<commit_message>
Continous work on doc
</commit_message>
<xml_diff>
--- a/Manualna metoda strojenia.docx
+++ b/Manualna metoda strojenia.docx
@@ -2936,15 +2936,16 @@
         <w:t xml:space="preserve">Działanie  aplikacji opiera się na oknie z interfejsem graficznym posiadającym wszystkie elementy służące do sterowania i obserwacji zachowania regulatora. </w:t>
       </w:r>
       <w:r>
-        <w:t xml:space="preserve">W jego </w:t>
-      </w:r>
-      <w:proofErr w:type="spellStart"/>
-      <w:r>
-        <w:t>skłąd</w:t>
-      </w:r>
-      <w:proofErr w:type="spellEnd"/>
-      <w:r>
-        <w:t xml:space="preserve"> wchodzą:  wykres temperatury, 2 pola typu radio </w:t>
+        <w:t>W jego skła</w:t>
+      </w:r>
+      <w:r>
+        <w:t>d wchodzą:  wykres temperatury,</w:t>
+      </w:r>
+      <w:r>
+        <w:t xml:space="preserve"> pasek postępu mający na celu sprawdzenie stopnia wypełnienia sygnału PWM nadawanego na sterowany element,</w:t>
+      </w:r>
+      <w:r>
+        <w:t xml:space="preserve"> 2 pola typu radio </w:t>
       </w:r>
       <w:proofErr w:type="spellStart"/>
       <w:r>
@@ -2961,6 +2962,58 @@
       <w:proofErr w:type="spellEnd"/>
       <w:r>
         <w:t xml:space="preserve"> służące do nadania wartości nastaw regulatora oraz docelowej temperatury, </w:t>
+      </w:r>
+      <w:r>
+        <w:t>2 przyciski do włączenia pomiarów w dwóch trybach – regulatora typu ON/OFF oraz regulatora PID i przycisk do schłodzenia układu.</w:t>
+      </w:r>
+    </w:p>
+    <w:p>
+      <w:pPr>
+        <w:pStyle w:val="Caption"/>
+        <w:ind w:firstLine="720"/>
+      </w:pPr>
+      <w:r>
+        <w:lastRenderedPageBreak/>
+        <w:t xml:space="preserve">Od strony programistycznej okno jest klasą inicjalizującą wszystkie elementy interfejsu i w przypadku przycisków podłączającą funkcje mające się wykonać w momencie ich naciśnięcia. Funkcje te można podzielić </w:t>
+      </w:r>
+      <w:r>
+        <w:t xml:space="preserve">w zależności od tego do jakiego typu przycisku są podłączone. Zadanie funkcji podłączonych do przycisków typu radio jest bardzo proste – zmieniają one wartość zmiennej odpowiadającej za to, którym elementem powinien sterować układ. Jest ona następnie wykorzystana w bardziej rozbudowanych funkcjach podłączonych do zwyczajnych przycisków typu ON/OFF. Podstawową z trzech takich funkcji jest funkcja odpowiadająca za uruchomienie układu w trybie regulatora PID. Sczytuje ona ze wszystkich </w:t>
+      </w:r>
+      <w:proofErr w:type="spellStart"/>
+      <w:r>
+        <w:t>spinnerów</w:t>
+      </w:r>
+      <w:proofErr w:type="spellEnd"/>
+      <w:r>
+        <w:t xml:space="preserve"> wartości nastaw i temperatury docelowej, po czym scala je razem ze zmienną kontroli elementu i komendą rozpoczęcia pomiaru w jeden ciąg znaków i wysyła zakodowany na podłączony port szeregowy. Funkcja służąca do uruchomienia regulatora w trybie ON/OFF jest jej uproszczoną wersją – ponieważ regulacja ON/OFF nie wymaga żadnego parametru poza temperaturą docelową, sczytana jest tylko ona, natomiast wysłane nastawy są ustawione na wartość zerową. </w:t>
+      </w:r>
+      <w:r>
+        <w:t xml:space="preserve">Pomimo tego, że nastawy te nie są wykorzystane w tym trybie muszą one zostać wysłane ze względu na sposób w jaki funkcja służąca do odbioru danych po stronie </w:t>
+      </w:r>
+      <w:proofErr w:type="spellStart"/>
+      <w:r>
+        <w:t>Arduino</w:t>
+      </w:r>
+      <w:proofErr w:type="spellEnd"/>
+      <w:r>
+        <w:t xml:space="preserve"> je odczytuje i zapisuje – kolejność parametrów w ciągu znaków jest istotna i pominięcie chociaż jednego z nich może prowadzić do zapisania nieodpowiednich wartości w zmiennych używanych przez płytkę </w:t>
+      </w:r>
+      <w:proofErr w:type="spellStart"/>
+      <w:r>
+        <w:t>Arduino</w:t>
+      </w:r>
+      <w:proofErr w:type="spellEnd"/>
+      <w:r>
+        <w:t>.</w:t>
+      </w:r>
+    </w:p>
+    <w:p>
+      <w:pPr>
+        <w:pStyle w:val="Caption"/>
+        <w:ind w:firstLine="720"/>
+      </w:pPr>
+      <w:r>
+        <w:t>Trzecia funkcja, służąca do schłodzenia układu jest najprostszą ze wszystkich – odpowiada jedynie za nadanie odpowiedniej komendy sterującej, pozostałe parametry, podobnie jak w funkcji regulatora ON/OFF są wysłane jako zera.</w:t>
       </w:r>
     </w:p>
     <w:p>
@@ -4293,7 +4346,7 @@
 </file>
 
 <file path=customXml/itemProps1.xml><?xml version="1.0" encoding="utf-8"?>
-<ds:datastoreItem xmlns:ds="http://schemas.openxmlformats.org/officeDocument/2006/customXml" ds:itemID="{31DCC5DE-2BA3-483F-A773-CE4B4ABB89D0}">
+<ds:datastoreItem xmlns:ds="http://schemas.openxmlformats.org/officeDocument/2006/customXml" ds:itemID="{28046CDA-D3A4-49EB-B436-480A4C5F91BF}">
   <ds:schemaRefs>
     <ds:schemaRef ds:uri="http://schemas.openxmlformats.org/officeDocument/2006/bibliography"/>
   </ds:schemaRefs>

</xml_diff>

<commit_message>
Finishing touches to app
</commit_message>
<xml_diff>
--- a/Manualna metoda strojenia.docx
+++ b/Manualna metoda strojenia.docx
@@ -13,6 +13,9 @@
       <w:bookmarkStart w:id="0" w:name="_gjdgxs"/>
       <w:bookmarkEnd w:id="0"/>
       <w:r>
+        <w:rPr>
+          <w:rFonts w:cs="Times New Roman"/>
+        </w:rPr>
         <w:t>Uniwersytet Wrocławski</w:t>
       </w:r>
     </w:p>
@@ -25,6 +28,9 @@
         </w:rPr>
       </w:pPr>
       <w:r>
+        <w:rPr>
+          <w:rFonts w:cs="Times New Roman"/>
+        </w:rPr>
         <w:t>Wydział Fizyki i Astronomii</w:t>
       </w:r>
     </w:p>
@@ -32,12 +38,18 @@
       <w:pPr>
         <w:pStyle w:val="Caption"/>
         <w:jc w:val="center"/>
+        <w:rPr>
+          <w:rFonts w:cs="Times New Roman"/>
+        </w:rPr>
       </w:pPr>
     </w:p>
     <w:p>
       <w:pPr>
         <w:pStyle w:val="Caption"/>
         <w:jc w:val="center"/>
+        <w:rPr>
+          <w:rFonts w:cs="Times New Roman"/>
+        </w:rPr>
       </w:pPr>
       <w:r>
         <w:rPr>
@@ -94,6 +106,7 @@
       </w:pPr>
       <w:r>
         <w:rPr>
+          <w:rFonts w:cs="Times New Roman"/>
           <w:lang w:val="en-US"/>
         </w:rPr>
         <w:t>System for PID Controller’s testing and demonstration in a system with a fan and heating element</w:t>
@@ -103,6 +116,7 @@
       <w:pPr>
         <w:pStyle w:val="Caption"/>
         <w:rPr>
+          <w:rFonts w:cs="Times New Roman"/>
           <w:lang w:val="en-US"/>
         </w:rPr>
       </w:pPr>
@@ -111,6 +125,7 @@
       <w:pPr>
         <w:pStyle w:val="Caption"/>
         <w:rPr>
+          <w:rFonts w:cs="Times New Roman"/>
           <w:lang w:val="en-US"/>
         </w:rPr>
       </w:pPr>
@@ -119,6 +134,7 @@
       <w:pPr>
         <w:pStyle w:val="Caption"/>
         <w:rPr>
+          <w:rFonts w:cs="Times New Roman"/>
           <w:lang w:val="en-US"/>
         </w:rPr>
       </w:pPr>
@@ -127,6 +143,7 @@
       <w:pPr>
         <w:pStyle w:val="Caption"/>
         <w:rPr>
+          <w:rFonts w:cs="Times New Roman"/>
           <w:lang w:val="en-US"/>
         </w:rPr>
       </w:pPr>
@@ -135,6 +152,7 @@
       <w:pPr>
         <w:pStyle w:val="Caption"/>
         <w:rPr>
+          <w:rFonts w:cs="Times New Roman"/>
           <w:lang w:val="en-US"/>
         </w:rPr>
       </w:pPr>
@@ -149,24 +167,42 @@
         </w:rPr>
       </w:pPr>
       <w:r>
+        <w:rPr>
+          <w:rFonts w:cs="Times New Roman"/>
+        </w:rPr>
         <w:t>Praca inżynierska wykonana pod kierunkiem</w:t>
       </w:r>
       <w:r>
+        <w:rPr>
+          <w:rFonts w:cs="Times New Roman"/>
+        </w:rPr>
         <w:br/>
         <w:t xml:space="preserve"> dr inż. Radosława Wasielewskiego</w:t>
       </w:r>
       <w:r>
+        <w:rPr>
+          <w:rFonts w:cs="Times New Roman"/>
+        </w:rPr>
         <w:br/>
         <w:t xml:space="preserve"> w Instytucie Fizyki Doświadczalnej </w:t>
       </w:r>
       <w:proofErr w:type="spellStart"/>
       <w:r>
+        <w:rPr>
+          <w:rFonts w:cs="Times New Roman"/>
+        </w:rPr>
         <w:t>U</w:t>
       </w:r>
       <w:r>
+        <w:rPr>
+          <w:rFonts w:cs="Times New Roman"/>
+        </w:rPr>
         <w:t>W</w:t>
       </w:r>
       <w:r>
+        <w:rPr>
+          <w:rFonts w:cs="Times New Roman"/>
+        </w:rPr>
         <w:t>r</w:t>
       </w:r>
       <w:proofErr w:type="spellEnd"/>
@@ -310,11 +346,20 @@
       <w:pPr>
         <w:pStyle w:val="Caption"/>
         <w:jc w:val="center"/>
-      </w:pPr>
-      <w:r>
+        <w:rPr>
+          <w:rFonts w:cs="Times New Roman"/>
+        </w:rPr>
+      </w:pPr>
+      <w:r>
+        <w:rPr>
+          <w:rFonts w:cs="Times New Roman"/>
+        </w:rPr>
         <w:t>Wrocław 2018</w:t>
       </w:r>
       <w:r>
+        <w:rPr>
+          <w:rFonts w:cs="Times New Roman"/>
+        </w:rPr>
         <w:br w:type="page"/>
       </w:r>
     </w:p>
@@ -343,24 +388,26 @@
         </w:rPr>
       </w:pPr>
       <w:r>
+        <w:rPr>
+          <w:rFonts w:cs="Times New Roman"/>
+        </w:rPr>
         <w:br w:type="page"/>
       </w:r>
     </w:p>
     <w:sdt>
       <w:sdtPr>
+        <w:rPr>
+          <w:rFonts w:cs="Times New Roman"/>
+          <w:b w:val="0"/>
+          <w:sz w:val="24"/>
+          <w:szCs w:val="24"/>
+        </w:rPr>
         <w:id w:val="3550841"/>
         <w:docPartObj>
           <w:docPartGallery w:val="Table of Contents"/>
           <w:docPartUnique/>
         </w:docPartObj>
       </w:sdtPr>
-      <w:sdtEndPr>
-        <w:rPr>
-          <w:b w:val="0"/>
-          <w:sz w:val="24"/>
-          <w:szCs w:val="24"/>
-        </w:rPr>
-      </w:sdtEndPr>
       <w:sdtContent>
         <w:p>
           <w:pPr>
@@ -2025,6 +2072,9 @@
         <w:p>
           <w:pPr>
             <w:pStyle w:val="Caption"/>
+            <w:rPr>
+              <w:rFonts w:cs="Times New Roman"/>
+            </w:rPr>
           </w:pPr>
           <w:r>
             <w:rPr>
@@ -2038,14 +2088,26 @@
     <w:p>
       <w:pPr>
         <w:pStyle w:val="Caption"/>
-      </w:pPr>
-      <w:r>
+        <w:rPr>
+          <w:rFonts w:cs="Times New Roman"/>
+        </w:rPr>
+      </w:pPr>
+      <w:r>
+        <w:rPr>
+          <w:rFonts w:cs="Times New Roman"/>
+        </w:rPr>
         <w:fldChar w:fldCharType="begin"/>
       </w:r>
       <w:r>
+        <w:rPr>
+          <w:rFonts w:cs="Times New Roman"/>
+        </w:rPr>
         <w:instrText>TOC \f \o "1-9" \h</w:instrText>
       </w:r>
       <w:r>
+        <w:rPr>
+          <w:rFonts w:cs="Times New Roman"/>
+        </w:rPr>
         <w:fldChar w:fldCharType="end"/>
       </w:r>
     </w:p>
@@ -2053,6 +2115,7 @@
       <w:pPr>
         <w:pStyle w:val="Caption"/>
         <w:rPr>
+          <w:rFonts w:cs="Times New Roman"/>
           <w:color w:val="000000"/>
         </w:rPr>
       </w:pPr>
@@ -2067,6 +2130,9 @@
         </w:rPr>
       </w:pPr>
       <w:r>
+        <w:rPr>
+          <w:rFonts w:cs="Times New Roman"/>
+        </w:rPr>
         <w:br w:type="page"/>
       </w:r>
     </w:p>
@@ -2127,15 +2193,24 @@
         </w:rPr>
       </w:pPr>
       <w:r>
+        <w:rPr>
+          <w:rFonts w:cs="Times New Roman"/>
+        </w:rPr>
         <w:tab/>
         <w:t>Głównym zadaniem niniejszej pracy inżynierskiej jest stworzenie prostego układu pomiarowego wraz z dostosowaną do niego aplikacją bazującego na regulatorze PID(</w:t>
       </w:r>
       <w:proofErr w:type="spellStart"/>
       <w:r>
+        <w:rPr>
+          <w:rFonts w:cs="Times New Roman"/>
+        </w:rPr>
         <w:t>proporcjonalno-całkująco-różniczkującym</w:t>
       </w:r>
       <w:proofErr w:type="spellEnd"/>
       <w:r>
+        <w:rPr>
+          <w:rFonts w:cs="Times New Roman"/>
+        </w:rPr>
         <w:t>) który umożliwia osobie z niego korzystającej zrozumienie sposobu jego działania w praktyce. W pracy przyjęte zostało założenie, że taki układ mógłby stanowić proste ćwiczenie na pracowni elektronicznej dla studentów, pokazujące m.in. jak bezwładność cieplna wykorzystanego czujnika temperatury może wpływać na czas reakcji regulatora, bądź jakie są wady i zalety takiego regulatora w porównaniu do systemu, którego reakcja na zmianę temperatury następuje dopiero gdy ta przekroczy pewną wartość zdefiniowaną dla takiego systemu. Takie założenie zostało przyjęte ze względu na brak informacji o takim regulatorze pomimo jego szerokiego zastosowania w przemyśle.</w:t>
       </w:r>
     </w:p>
@@ -2149,34 +2224,53 @@
         <w:spacing w:line="360" w:lineRule="auto"/>
         <w:ind w:left="431" w:hanging="431"/>
         <w:outlineLvl w:val="1"/>
+        <w:rPr>
+          <w:rFonts w:cs="Times New Roman"/>
+        </w:rPr>
       </w:pPr>
       <w:bookmarkStart w:id="6" w:name="_2et92p0"/>
       <w:bookmarkStart w:id="7" w:name="_Toc536526700"/>
       <w:bookmarkEnd w:id="6"/>
       <w:r>
+        <w:rPr>
+          <w:rFonts w:cs="Times New Roman"/>
+        </w:rPr>
         <w:t>Układ pomiarowy</w:t>
       </w:r>
       <w:bookmarkEnd w:id="7"/>
       <w:r>
+        <w:rPr>
+          <w:rFonts w:cs="Times New Roman"/>
+        </w:rPr>
         <w:tab/>
       </w:r>
     </w:p>
     <w:p>
       <w:pPr>
         <w:pStyle w:val="Caption"/>
-      </w:pPr>
-      <w:r>
+        <w:rPr>
+          <w:rFonts w:cs="Times New Roman"/>
+        </w:rPr>
+      </w:pPr>
+      <w:r>
+        <w:rPr>
+          <w:rFonts w:cs="Times New Roman"/>
+        </w:rPr>
         <w:tab/>
-      </w:r>
-      <w:r>
         <w:t xml:space="preserve">Układ pomiarowy oparty został na platformie sprzętowej </w:t>
       </w:r>
       <w:proofErr w:type="spellStart"/>
       <w:r>
+        <w:rPr>
+          <w:rFonts w:cs="Times New Roman"/>
+        </w:rPr>
         <w:t>Arduino</w:t>
       </w:r>
       <w:proofErr w:type="spellEnd"/>
       <w:r>
+        <w:rPr>
+          <w:rFonts w:cs="Times New Roman"/>
+        </w:rPr>
         <w:t xml:space="preserve">. Są do niej podłączone pozostałe elementy układu – czujnik temperatury DS18B20, wentylator 12V sterowany sygnałem PWM o rozmiarze 80x80mm oraz żarówka halogenowa o mocy 35 watów. Czujnik temperatury umieszczony jest wewnątrz tuby ze szkła akrylowego, do której z jednej strony zamontowany jest wentylator, natomiast z drugiej strony znajduje się żarówka halogenowa przymocowana do prowadnicy kulkowej umożliwiającej zmianę odległości żarówki od czujnika. </w:t>
       </w:r>
     </w:p>
@@ -2192,40 +2286,73 @@
       <w:pPr>
         <w:pStyle w:val="Caption"/>
         <w:jc w:val="center"/>
-        <w:rPr>
-          <w:lang w:val="en-US"/>
-        </w:rPr>
-      </w:pPr>
-      <w:r>
-        <w:rPr>
-          <w:lang w:val="en-US"/>
-        </w:rPr>
-        <w:t>[PLACEHOLDER FOR SYSTEM  SCHEMATICS IMAGE]</w:t>
-      </w:r>
-    </w:p>
-    <w:p>
-      <w:pPr>
-        <w:pStyle w:val="Caption"/>
         <w:rPr>
           <w:rFonts w:eastAsia="Times New Roman" w:cs="Times New Roman"/>
           <w:lang w:val="en-US"/>
         </w:rPr>
       </w:pPr>
-    </w:p>
-    <w:p>
-      <w:pPr>
-        <w:pStyle w:val="Caption"/>
+      <w:r>
         <w:rPr>
           <w:rFonts w:eastAsia="Times New Roman" w:cs="Times New Roman"/>
-        </w:rPr>
-      </w:pPr>
-      <w:r>
-        <w:rPr>
+          <w:noProof/>
+          <w:lang w:eastAsia="pl-PL" w:bidi="ar-SA"/>
+        </w:rPr>
+        <w:lastRenderedPageBreak/>
+        <w:drawing>
+          <wp:inline distT="0" distB="0" distL="0" distR="0">
+            <wp:extent cx="3126066" cy="3283890"/>
+            <wp:effectExtent l="19050" t="0" r="0" b="0"/>
+            <wp:docPr id="1" name="Obraz 0" descr="system schematics.png"/>
+            <wp:cNvGraphicFramePr>
+              <a:graphicFrameLocks xmlns:a="http://schemas.openxmlformats.org/drawingml/2006/main" noChangeAspect="1"/>
+            </wp:cNvGraphicFramePr>
+            <a:graphic xmlns:a="http://schemas.openxmlformats.org/drawingml/2006/main">
+              <a:graphicData uri="http://schemas.openxmlformats.org/drawingml/2006/picture">
+                <pic:pic xmlns:pic="http://schemas.openxmlformats.org/drawingml/2006/picture">
+                  <pic:nvPicPr>
+                    <pic:cNvPr id="0" name="system schematics.png"/>
+                    <pic:cNvPicPr/>
+                  </pic:nvPicPr>
+                  <pic:blipFill>
+                    <a:blip r:embed="rId8" cstate="print"/>
+                    <a:stretch>
+                      <a:fillRect/>
+                    </a:stretch>
+                  </pic:blipFill>
+                  <pic:spPr>
+                    <a:xfrm>
+                      <a:off x="0" y="0"/>
+                      <a:ext cx="3133108" cy="3291288"/>
+                    </a:xfrm>
+                    <a:prstGeom prst="rect">
+                      <a:avLst/>
+                    </a:prstGeom>
+                  </pic:spPr>
+                </pic:pic>
+              </a:graphicData>
+            </a:graphic>
+          </wp:inline>
+        </w:drawing>
+      </w:r>
+    </w:p>
+    <w:p>
+      <w:pPr>
+        <w:pStyle w:val="Caption"/>
+        <w:rPr>
+          <w:rFonts w:eastAsia="Times New Roman" w:cs="Times New Roman"/>
+        </w:rPr>
+      </w:pPr>
+      <w:r>
+        <w:rPr>
+          <w:rFonts w:cs="Times New Roman"/>
           <w:lang w:val="en-US"/>
         </w:rPr>
         <w:tab/>
       </w:r>
       <w:r>
+        <w:rPr>
+          <w:rFonts w:cs="Times New Roman"/>
+        </w:rPr>
         <w:t>Zadaniem układu jest utrzymanie temperatury wewnątrz tuby na zadanym poziomie. W tym celu czujnik temperatury wysyła informacje o zanotowanej temperaturze do kontrolera, który na jej podstawie wylicza odpowiedni sygnał PWM i przesyła go do wentylatora. Czas reakcji i precyzja regulatora w pełni zależy od 3 parametrów – tzw. nastaw. Są to kolejno składowa proporcjonalna, całkująca i różniczkująca.</w:t>
       </w:r>
     </w:p>
@@ -2237,12 +2364,11 @@
         </w:rPr>
       </w:pPr>
       <w:r>
+        <w:rPr>
+          <w:rFonts w:cs="Times New Roman"/>
+        </w:rPr>
         <w:tab/>
-        <w:t xml:space="preserve">Każdy parametr ma inne zadanie. Składowa proporcjonalna reguluje czas reakcji regulatora na zmianę temperatury. Zadaniem składowej całkującej jest sprowadzenie różnicy </w:t>
-      </w:r>
-      <w:r>
-        <w:lastRenderedPageBreak/>
-        <w:t>między obecną temperaturą a punktem docelowym do zera. W tym celu jeśli ta różnica przez pewien czas będzie większa niż zero, to składowa będzie dodawać do sygnału sterującego pewną wartość zależną od różnicy. Składowa różniczkująca ma na celu wytłumienie oscylacji temperatury wokół zadanego progu.</w:t>
+        <w:t>Każdy parametr ma inne zadanie. Składowa proporcjonalna reguluje czas reakcji regulatora na zmianę temperatury. Zadaniem składowej całkującej jest sprowadzenie różnicy między obecną temperaturą a punktem docelowym do zera. W tym celu jeśli ta różnica przez pewien czas będzie większa niż zero, to składowa będzie dodawać do sygnału sterującego pewną wartość zależną od różnicy. Składowa różniczkująca ma na celu wytłumienie oscylacji temperatury wokół zadanego progu.</w:t>
       </w:r>
     </w:p>
     <w:p>
@@ -2255,11 +2381,17 @@
         <w:spacing w:line="360" w:lineRule="auto"/>
         <w:ind w:left="431" w:hanging="431"/>
         <w:outlineLvl w:val="1"/>
+        <w:rPr>
+          <w:rFonts w:cs="Times New Roman"/>
+        </w:rPr>
       </w:pPr>
       <w:bookmarkStart w:id="8" w:name="_tyjcwt"/>
       <w:bookmarkStart w:id="9" w:name="_Toc536526701"/>
       <w:bookmarkEnd w:id="8"/>
       <w:r>
+        <w:rPr>
+          <w:rFonts w:cs="Times New Roman"/>
+        </w:rPr>
         <w:t>Środowisko programistyczne</w:t>
       </w:r>
       <w:bookmarkEnd w:id="9"/>
@@ -2274,16 +2406,25 @@
         <w:spacing w:line="360" w:lineRule="auto"/>
         <w:ind w:left="505" w:hanging="505"/>
         <w:outlineLvl w:val="2"/>
+        <w:rPr>
+          <w:rFonts w:cs="Times New Roman"/>
+        </w:rPr>
       </w:pPr>
       <w:bookmarkStart w:id="10" w:name="_3dy6vkm"/>
       <w:bookmarkStart w:id="11" w:name="_Toc536526702"/>
       <w:bookmarkEnd w:id="10"/>
       <w:proofErr w:type="spellStart"/>
       <w:r>
+        <w:rPr>
+          <w:rFonts w:cs="Times New Roman"/>
+        </w:rPr>
         <w:t>Arduino</w:t>
       </w:r>
       <w:proofErr w:type="spellEnd"/>
       <w:r>
+        <w:rPr>
+          <w:rFonts w:cs="Times New Roman"/>
+        </w:rPr>
         <w:t xml:space="preserve"> IDE</w:t>
       </w:r>
       <w:bookmarkEnd w:id="11"/>
@@ -2296,23 +2437,38 @@
         </w:rPr>
       </w:pPr>
       <w:r>
+        <w:rPr>
+          <w:rFonts w:cs="Times New Roman"/>
+        </w:rPr>
         <w:tab/>
         <w:t xml:space="preserve">Podstawowym elementem układu pomiarowego jest platforma sprzętowa </w:t>
       </w:r>
       <w:proofErr w:type="spellStart"/>
       <w:r>
+        <w:rPr>
+          <w:rFonts w:cs="Times New Roman"/>
+        </w:rPr>
         <w:t>Arduino</w:t>
       </w:r>
       <w:proofErr w:type="spellEnd"/>
       <w:r>
+        <w:rPr>
+          <w:rFonts w:cs="Times New Roman"/>
+        </w:rPr>
         <w:t xml:space="preserve"> pełniąca rolę regulatora PID. Do pełnienia swoich funkcji korzysta ona z trzech bibliotek umożliwiających jej kontakt z wykorzystywanymi urządzeniami. Biblioteki „</w:t>
       </w:r>
       <w:proofErr w:type="spellStart"/>
       <w:r>
+        <w:rPr>
+          <w:rFonts w:cs="Times New Roman"/>
+        </w:rPr>
         <w:t>OneWire</w:t>
       </w:r>
       <w:proofErr w:type="spellEnd"/>
       <w:r>
+        <w:rPr>
+          <w:rFonts w:cs="Times New Roman"/>
+        </w:rPr>
         <w:t>” i „DS18B20” służą do nawiązania połączenia z czujnikiem temperatury DS18B20, natomiast biblioteka „PID_v1” udostępnia różne funkcje umożliwiające stworzenia regulatora PID.</w:t>
       </w:r>
     </w:p>
@@ -2326,12 +2482,19 @@
         <w:spacing w:line="360" w:lineRule="auto"/>
         <w:ind w:left="505" w:hanging="505"/>
         <w:outlineLvl w:val="2"/>
+        <w:rPr>
+          <w:rFonts w:cs="Times New Roman"/>
+        </w:rPr>
       </w:pPr>
       <w:bookmarkStart w:id="12" w:name="_1t3h5sf"/>
       <w:bookmarkStart w:id="13" w:name="_Toc536526703"/>
       <w:bookmarkEnd w:id="12"/>
       <w:proofErr w:type="spellStart"/>
       <w:r>
+        <w:rPr>
+          <w:rFonts w:cs="Times New Roman"/>
+        </w:rPr>
+        <w:lastRenderedPageBreak/>
         <w:t>Python</w:t>
       </w:r>
       <w:bookmarkEnd w:id="13"/>
@@ -2345,63 +2508,108 @@
         </w:rPr>
       </w:pPr>
       <w:r>
+        <w:rPr>
+          <w:rFonts w:cs="Times New Roman"/>
+        </w:rPr>
         <w:tab/>
         <w:t xml:space="preserve">Główna aplikacja służąca do sterowania układem została napisana w języku skryptowym </w:t>
       </w:r>
       <w:proofErr w:type="spellStart"/>
       <w:r>
+        <w:rPr>
+          <w:rFonts w:cs="Times New Roman"/>
+        </w:rPr>
         <w:t>Python</w:t>
       </w:r>
       <w:proofErr w:type="spellEnd"/>
       <w:r>
+        <w:rPr>
+          <w:rFonts w:cs="Times New Roman"/>
+        </w:rPr>
         <w:t xml:space="preserve">. Wybór ten podyktowany jest szerokim wyborem różnorodnych bibliotek możliwych do zaimportowania przy pisaniu kodu, które m.in. ułatwiają komunikację z platformą </w:t>
       </w:r>
       <w:proofErr w:type="spellStart"/>
       <w:r>
+        <w:rPr>
+          <w:rFonts w:cs="Times New Roman"/>
+        </w:rPr>
         <w:t>Arduino</w:t>
       </w:r>
       <w:proofErr w:type="spellEnd"/>
       <w:r>
+        <w:rPr>
+          <w:rFonts w:cs="Times New Roman"/>
+        </w:rPr>
         <w:t xml:space="preserve"> bądź umożliwiają i znacząco upraszczają rysowanie wykresów na podstawie otrzymywanych danych. Biorąc pod uwagę konieczność odebrania danych z układu pomiarowego i wysyłania ich do niego najważniejszą wykorzystaną biblioteką jest „</w:t>
       </w:r>
       <w:proofErr w:type="spellStart"/>
       <w:r>
+        <w:rPr>
+          <w:rFonts w:cs="Times New Roman"/>
+        </w:rPr>
         <w:t>pySerial</w:t>
       </w:r>
       <w:proofErr w:type="spellEnd"/>
       <w:r>
+        <w:rPr>
+          <w:rFonts w:cs="Times New Roman"/>
+        </w:rPr>
         <w:t xml:space="preserve">” umożliwiająca nawiązanie połączenia z portem szeregowym obecnie używanym przez </w:t>
       </w:r>
       <w:proofErr w:type="spellStart"/>
       <w:r>
+        <w:rPr>
+          <w:rFonts w:cs="Times New Roman"/>
+        </w:rPr>
         <w:t>Arduino</w:t>
       </w:r>
       <w:proofErr w:type="spellEnd"/>
       <w:r>
+        <w:rPr>
+          <w:rFonts w:cs="Times New Roman"/>
+        </w:rPr>
         <w:t xml:space="preserve"> za pomocą jednej linii kodu. Biblioteka „PyQt5” służy do połączenia funkcji programu z graficznym interfejsem użytkownika GUI stworzonym w </w:t>
       </w:r>
       <w:proofErr w:type="spellStart"/>
       <w:r>
+        <w:rPr>
+          <w:rFonts w:cs="Times New Roman"/>
+        </w:rPr>
         <w:t>w</w:t>
       </w:r>
       <w:proofErr w:type="spellEnd"/>
       <w:r>
+        <w:rPr>
+          <w:rFonts w:cs="Times New Roman"/>
+        </w:rPr>
         <w:t xml:space="preserve"> programie </w:t>
       </w:r>
       <w:proofErr w:type="spellStart"/>
       <w:r>
+        <w:rPr>
+          <w:rFonts w:cs="Times New Roman"/>
+        </w:rPr>
         <w:t>QtCreator</w:t>
       </w:r>
       <w:proofErr w:type="spellEnd"/>
       <w:r>
+        <w:rPr>
+          <w:rFonts w:cs="Times New Roman"/>
+        </w:rPr>
         <w:t>, natomiast biblioteka „</w:t>
       </w:r>
       <w:proofErr w:type="spellStart"/>
       <w:r>
+        <w:rPr>
+          <w:rFonts w:cs="Times New Roman"/>
+        </w:rPr>
         <w:t>PyQtGraph</w:t>
       </w:r>
       <w:proofErr w:type="spellEnd"/>
       <w:r>
+        <w:rPr>
+          <w:rFonts w:cs="Times New Roman"/>
+        </w:rPr>
         <w:t>” jest użyta do połączenia się z polem stworzonym w oknie GUI i narysowania w nim wykresu na bazie otrzymanych danych.</w:t>
       </w:r>
     </w:p>
@@ -2413,6 +2621,9 @@
         </w:rPr>
       </w:pPr>
       <w:r>
+        <w:rPr>
+          <w:rFonts w:cs="Times New Roman"/>
+        </w:rPr>
         <w:br w:type="page"/>
       </w:r>
     </w:p>
@@ -2444,11 +2655,17 @@
         <w:spacing w:line="360" w:lineRule="auto"/>
         <w:ind w:left="431" w:hanging="431"/>
         <w:outlineLvl w:val="1"/>
+        <w:rPr>
+          <w:rFonts w:cs="Times New Roman"/>
+        </w:rPr>
       </w:pPr>
       <w:bookmarkStart w:id="16" w:name="_2s8eyo1"/>
       <w:bookmarkStart w:id="17" w:name="_Toc536526705"/>
       <w:bookmarkEnd w:id="16"/>
       <w:r>
+        <w:rPr>
+          <w:rFonts w:cs="Times New Roman"/>
+        </w:rPr>
         <w:t>Układ pomiarowy</w:t>
       </w:r>
       <w:bookmarkEnd w:id="17"/>
@@ -2456,41 +2673,71 @@
     <w:p>
       <w:pPr>
         <w:pStyle w:val="Caption"/>
-      </w:pPr>
-      <w:r>
+        <w:rPr>
+          <w:rFonts w:cs="Times New Roman"/>
+        </w:rPr>
+      </w:pPr>
+      <w:r>
+        <w:rPr>
+          <w:rFonts w:cs="Times New Roman"/>
+        </w:rPr>
         <w:tab/>
         <w:t xml:space="preserve">Ze względu na niewielką liczbę wykorzystanych elementów w układzie, do jego stworzenia wykorzystany został mikrokontroler </w:t>
       </w:r>
       <w:proofErr w:type="spellStart"/>
       <w:r>
+        <w:rPr>
+          <w:rFonts w:cs="Times New Roman"/>
+        </w:rPr>
         <w:t>Arduino</w:t>
       </w:r>
       <w:proofErr w:type="spellEnd"/>
       <w:r>
+        <w:rPr>
+          <w:rFonts w:cs="Times New Roman"/>
+        </w:rPr>
         <w:t xml:space="preserve"> </w:t>
       </w:r>
       <w:proofErr w:type="spellStart"/>
       <w:r>
+        <w:rPr>
+          <w:rFonts w:cs="Times New Roman"/>
+        </w:rPr>
         <w:t>Uno</w:t>
       </w:r>
       <w:proofErr w:type="spellEnd"/>
       <w:r>
+        <w:rPr>
+          <w:rFonts w:cs="Times New Roman"/>
+        </w:rPr>
         <w:t xml:space="preserve"> w rewizji 1. Do podłączenia wszystkich komponentów potrzebne są 2 cyfrowe wyjścia do sterowania mocą żarówki i wentylatora oraz jedno cyfrowe wejście do odbioru danych z czujnika temperatury. </w:t>
       </w:r>
       <w:proofErr w:type="spellStart"/>
       <w:r>
+        <w:rPr>
+          <w:rFonts w:cs="Times New Roman"/>
+        </w:rPr>
         <w:t>Arduino</w:t>
       </w:r>
       <w:proofErr w:type="spellEnd"/>
       <w:r>
+        <w:rPr>
+          <w:rFonts w:cs="Times New Roman"/>
+        </w:rPr>
         <w:t xml:space="preserve"> </w:t>
       </w:r>
       <w:proofErr w:type="spellStart"/>
       <w:r>
+        <w:rPr>
+          <w:rFonts w:cs="Times New Roman"/>
+        </w:rPr>
         <w:t>Uno</w:t>
       </w:r>
       <w:proofErr w:type="spellEnd"/>
       <w:r>
+        <w:rPr>
+          <w:rFonts w:cs="Times New Roman"/>
+        </w:rPr>
         <w:t xml:space="preserve"> udostępnia 14 cyfrowych wejść/wyjść, z czego 6 jest możliwych do wykorzystania jako kanały PWM – jeden jest potrzebny do odpowiedniego sterowania prędkością wentylatora. </w:t>
       </w:r>
     </w:p>
@@ -2506,42 +2753,101 @@
       <w:pPr>
         <w:pStyle w:val="Caption"/>
         <w:jc w:val="center"/>
-      </w:pPr>
-      <w:r>
-        <w:t>[PLACEHOLDER FOR ARDUINO IMAGE]</w:t>
-      </w:r>
-    </w:p>
-    <w:p>
-      <w:pPr>
-        <w:pStyle w:val="Caption"/>
         <w:rPr>
           <w:rFonts w:eastAsia="Times New Roman" w:cs="Times New Roman"/>
         </w:rPr>
       </w:pPr>
-    </w:p>
-    <w:p>
-      <w:pPr>
-        <w:pStyle w:val="Caption"/>
-      </w:pPr>
-      <w:r>
+      <w:r>
+        <w:rPr>
+          <w:rFonts w:eastAsia="Times New Roman" w:cs="Times New Roman"/>
+          <w:noProof/>
+          <w:lang w:eastAsia="pl-PL" w:bidi="ar-SA"/>
+        </w:rPr>
+        <w:drawing>
+          <wp:inline distT="0" distB="0" distL="0" distR="0">
+            <wp:extent cx="3298300" cy="4397732"/>
+            <wp:effectExtent l="571500" t="0" r="549800" b="0"/>
+            <wp:docPr id="2" name="Obraz 1" descr="arduino.jpg"/>
+            <wp:cNvGraphicFramePr>
+              <a:graphicFrameLocks xmlns:a="http://schemas.openxmlformats.org/drawingml/2006/main" noChangeAspect="1"/>
+            </wp:cNvGraphicFramePr>
+            <a:graphic xmlns:a="http://schemas.openxmlformats.org/drawingml/2006/main">
+              <a:graphicData uri="http://schemas.openxmlformats.org/drawingml/2006/picture">
+                <pic:pic xmlns:pic="http://schemas.openxmlformats.org/drawingml/2006/picture">
+                  <pic:nvPicPr>
+                    <pic:cNvPr id="0" name="arduino.jpg"/>
+                    <pic:cNvPicPr/>
+                  </pic:nvPicPr>
+                  <pic:blipFill>
+                    <a:blip r:embed="rId9" cstate="print"/>
+                    <a:stretch>
+                      <a:fillRect/>
+                    </a:stretch>
+                  </pic:blipFill>
+                  <pic:spPr>
+                    <a:xfrm rot="16200000">
+                      <a:off x="0" y="0"/>
+                      <a:ext cx="3295369" cy="4393824"/>
+                    </a:xfrm>
+                    <a:prstGeom prst="rect">
+                      <a:avLst/>
+                    </a:prstGeom>
+                  </pic:spPr>
+                </pic:pic>
+              </a:graphicData>
+            </a:graphic>
+          </wp:inline>
+        </w:drawing>
+      </w:r>
+    </w:p>
+    <w:p>
+      <w:pPr>
+        <w:pStyle w:val="Caption"/>
+        <w:rPr>
+          <w:rFonts w:cs="Times New Roman"/>
+        </w:rPr>
+      </w:pPr>
+      <w:r>
+        <w:rPr>
+          <w:rFonts w:cs="Times New Roman"/>
+        </w:rPr>
         <w:tab/>
         <w:t xml:space="preserve">Do wymiany informacji między mikrokontrolerem a aplikacją komputerową użyty został interfejs USB typu B dostępny na płytce </w:t>
       </w:r>
       <w:proofErr w:type="spellStart"/>
       <w:r>
+        <w:rPr>
+          <w:rFonts w:cs="Times New Roman"/>
+        </w:rPr>
         <w:t>Arduino</w:t>
       </w:r>
       <w:proofErr w:type="spellEnd"/>
       <w:r>
+        <w:rPr>
+          <w:rFonts w:cs="Times New Roman"/>
+        </w:rPr>
         <w:t xml:space="preserve"> </w:t>
       </w:r>
       <w:proofErr w:type="spellStart"/>
       <w:r>
+        <w:rPr>
+          <w:rFonts w:cs="Times New Roman"/>
+        </w:rPr>
         <w:t>Uno</w:t>
       </w:r>
       <w:proofErr w:type="spellEnd"/>
       <w:r>
-        <w:t>. Jego zadaniem jest wysłanie informacji odebranych z czujnika temperatury do aplikacji oraz odebranie wartości sygnału PWM za pomocą którego następuje sterowanie prędkością wentylatora. Warty uwagi jest fakt, że interfejs USB jest magistralą szeregową – dane są wysyłane pod postacią jednego ciągu bitów, który musi dotrzeć do odbiorcy zanim następny pakiet danych zostanie wysłany. Wiąże się to z koniecznością chwilowego zatrzymania wysyłania informacji o mierzonej temperaturze w celu odebrania sygnałów sterujących z aplikacji. Więcej na ten temat opisane zostanie w podrozdziale 3.2.</w:t>
+        <w:rPr>
+          <w:rFonts w:cs="Times New Roman"/>
+        </w:rPr>
+        <w:t xml:space="preserve">. Jego zadaniem jest wysłanie informacji odebranych z czujnika temperatury do aplikacji oraz odebranie wartości sygnału PWM za pomocą którego następuje sterowanie prędkością wentylatora. Warty uwagi jest fakt, że interfejs USB jest magistralą szeregową – dane są wysyłane pod postacią jednego ciągu bitów, który musi dotrzeć do odbiorcy zanim następny pakiet danych zostanie wysłany. Wiąże się to z koniecznością chwilowego zatrzymania wysyłania informacji o mierzonej </w:t>
+      </w:r>
+      <w:r>
+        <w:rPr>
+          <w:rFonts w:cs="Times New Roman"/>
+        </w:rPr>
+        <w:lastRenderedPageBreak/>
+        <w:t>temperaturze w celu odebrania sygnałów sterujących z aplikacji. Więcej na ten temat opisane zostanie w podrozdziale 3.2.</w:t>
       </w:r>
     </w:p>
     <w:p>
@@ -2554,11 +2860,17 @@
         <w:spacing w:line="360" w:lineRule="auto"/>
         <w:ind w:left="505" w:hanging="505"/>
         <w:outlineLvl w:val="2"/>
+        <w:rPr>
+          <w:rFonts w:cs="Times New Roman"/>
+        </w:rPr>
       </w:pPr>
       <w:bookmarkStart w:id="18" w:name="_17dp8vu"/>
       <w:bookmarkStart w:id="19" w:name="_Toc536526706"/>
       <w:bookmarkEnd w:id="18"/>
       <w:r>
+        <w:rPr>
+          <w:rFonts w:cs="Times New Roman"/>
+        </w:rPr>
         <w:t>Czujnik temperatury</w:t>
       </w:r>
       <w:bookmarkEnd w:id="19"/>
@@ -2599,6 +2911,9 @@
         <w:t>pojedy</w:t>
       </w:r>
       <w:r>
+        <w:rPr>
+          <w:rFonts w:cs="Times New Roman"/>
+        </w:rPr>
         <w:t>ń</w:t>
       </w:r>
       <w:r>
@@ -2613,21 +2928,6 @@
           <w:rFonts w:eastAsia="Times New Roman" w:cs="Times New Roman"/>
         </w:rPr>
         <w:t xml:space="preserve"> szyny danych. Jedną z zalet wykorzystania takiego interfejsu jest fakt, że odbiornik(w przypadku układu przedstawionego w pracy jest to czujnik temperatury) jest zasilany za pomocą szyny danych – pozwala to na proste podłączenie takiego odbiornika bez konieczności podłączania go do zasilania dodatkowymi przewodami, sprawiając, że układ jest bardziej przejrzysty oraz prostszy w modyfikacji i utrzymaniu.</w:t>
-      </w:r>
-    </w:p>
-    <w:p>
-      <w:pPr>
-        <w:pStyle w:val="Caption"/>
-        <w:jc w:val="center"/>
-        <w:rPr>
-          <w:lang w:val="en-US"/>
-        </w:rPr>
-      </w:pPr>
-      <w:r>
-        <w:rPr>
-          <w:lang w:val="en-US"/>
-        </w:rPr>
-        <w:t>[PLACEHOLDER FOR SENSOR IMAGE]</w:t>
       </w:r>
     </w:p>
     <w:p>
@@ -2639,17 +2939,61 @@
           <w:lang w:val="en-US"/>
         </w:rPr>
       </w:pPr>
+      <w:r>
+        <w:rPr>
+          <w:rFonts w:eastAsia="Times New Roman" w:cs="Times New Roman"/>
+          <w:noProof/>
+          <w:lang w:eastAsia="pl-PL" w:bidi="ar-SA"/>
+        </w:rPr>
+        <w:drawing>
+          <wp:inline distT="0" distB="0" distL="0" distR="0">
+            <wp:extent cx="3490732" cy="4654314"/>
+            <wp:effectExtent l="609600" t="0" r="585968" b="0"/>
+            <wp:docPr id="3" name="Obraz 2" descr="18B20.jpg"/>
+            <wp:cNvGraphicFramePr>
+              <a:graphicFrameLocks xmlns:a="http://schemas.openxmlformats.org/drawingml/2006/main" noChangeAspect="1"/>
+            </wp:cNvGraphicFramePr>
+            <a:graphic xmlns:a="http://schemas.openxmlformats.org/drawingml/2006/main">
+              <a:graphicData uri="http://schemas.openxmlformats.org/drawingml/2006/picture">
+                <pic:pic xmlns:pic="http://schemas.openxmlformats.org/drawingml/2006/picture">
+                  <pic:nvPicPr>
+                    <pic:cNvPr id="0" name="18B20.jpg"/>
+                    <pic:cNvPicPr/>
+                  </pic:nvPicPr>
+                  <pic:blipFill>
+                    <a:blip r:embed="rId10" cstate="print"/>
+                    <a:stretch>
+                      <a:fillRect/>
+                    </a:stretch>
+                  </pic:blipFill>
+                  <pic:spPr>
+                    <a:xfrm rot="16200000">
+                      <a:off x="0" y="0"/>
+                      <a:ext cx="3492062" cy="4656087"/>
+                    </a:xfrm>
+                    <a:prstGeom prst="rect">
+                      <a:avLst/>
+                    </a:prstGeom>
+                  </pic:spPr>
+                </pic:pic>
+              </a:graphicData>
+            </a:graphic>
+          </wp:inline>
+        </w:drawing>
+      </w:r>
     </w:p>
     <w:p>
       <w:pPr>
         <w:pStyle w:val="Caption"/>
         <w:jc w:val="center"/>
         <w:rPr>
+          <w:rFonts w:cs="Times New Roman"/>
           <w:lang w:val="en-US"/>
         </w:rPr>
       </w:pPr>
       <w:r>
         <w:rPr>
+          <w:rFonts w:cs="Times New Roman"/>
           <w:lang w:val="en-US"/>
         </w:rPr>
         <w:t>[PLACEHOLDER FOR 1-Wire SCHEMATICS]</w:t>
@@ -2658,15 +3002,21 @@
     <w:p>
       <w:pPr>
         <w:pStyle w:val="Caption"/>
-      </w:pPr>
-      <w:r>
-        <w:rPr>
+        <w:rPr>
+          <w:rFonts w:cs="Times New Roman"/>
+        </w:rPr>
+      </w:pPr>
+      <w:r>
+        <w:rPr>
+          <w:rFonts w:cs="Times New Roman"/>
           <w:lang w:val="en-US"/>
         </w:rPr>
-        <w:lastRenderedPageBreak/>
         <w:tab/>
       </w:r>
       <w:r>
+        <w:rPr>
+          <w:rFonts w:cs="Times New Roman"/>
+        </w:rPr>
         <w:t>Czujnik DS18B20 pracuje w zakresie od -55˚C do 125˚C z dokładnością ±0.5˚C w zakresie -10˚C do 85˚C. Zakresy te w zupełności powinny wystarczyć przy użytkowaniu układu korzystającego z żarówki halogenowej o mocy nieprzekraczającej 35 watów.</w:t>
       </w:r>
     </w:p>
@@ -2680,11 +3030,18 @@
         <w:spacing w:line="360" w:lineRule="auto"/>
         <w:ind w:left="505" w:hanging="505"/>
         <w:outlineLvl w:val="2"/>
+        <w:rPr>
+          <w:rFonts w:cs="Times New Roman"/>
+        </w:rPr>
       </w:pPr>
       <w:bookmarkStart w:id="20" w:name="_dyb9bre098ae"/>
       <w:bookmarkStart w:id="21" w:name="_Toc536526707"/>
       <w:bookmarkEnd w:id="20"/>
       <w:r>
+        <w:rPr>
+          <w:rFonts w:cs="Times New Roman"/>
+        </w:rPr>
+        <w:lastRenderedPageBreak/>
         <w:t>Element grzejny</w:t>
       </w:r>
       <w:bookmarkEnd w:id="21"/>
@@ -2692,17 +3049,29 @@
     <w:p>
       <w:pPr>
         <w:pStyle w:val="Caption"/>
-      </w:pPr>
-      <w:r>
+        <w:rPr>
+          <w:rFonts w:cs="Times New Roman"/>
+        </w:rPr>
+      </w:pPr>
+      <w:r>
+        <w:rPr>
+          <w:rFonts w:cs="Times New Roman"/>
+        </w:rPr>
         <w:tab/>
         <w:t xml:space="preserve">Do symulowania wzrostu temperatury wewnątrz układu niezbędne jest zastosowanie elementu, który będzie wydzielał ciepło nagrzewające czujnik. W tym celu wykorzystana została żarówka halogenowa </w:t>
       </w:r>
       <w:proofErr w:type="spellStart"/>
       <w:r>
+        <w:rPr>
+          <w:rFonts w:cs="Times New Roman"/>
+        </w:rPr>
         <w:t>Decostar</w:t>
       </w:r>
       <w:proofErr w:type="spellEnd"/>
       <w:r>
+        <w:rPr>
+          <w:rFonts w:cs="Times New Roman"/>
+        </w:rPr>
         <w:t xml:space="preserve"> 35 12V o mocy 35 watów. Jest ona przymocowana na prowadnicy kulkowej umieszczonej wewnątrz tuby, pozwalając na manualną regulację odległości żarówki od czujnika temperatury. Odległość żarówki od czujnika wpływa na szybkość przyrostu notowanej temperatury – im żarówka jest dalej tym wolniej czujnik będzie notował zmianę.</w:t>
       </w:r>
     </w:p>
@@ -2716,11 +3085,17 @@
         <w:spacing w:line="360" w:lineRule="auto"/>
         <w:ind w:left="505" w:hanging="505"/>
         <w:outlineLvl w:val="2"/>
+        <w:rPr>
+          <w:rFonts w:cs="Times New Roman"/>
+        </w:rPr>
       </w:pPr>
       <w:bookmarkStart w:id="22" w:name="_749qrw1s6mck"/>
       <w:bookmarkStart w:id="23" w:name="_Toc536526708"/>
       <w:bookmarkEnd w:id="22"/>
       <w:r>
+        <w:rPr>
+          <w:rFonts w:cs="Times New Roman"/>
+        </w:rPr>
         <w:t>Wentylator</w:t>
       </w:r>
       <w:bookmarkEnd w:id="23"/>
@@ -2728,25 +3103,43 @@
     <w:p>
       <w:pPr>
         <w:pStyle w:val="Caption"/>
-      </w:pPr>
-      <w:r>
+        <w:rPr>
+          <w:rFonts w:cs="Times New Roman"/>
+        </w:rPr>
+      </w:pPr>
+      <w:r>
+        <w:rPr>
+          <w:rFonts w:cs="Times New Roman"/>
+        </w:rPr>
         <w:tab/>
         <w:t xml:space="preserve">Wentylator jest jedynym elementem, który jest sterowany za pomocą regulatora PID. W układzie wykorzystano wentylator </w:t>
       </w:r>
       <w:proofErr w:type="spellStart"/>
       <w:r>
+        <w:rPr>
+          <w:rFonts w:cs="Times New Roman"/>
+        </w:rPr>
         <w:t>Protechnic</w:t>
       </w:r>
       <w:proofErr w:type="spellEnd"/>
       <w:r>
+        <w:rPr>
+          <w:rFonts w:cs="Times New Roman"/>
+        </w:rPr>
         <w:t xml:space="preserve"> </w:t>
       </w:r>
       <w:proofErr w:type="spellStart"/>
       <w:r>
+        <w:rPr>
+          <w:rFonts w:cs="Times New Roman"/>
+        </w:rPr>
         <w:t>Magic</w:t>
       </w:r>
       <w:proofErr w:type="spellEnd"/>
       <w:r>
+        <w:rPr>
+          <w:rFonts w:cs="Times New Roman"/>
+        </w:rPr>
         <w:t xml:space="preserve"> o wymiarach 80x80mm zasilany prądem o natężeniu 12V i napięciu 0.15A. Rozmiar wentylatora jest niewielki, co umożliwiło wykorzystanie mniejszej tuby ze szkła akrylowego, zmniejszając ogólny rozmiar układu, doprowadziło to jednak do nieoczekiwanego wcześniej problemu – gdy żarówka jest w minimalnej odległości od czujnika taki wentylator, nawet pracując z maksymalną mocą, nie jest w stanie odpowiednio schłodzić szybko nagrzewającego się czujnika aby sprowadzić jego temperaturę do punktu docelowego regulatora. Rozwiązania takiego problemu są trzy: można wykorzystać wentylator o większej mocy lub większego rozmiaru, wiązałoby się to jednak z koniecznością przebudowania całego układu, ponieważ do pełnego wykorzystania możliwości wentylatora o większej powierzchni chłodzącej należałoby wykorzystać tubę o odpowiednio większej średnicy. Innym rozwiązaniem problemu jest zwyczajne zwiększenie minimalnej odległości do czujnika w jakiej można ustawić żarówkę. Można także wykorzystać żarówkę o mniejszej mocy, prowadzi to jednak do pewnego wydłużenia czasu strojenia regulatora ze względu na dłuższy czas nagrzewania się czujnika.</w:t>
       </w:r>
     </w:p>
@@ -2762,25 +3155,54 @@
       <w:pPr>
         <w:pStyle w:val="Caption"/>
         <w:jc w:val="center"/>
-        <w:rPr>
-          <w:lang w:val="en-US"/>
-        </w:rPr>
-      </w:pPr>
-      <w:r>
-        <w:rPr>
-          <w:lang w:val="en-US"/>
-        </w:rPr>
-        <w:t>[PLACEHOLDER FOR FAN IMAGE]</w:t>
-      </w:r>
-    </w:p>
-    <w:p>
-      <w:pPr>
-        <w:pStyle w:val="Caption"/>
         <w:rPr>
           <w:rFonts w:eastAsia="Times New Roman" w:cs="Times New Roman"/>
           <w:lang w:val="en-US"/>
         </w:rPr>
       </w:pPr>
+      <w:r>
+        <w:rPr>
+          <w:rFonts w:eastAsia="Times New Roman" w:cs="Times New Roman"/>
+          <w:noProof/>
+          <w:lang w:eastAsia="pl-PL" w:bidi="ar-SA"/>
+        </w:rPr>
+        <w:lastRenderedPageBreak/>
+        <w:drawing>
+          <wp:inline distT="0" distB="0" distL="0" distR="0">
+            <wp:extent cx="3582062" cy="4776082"/>
+            <wp:effectExtent l="609600" t="0" r="589888" b="0"/>
+            <wp:docPr id="5" name="Obraz 4" descr="fan.jpg"/>
+            <wp:cNvGraphicFramePr>
+              <a:graphicFrameLocks xmlns:a="http://schemas.openxmlformats.org/drawingml/2006/main" noChangeAspect="1"/>
+            </wp:cNvGraphicFramePr>
+            <a:graphic xmlns:a="http://schemas.openxmlformats.org/drawingml/2006/main">
+              <a:graphicData uri="http://schemas.openxmlformats.org/drawingml/2006/picture">
+                <pic:pic xmlns:pic="http://schemas.openxmlformats.org/drawingml/2006/picture">
+                  <pic:nvPicPr>
+                    <pic:cNvPr id="0" name="fan.jpg"/>
+                    <pic:cNvPicPr/>
+                  </pic:nvPicPr>
+                  <pic:blipFill>
+                    <a:blip r:embed="rId11" cstate="print"/>
+                    <a:stretch>
+                      <a:fillRect/>
+                    </a:stretch>
+                  </pic:blipFill>
+                  <pic:spPr>
+                    <a:xfrm rot="16200000">
+                      <a:off x="0" y="0"/>
+                      <a:ext cx="3582062" cy="4776082"/>
+                    </a:xfrm>
+                    <a:prstGeom prst="rect">
+                      <a:avLst/>
+                    </a:prstGeom>
+                  </pic:spPr>
+                </pic:pic>
+              </a:graphicData>
+            </a:graphic>
+          </wp:inline>
+        </w:drawing>
+      </w:r>
     </w:p>
     <w:p>
       <w:pPr>
@@ -2793,6 +3215,7 @@
         <w:ind w:left="505" w:hanging="505"/>
         <w:outlineLvl w:val="2"/>
         <w:rPr>
+          <w:rFonts w:cs="Times New Roman"/>
           <w:lang w:val="en-US"/>
         </w:rPr>
       </w:pPr>
@@ -2802,6 +3225,7 @@
       <w:proofErr w:type="spellStart"/>
       <w:r>
         <w:rPr>
+          <w:rFonts w:cs="Times New Roman"/>
           <w:lang w:val="en-US"/>
         </w:rPr>
         <w:t>Moduł</w:t>
@@ -2809,6 +3233,7 @@
       <w:proofErr w:type="spellEnd"/>
       <w:r>
         <w:rPr>
+          <w:rFonts w:cs="Times New Roman"/>
           <w:lang w:val="en-US"/>
         </w:rPr>
         <w:t xml:space="preserve"> MOSFET IRF520</w:t>
@@ -2818,35 +3243,104 @@
     <w:p>
       <w:pPr>
         <w:pStyle w:val="Caption"/>
-      </w:pPr>
-      <w:r>
-        <w:rPr>
-          <w:lang w:val="en-US"/>
+        <w:rPr>
+          <w:rFonts w:cs="Times New Roman"/>
+        </w:rPr>
+      </w:pPr>
+      <w:r>
+        <w:rPr>
+          <w:rFonts w:cs="Times New Roman"/>
         </w:rPr>
         <w:tab/>
-      </w:r>
-      <w:r>
-        <w:t xml:space="preserve">Do sterowania mocą wentylatora i żarówki halogenowej wykorzystane zostały dwa </w:t>
-      </w:r>
-      <w:r>
+        <w:t xml:space="preserve">Do sterowania mocą wentylatora i żarówki halogenowej wykorzystane zostały dwa moduły wykonawcze MOSFET IRF520 – po jednym na każdy element. Jest to układ wykonawczy z tranzystorem mocy umożliwiający sterowanie urządzeniami o wyższym poborze prądu niż maksymalny dopuszczalny przez płytkę sterującą – w przypadku </w:t>
+      </w:r>
+      <w:proofErr w:type="spellStart"/>
+      <w:r>
+        <w:rPr>
+          <w:rFonts w:cs="Times New Roman"/>
+        </w:rPr>
+        <w:t>Arduino</w:t>
+      </w:r>
+      <w:proofErr w:type="spellEnd"/>
+      <w:r>
+        <w:rPr>
+          <w:rFonts w:cs="Times New Roman"/>
+        </w:rPr>
+        <w:t xml:space="preserve"> </w:t>
+      </w:r>
+      <w:proofErr w:type="spellStart"/>
+      <w:r>
+        <w:rPr>
+          <w:rFonts w:cs="Times New Roman"/>
+        </w:rPr>
+        <w:t>Uno</w:t>
+      </w:r>
+      <w:proofErr w:type="spellEnd"/>
+      <w:r>
+        <w:rPr>
+          <w:rFonts w:cs="Times New Roman"/>
+        </w:rPr>
+        <w:t xml:space="preserve"> jest to 12V. Układ IRF520 pozwala na wykorzystanie napięcia zasilania w zakresie 0-24 V pobierając prąd do 5 A. Jest to bardzo przydatna cecha, ponieważ ułatwia rozbudowę układu o mocniejsze elementy grzejne i wentylatory w przypadku gdyby zaszła taka konieczność, nie jest jednak głównym powodem użycia takich modułów. </w:t>
+      </w:r>
+    </w:p>
+    <w:p>
+      <w:pPr>
+        <w:pStyle w:val="Caption"/>
+        <w:rPr>
+          <w:rFonts w:eastAsia="Times New Roman" w:cs="Times New Roman"/>
+        </w:rPr>
+      </w:pPr>
+    </w:p>
+    <w:p>
+      <w:pPr>
+        <w:pStyle w:val="Caption"/>
+        <w:jc w:val="center"/>
+        <w:rPr>
+          <w:rFonts w:eastAsia="Times New Roman" w:cs="Times New Roman"/>
+        </w:rPr>
+      </w:pPr>
+      <w:r>
+        <w:rPr>
+          <w:rFonts w:eastAsia="Times New Roman" w:cs="Times New Roman"/>
+          <w:noProof/>
+          <w:lang w:eastAsia="pl-PL" w:bidi="ar-SA"/>
+        </w:rPr>
         <w:lastRenderedPageBreak/>
-        <w:t xml:space="preserve">moduły wykonawcze MOSFET IRF520 – po jednym na każdy element. Jest to układ wykonawczy z tranzystorem mocy umożliwiający sterowanie urządzeniami o wyższym poborze prądu niż maksymalny dopuszczalny przez płytkę sterującą – w przypadku </w:t>
-      </w:r>
-      <w:proofErr w:type="spellStart"/>
-      <w:r>
-        <w:t>Arduino</w:t>
-      </w:r>
-      <w:proofErr w:type="spellEnd"/>
-      <w:r>
-        <w:t xml:space="preserve"> </w:t>
-      </w:r>
-      <w:proofErr w:type="spellStart"/>
-      <w:r>
-        <w:t>Uno</w:t>
-      </w:r>
-      <w:proofErr w:type="spellEnd"/>
-      <w:r>
-        <w:t xml:space="preserve"> jest to 12V. Układ IRF520 pozwala na wykorzystanie napięcia zasilania w zakresie 0-24 V pobierając prąd do 5 A. Jest to bardzo przydatna cecha, ponieważ ułatwia rozbudowę układu o mocniejsze elementy grzejne i wentylatory w przypadku gdyby zaszła taka konieczność, nie jest jednak głównym powodem użycia takich modułów. </w:t>
+        <w:drawing>
+          <wp:inline distT="0" distB="0" distL="0" distR="0">
+            <wp:extent cx="3249104" cy="4332136"/>
+            <wp:effectExtent l="552450" t="0" r="541846" b="0"/>
+            <wp:docPr id="4" name="Obraz 3" descr="RF520.jpg"/>
+            <wp:cNvGraphicFramePr>
+              <a:graphicFrameLocks xmlns:a="http://schemas.openxmlformats.org/drawingml/2006/main" noChangeAspect="1"/>
+            </wp:cNvGraphicFramePr>
+            <a:graphic xmlns:a="http://schemas.openxmlformats.org/drawingml/2006/main">
+              <a:graphicData uri="http://schemas.openxmlformats.org/drawingml/2006/picture">
+                <pic:pic xmlns:pic="http://schemas.openxmlformats.org/drawingml/2006/picture">
+                  <pic:nvPicPr>
+                    <pic:cNvPr id="0" name="RF520.jpg"/>
+                    <pic:cNvPicPr/>
+                  </pic:nvPicPr>
+                  <pic:blipFill>
+                    <a:blip r:embed="rId12" cstate="print"/>
+                    <a:stretch>
+                      <a:fillRect/>
+                    </a:stretch>
+                  </pic:blipFill>
+                  <pic:spPr>
+                    <a:xfrm rot="16200000">
+                      <a:off x="0" y="0"/>
+                      <a:ext cx="3246824" cy="4329096"/>
+                    </a:xfrm>
+                    <a:prstGeom prst="rect">
+                      <a:avLst/>
+                    </a:prstGeom>
+                  </pic:spPr>
+                </pic:pic>
+              </a:graphicData>
+            </a:graphic>
+          </wp:inline>
+        </w:drawing>
       </w:r>
     </w:p>
     <w:p>
@@ -2856,32 +3350,10 @@
           <w:rFonts w:eastAsia="Times New Roman" w:cs="Times New Roman"/>
         </w:rPr>
       </w:pPr>
-    </w:p>
-    <w:p>
-      <w:pPr>
-        <w:pStyle w:val="Caption"/>
-        <w:jc w:val="center"/>
-      </w:pPr>
-      <w:r>
-        <w:t>[PLACEHOLDER FOR IRF520 IMAGE]</w:t>
-      </w:r>
-    </w:p>
-    <w:p>
-      <w:pPr>
-        <w:pStyle w:val="Caption"/>
-        <w:rPr>
-          <w:rFonts w:eastAsia="Times New Roman" w:cs="Times New Roman"/>
-        </w:rPr>
-      </w:pPr>
-    </w:p>
-    <w:p>
-      <w:pPr>
-        <w:pStyle w:val="Caption"/>
-        <w:rPr>
-          <w:rFonts w:eastAsia="Times New Roman" w:cs="Times New Roman"/>
-        </w:rPr>
-      </w:pPr>
-      <w:r>
+      <w:r>
+        <w:rPr>
+          <w:rFonts w:cs="Times New Roman"/>
+        </w:rPr>
         <w:tab/>
         <w:t>Moduł MOSFET posiada 7 wyprowadzeń, z czego 3 pary z nich są złączami zasilania – jedna odpowiada za podłączenie zasilania z modułu sterującego, druga za podłączenie zasilania z zewnętrznego źródła natomiast trzecia służy do podłączenia przewodów zasilających sterowany element. Ostatnie wyprowadzenie znajduje się pomiędzy złączami zasilania z płytki sterującej i służy ono do odbioru sygnału sterującego elementem. Zastosowanie takiego modułu pozwala zatem na zredukowanie liczby przewodów i rezystorów koniecznych do obsługi sterowania elementem.</w:t>
       </w:r>
@@ -2889,17 +3361,29 @@
     <w:p>
       <w:pPr>
         <w:pStyle w:val="Caption"/>
-      </w:pPr>
-      <w:r>
+        <w:rPr>
+          <w:rFonts w:cs="Times New Roman"/>
+        </w:rPr>
+      </w:pPr>
+      <w:r>
+        <w:rPr>
+          <w:rFonts w:cs="Times New Roman"/>
+        </w:rPr>
         <w:tab/>
         <w:t xml:space="preserve">Moduł MOSFET IRF520 pozwolił także na rozwiązanie drobnego problemu powstałego przy zasilaniu i sterowaniu wentylatorem. Gdy ten korzystał ze zwykłego tranzystora MOSFET konieczne było podłączenie dodatkowej diody </w:t>
       </w:r>
       <w:proofErr w:type="spellStart"/>
       <w:r>
+        <w:rPr>
+          <w:rFonts w:cs="Times New Roman"/>
+        </w:rPr>
         <w:t>Schottky’ego</w:t>
       </w:r>
       <w:proofErr w:type="spellEnd"/>
       <w:r>
+        <w:rPr>
+          <w:rFonts w:cs="Times New Roman"/>
+        </w:rPr>
         <w:t xml:space="preserve"> między zasilaniem wentylatora a uziemieniem służącej do rozładowania wentylatora gdy ten powinien się wyłączyć po otrzymaniu zerowego sygnału PWM. Tak podłączona dioda pracuje jako dioda rozładowcza – wentylator zachowuje się niczym ładowana cewka i po odcięciu zasilania pracuje on dalej, zadaniem diody jest natomiast jego natychmiastowe rozładowanie. Zastosowanie modułu IRF520 pozwoliło na dalsze uproszczenie układu, ponieważ moduł posiada diodę rozładowczą w swojej konstrukcji.</w:t>
       </w:r>
     </w:p>
@@ -2912,14 +3396,38 @@
         </w:numPr>
         <w:spacing w:line="360" w:lineRule="auto"/>
         <w:ind w:left="505" w:hanging="505"/>
-      </w:pPr>
-      <w:r>
-        <w:t>Problemy</w:t>
-      </w:r>
-    </w:p>
-    <w:p>
-      <w:pPr>
-        <w:pStyle w:val="Caption"/>
+        <w:rPr>
+          <w:rFonts w:cs="Times New Roman"/>
+        </w:rPr>
+      </w:pPr>
+      <w:r>
+        <w:rPr>
+          <w:rFonts w:cs="Times New Roman"/>
+        </w:rPr>
+        <w:lastRenderedPageBreak/>
+        <w:t>Zasilanie</w:t>
+      </w:r>
+    </w:p>
+    <w:p>
+      <w:pPr>
+        <w:pStyle w:val="LO-normal"/>
+        <w:rPr>
+          <w:rFonts w:ascii="Times New Roman" w:hAnsi="Times New Roman" w:cs="Times New Roman"/>
+        </w:rPr>
+      </w:pPr>
+      <w:r>
+        <w:rPr>
+          <w:rFonts w:ascii="Times New Roman" w:hAnsi="Times New Roman" w:cs="Times New Roman"/>
+        </w:rPr>
+        <w:t>[PLACEHODLER OPISAĆ PROBLEM Z KABLAMI ZAISLAJĄCYMI]</w:t>
+      </w:r>
+    </w:p>
+    <w:p>
+      <w:pPr>
+        <w:pStyle w:val="Caption"/>
+        <w:rPr>
+          <w:rFonts w:cs="Times New Roman"/>
+        </w:rPr>
       </w:pPr>
     </w:p>
     <w:p>
@@ -2932,13 +3440,22 @@
         <w:spacing w:line="360" w:lineRule="auto"/>
         <w:ind w:left="431" w:hanging="431"/>
         <w:outlineLvl w:val="1"/>
+        <w:rPr>
+          <w:rFonts w:cs="Times New Roman"/>
+        </w:rPr>
       </w:pPr>
       <w:bookmarkStart w:id="26" w:name="_Toc536526710"/>
       <w:r>
+        <w:rPr>
+          <w:rFonts w:cs="Times New Roman"/>
+        </w:rPr>
         <w:t>Środowisko programistyczne</w:t>
       </w:r>
       <w:bookmarkEnd w:id="26"/>
       <w:r>
+        <w:rPr>
+          <w:rFonts w:cs="Times New Roman"/>
+        </w:rPr>
         <w:t xml:space="preserve"> </w:t>
       </w:r>
     </w:p>
@@ -2952,14 +3469,23 @@
         <w:spacing w:line="360" w:lineRule="auto"/>
         <w:ind w:left="505" w:hanging="505"/>
         <w:outlineLvl w:val="2"/>
+        <w:rPr>
+          <w:rFonts w:cs="Times New Roman"/>
+        </w:rPr>
       </w:pPr>
       <w:bookmarkStart w:id="27" w:name="_Toc536526711"/>
       <w:proofErr w:type="spellStart"/>
       <w:r>
+        <w:rPr>
+          <w:rFonts w:cs="Times New Roman"/>
+        </w:rPr>
         <w:t>Arduino</w:t>
       </w:r>
       <w:proofErr w:type="spellEnd"/>
       <w:r>
+        <w:rPr>
+          <w:rFonts w:cs="Times New Roman"/>
+        </w:rPr>
         <w:t xml:space="preserve"> IDE</w:t>
       </w:r>
       <w:bookmarkEnd w:id="27"/>
@@ -2972,43 +3498,66 @@
         </w:rPr>
       </w:pPr>
       <w:r>
+        <w:rPr>
+          <w:rFonts w:cs="Times New Roman"/>
+        </w:rPr>
         <w:tab/>
         <w:t xml:space="preserve">Kod wgrany na platformę </w:t>
       </w:r>
       <w:proofErr w:type="spellStart"/>
       <w:r>
+        <w:rPr>
+          <w:rFonts w:cs="Times New Roman"/>
+        </w:rPr>
         <w:t>Arduino</w:t>
       </w:r>
       <w:proofErr w:type="spellEnd"/>
       <w:r>
+        <w:rPr>
+          <w:rFonts w:cs="Times New Roman"/>
+        </w:rPr>
         <w:t xml:space="preserve"> napisany został w środowisku </w:t>
       </w:r>
       <w:proofErr w:type="spellStart"/>
       <w:r>
+        <w:rPr>
+          <w:rFonts w:cs="Times New Roman"/>
+        </w:rPr>
         <w:t>Arduino</w:t>
       </w:r>
       <w:proofErr w:type="spellEnd"/>
       <w:r>
+        <w:rPr>
+          <w:rFonts w:cs="Times New Roman"/>
+        </w:rPr>
         <w:t xml:space="preserve"> IDE, udostępnionym przez producenta tejże platformy. Kod wykorzystywany przez </w:t>
       </w:r>
       <w:proofErr w:type="spellStart"/>
       <w:r>
+        <w:rPr>
+          <w:rFonts w:cs="Times New Roman"/>
+        </w:rPr>
         <w:t>Arduino</w:t>
       </w:r>
       <w:proofErr w:type="spellEnd"/>
       <w:r>
-        <w:t xml:space="preserve"> jest </w:t>
-      </w:r>
-      <w:r>
-        <w:lastRenderedPageBreak/>
-        <w:t xml:space="preserve">zbiorem funkcji w językach C i C++, które są wywoływane przez platformę. Głównym zadaniem, jakie wykonuje oprogramowanie po stronie </w:t>
+        <w:rPr>
+          <w:rFonts w:cs="Times New Roman"/>
+        </w:rPr>
+        <w:t xml:space="preserve"> jest zbiorem funkcji w językach C i C++, które są wywoływane przez platformę. Głównym zadaniem, jakie wykonuje oprogramowanie po stronie </w:t>
       </w:r>
       <w:proofErr w:type="spellStart"/>
       <w:r>
+        <w:rPr>
+          <w:rFonts w:cs="Times New Roman"/>
+        </w:rPr>
         <w:t>Arduino</w:t>
       </w:r>
       <w:proofErr w:type="spellEnd"/>
       <w:r>
+        <w:rPr>
+          <w:rFonts w:cs="Times New Roman"/>
+        </w:rPr>
         <w:t xml:space="preserve"> jest obsługa sygnałów przychodzących z aplikacji i regulacja pracy regulatora PID.</w:t>
       </w:r>
     </w:p>
@@ -3020,27 +3569,48 @@
         </w:rPr>
       </w:pPr>
       <w:r>
+        <w:rPr>
+          <w:rFonts w:cs="Times New Roman"/>
+        </w:rPr>
         <w:tab/>
         <w:t xml:space="preserve">Kod używany przez platformę </w:t>
       </w:r>
       <w:proofErr w:type="spellStart"/>
       <w:r>
+        <w:rPr>
+          <w:rFonts w:cs="Times New Roman"/>
+        </w:rPr>
         <w:t>Arduino</w:t>
       </w:r>
       <w:proofErr w:type="spellEnd"/>
       <w:r>
+        <w:rPr>
+          <w:rFonts w:cs="Times New Roman"/>
+        </w:rPr>
         <w:t xml:space="preserve"> można podzielić na </w:t>
       </w:r>
       <w:r>
+        <w:rPr>
+          <w:rFonts w:cs="Times New Roman"/>
+        </w:rPr>
         <w:t>trzy</w:t>
       </w:r>
       <w:r>
+        <w:rPr>
+          <w:rFonts w:cs="Times New Roman"/>
+        </w:rPr>
         <w:t xml:space="preserve"> części: importowanie bibliotek wykorzystywanych przez program</w:t>
       </w:r>
       <w:r>
+        <w:rPr>
+          <w:rFonts w:cs="Times New Roman"/>
+        </w:rPr>
         <w:t>,</w:t>
       </w:r>
       <w:r>
+        <w:rPr>
+          <w:rFonts w:cs="Times New Roman"/>
+        </w:rPr>
         <w:t xml:space="preserve"> funkcje systemowe niezbędne do działania kodu oraz funkcje użytkownika.</w:t>
       </w:r>
     </w:p>
@@ -3052,138 +3622,237 @@
         </w:rPr>
       </w:pPr>
       <w:r>
+        <w:rPr>
+          <w:rFonts w:cs="Times New Roman"/>
+        </w:rPr>
         <w:tab/>
         <w:t xml:space="preserve">Zewnętrzne biblioteki służą do rozszerzenia możliwości oferowanych przez platformę </w:t>
       </w:r>
       <w:proofErr w:type="spellStart"/>
       <w:r>
+        <w:rPr>
+          <w:rFonts w:cs="Times New Roman"/>
+        </w:rPr>
         <w:t>Arduino</w:t>
       </w:r>
       <w:proofErr w:type="spellEnd"/>
       <w:r>
+        <w:rPr>
+          <w:rFonts w:cs="Times New Roman"/>
+        </w:rPr>
         <w:t xml:space="preserve"> bądź do wprowadzenia zupełnie nowych funkcjonalności. Kod wykorzystywany przez platformę użytą w układzie prezentowanym w pracy importuje trzy takie biblioteki: DS18B20, </w:t>
       </w:r>
       <w:proofErr w:type="spellStart"/>
       <w:r>
+        <w:rPr>
+          <w:rFonts w:cs="Times New Roman"/>
+        </w:rPr>
         <w:t>OneWire</w:t>
       </w:r>
       <w:proofErr w:type="spellEnd"/>
       <w:r>
+        <w:rPr>
+          <w:rFonts w:cs="Times New Roman"/>
+        </w:rPr>
         <w:t xml:space="preserve"> oraz PID_v1. Biblioteka </w:t>
       </w:r>
       <w:proofErr w:type="spellStart"/>
       <w:r>
+        <w:rPr>
+          <w:rFonts w:cs="Times New Roman"/>
+        </w:rPr>
         <w:t>OneWire</w:t>
       </w:r>
       <w:proofErr w:type="spellEnd"/>
       <w:r>
+        <w:rPr>
+          <w:rFonts w:cs="Times New Roman"/>
+        </w:rPr>
         <w:t xml:space="preserve"> służy do obsługi protokołu </w:t>
       </w:r>
       <w:proofErr w:type="spellStart"/>
       <w:r>
+        <w:rPr>
+          <w:rFonts w:cs="Times New Roman"/>
+        </w:rPr>
         <w:t>One</w:t>
       </w:r>
       <w:r>
+        <w:rPr>
+          <w:rFonts w:cs="Times New Roman"/>
+        </w:rPr>
         <w:t>Wire</w:t>
       </w:r>
       <w:proofErr w:type="spellEnd"/>
       <w:r>
+        <w:rPr>
+          <w:rFonts w:cs="Times New Roman"/>
+        </w:rPr>
         <w:t xml:space="preserve"> poprzez stworzenie obiektu, za pomocą którego należy odwoływać się do czujnika temperatury z którego </w:t>
       </w:r>
       <w:r>
+        <w:rPr>
+          <w:rFonts w:cs="Times New Roman"/>
+        </w:rPr>
         <w:t>pobierany jest</w:t>
       </w:r>
       <w:r>
+        <w:rPr>
+          <w:rFonts w:cs="Times New Roman"/>
+        </w:rPr>
         <w:t xml:space="preserve"> wynik </w:t>
       </w:r>
       <w:r>
+        <w:rPr>
+          <w:rFonts w:cs="Times New Roman"/>
+        </w:rPr>
         <w:t xml:space="preserve">pomiaru. Ponieważ interfejs </w:t>
       </w:r>
       <w:proofErr w:type="spellStart"/>
       <w:r>
+        <w:rPr>
+          <w:rFonts w:cs="Times New Roman"/>
+        </w:rPr>
         <w:t>One</w:t>
       </w:r>
       <w:r>
+        <w:rPr>
+          <w:rFonts w:cs="Times New Roman"/>
+        </w:rPr>
         <w:t>Wire</w:t>
       </w:r>
       <w:proofErr w:type="spellEnd"/>
       <w:r>
+        <w:rPr>
+          <w:rFonts w:cs="Times New Roman"/>
+        </w:rPr>
         <w:t xml:space="preserve"> umożliwia podłączenie kilku czujników temperatury wysyłających dane na tej samej magistrali, do poprawnego działania potrzebuje 64-bitowego numeru seryjnego. Biblioteka </w:t>
       </w:r>
       <w:proofErr w:type="spellStart"/>
       <w:r>
+        <w:rPr>
+          <w:rFonts w:cs="Times New Roman"/>
+        </w:rPr>
         <w:t>OneWire</w:t>
       </w:r>
       <w:proofErr w:type="spellEnd"/>
       <w:r>
+        <w:rPr>
+          <w:rFonts w:cs="Times New Roman"/>
+        </w:rPr>
         <w:t xml:space="preserve"> udostępnia funkcje umożliwiające odczytanie numeru seryjnego czujnika podłączonego do określonego wejścia/wyjścia płytki </w:t>
       </w:r>
       <w:proofErr w:type="spellStart"/>
       <w:r>
+        <w:rPr>
+          <w:rFonts w:cs="Times New Roman"/>
+        </w:rPr>
         <w:t>Arduino</w:t>
       </w:r>
       <w:proofErr w:type="spellEnd"/>
       <w:r>
+        <w:rPr>
+          <w:rFonts w:cs="Times New Roman"/>
+        </w:rPr>
         <w:t xml:space="preserve">. Odczytany numer należy przekazać </w:t>
       </w:r>
       <w:r>
+        <w:rPr>
+          <w:rFonts w:cs="Times New Roman"/>
+        </w:rPr>
         <w:t>odpowie</w:t>
       </w:r>
       <w:r>
+        <w:rPr>
+          <w:rFonts w:cs="Times New Roman"/>
+        </w:rPr>
         <w:t>d</w:t>
       </w:r>
       <w:r>
+        <w:rPr>
+          <w:rFonts w:cs="Times New Roman"/>
+        </w:rPr>
         <w:t xml:space="preserve">niemu </w:t>
       </w:r>
       <w:r>
+        <w:rPr>
+          <w:rFonts w:cs="Times New Roman"/>
+        </w:rPr>
         <w:t>obiektowi, aby ten stworzy</w:t>
       </w:r>
       <w:r>
+        <w:rPr>
+          <w:rFonts w:cs="Times New Roman"/>
+        </w:rPr>
         <w:t xml:space="preserve">ł połączenie na interfejsie </w:t>
       </w:r>
       <w:proofErr w:type="spellStart"/>
       <w:r>
+        <w:rPr>
+          <w:rFonts w:cs="Times New Roman"/>
+        </w:rPr>
         <w:t>One</w:t>
       </w:r>
       <w:r>
+        <w:rPr>
+          <w:rFonts w:cs="Times New Roman"/>
+        </w:rPr>
         <w:t>Wire</w:t>
       </w:r>
       <w:proofErr w:type="spellEnd"/>
       <w:r>
+        <w:rPr>
+          <w:rFonts w:cs="Times New Roman"/>
+        </w:rPr>
         <w:t xml:space="preserve"> z używanym czujnikiem.</w:t>
       </w:r>
     </w:p>
     <w:p>
       <w:pPr>
         <w:pStyle w:val="Caption"/>
-      </w:pPr>
-      <w:r>
+        <w:rPr>
+          <w:rFonts w:cs="Times New Roman"/>
+        </w:rPr>
+      </w:pPr>
+      <w:r>
+        <w:rPr>
+          <w:rFonts w:cs="Times New Roman"/>
+        </w:rPr>
         <w:tab/>
         <w:t xml:space="preserve">Następnie, za pomocą biblioteki DS18B20 definiuje się obiekt bezpośrednio reprezentujący sensor, który korzysta z referencji do stworzonego połączenia typu </w:t>
       </w:r>
       <w:proofErr w:type="spellStart"/>
       <w:r>
+        <w:rPr>
+          <w:rFonts w:cs="Times New Roman"/>
+        </w:rPr>
         <w:t>OneWire</w:t>
       </w:r>
       <w:proofErr w:type="spellEnd"/>
       <w:r>
+        <w:rPr>
+          <w:rFonts w:cs="Times New Roman"/>
+        </w:rPr>
         <w:t xml:space="preserve">. Biblioteka DS18B20 oferuje szereg funkcji do obsługi podłączonego czujnika, z czego w kodzie obsługującym regulator wykorzystane zostały trzy: funkcja </w:t>
       </w:r>
-      <w:proofErr w:type="spellStart"/>
-      <w:r>
-        <w:rPr>
+      <w:r>
+        <w:rPr>
+          <w:rFonts w:cs="Times New Roman"/>
           <w:b/>
           <w:i/>
         </w:rPr>
-        <w:t>begin</w:t>
-      </w:r>
-      <w:proofErr w:type="spellEnd"/>
-      <w:r>
+        <w:t>Begin()</w:t>
+      </w:r>
+      <w:r>
+        <w:rPr>
+          <w:rFonts w:cs="Times New Roman"/>
+        </w:rPr>
         <w:t xml:space="preserve">, służąca do uruchomienia czujnika i zdefiniowania jego parametrów pracy takich jak rozdzielczość, funkcja </w:t>
       </w:r>
       <w:proofErr w:type="spellStart"/>
       <w:r>
         <w:rPr>
+          <w:rFonts w:cs="Times New Roman"/>
           <w:b/>
           <w:i/>
         </w:rPr>
@@ -3192,74 +3861,138 @@
       <w:proofErr w:type="spellEnd"/>
       <w:r>
         <w:rPr>
-          <w:i/>
-        </w:rPr>
-        <w:t xml:space="preserve"> </w:t>
-      </w:r>
-      <w:r>
-        <w:t xml:space="preserve">pobierająca z czujnika temperaturę oraz funkcja </w:t>
-      </w:r>
-      <w:proofErr w:type="spellStart"/>
-      <w:r>
-        <w:rPr>
+          <w:rFonts w:cs="Times New Roman"/>
           <w:b/>
           <w:i/>
         </w:rPr>
+        <w:t>()</w:t>
+      </w:r>
+      <w:r>
+        <w:rPr>
+          <w:rFonts w:cs="Times New Roman"/>
+          <w:i/>
+        </w:rPr>
+        <w:t xml:space="preserve"> </w:t>
+      </w:r>
+      <w:r>
+        <w:rPr>
+          <w:rFonts w:cs="Times New Roman"/>
+        </w:rPr>
+        <w:t xml:space="preserve">pobierająca z czujnika temperaturę oraz funkcja </w:t>
+      </w:r>
+      <w:proofErr w:type="spellStart"/>
+      <w:r>
+        <w:rPr>
+          <w:rFonts w:cs="Times New Roman"/>
+          <w:b/>
+          <w:i/>
+        </w:rPr>
         <w:t>request</w:t>
       </w:r>
       <w:proofErr w:type="spellEnd"/>
       <w:r>
+        <w:rPr>
+          <w:rFonts w:cs="Times New Roman"/>
+          <w:b/>
+          <w:i/>
+        </w:rPr>
+        <w:t>()</w:t>
+      </w:r>
+      <w:r>
+        <w:rPr>
+          <w:rFonts w:cs="Times New Roman"/>
+        </w:rPr>
         <w:t>, wysyłająca do czujnika polecenie wykonania pomiaru temperatury.</w:t>
       </w:r>
     </w:p>
     <w:p>
       <w:pPr>
         <w:pStyle w:val="Caption"/>
-      </w:pPr>
-      <w:r>
+        <w:rPr>
+          <w:rFonts w:cs="Times New Roman"/>
+        </w:rPr>
+      </w:pPr>
+      <w:r>
+        <w:rPr>
+          <w:rFonts w:cs="Times New Roman"/>
+        </w:rPr>
         <w:tab/>
-        <w:t>Do implementacji funkcjonalności regulatora PID użyta została biblioteka PID_v1 pozwalająca stworzyć obiekt reprezentujący regulator.</w:t>
-      </w:r>
-      <w:r>
+        <w:t xml:space="preserve">Do implementacji funkcjonalności regulatora PID użyta została biblioteka PID_v1 </w:t>
+      </w:r>
+      <w:r>
+        <w:rPr>
+          <w:rFonts w:cs="Times New Roman"/>
+        </w:rPr>
+        <w:lastRenderedPageBreak/>
+        <w:t>pozwalająca stworzyć obiekt reprezentujący regulator.</w:t>
+      </w:r>
+      <w:r>
+        <w:rPr>
+          <w:rFonts w:cs="Times New Roman"/>
+        </w:rPr>
         <w:t xml:space="preserve"> Do jego utworzenia potrzebna j</w:t>
       </w:r>
       <w:r>
+        <w:rPr>
+          <w:rFonts w:cs="Times New Roman"/>
+        </w:rPr>
         <w:t xml:space="preserve">est temperatura docelowa jaka będzie utrzymywana w układzie, obecna temperatura, adres na zmienną, która będzie przyjmowała sygnał PWM wyliczony tak, aby podana temperatura została utrzymana, wartości trzech nastaw regulatora oraz „kierunek działania” regulatora – wartość ta definiuje w jaki sposób regulator wylicza sygnał PWM wysyłany na sterowany element. Przy otrzymaniu polecenia DIRECT sygnał będzie </w:t>
       </w:r>
       <w:r>
+        <w:rPr>
+          <w:rFonts w:cs="Times New Roman"/>
+        </w:rPr>
         <w:t>zmniejszany</w:t>
       </w:r>
       <w:r>
+        <w:rPr>
+          <w:rFonts w:cs="Times New Roman"/>
+        </w:rPr>
         <w:t xml:space="preserve"> </w:t>
       </w:r>
       <w:r>
+        <w:rPr>
+          <w:rFonts w:cs="Times New Roman"/>
+        </w:rPr>
         <w:t>gdy</w:t>
       </w:r>
       <w:r>
+        <w:rPr>
+          <w:rFonts w:cs="Times New Roman"/>
+        </w:rPr>
         <w:t xml:space="preserve"> </w:t>
       </w:r>
       <w:r>
-        <w:t xml:space="preserve">obserwowana wartość osiągnie docelową, polecenie REVERSE natomiast będzie ten sygnał zwiększać. Polecenia te można przyrównać do sposobu prowadzenia samochodu i chłodzenia lodówki – </w:t>
-      </w:r>
-      <w:r>
-        <w:lastRenderedPageBreak/>
-        <w:t>w przypadku prowadzenia samochodu jeśli dozwolona prędkość zostanie przekroczona należy zacząć ją zmniejszać, natomiast w przypadku lodówki jeśli temperatura zacznie przekraczać docelową należy zacząć mocniej chłodzić.</w:t>
-      </w:r>
-      <w:r>
+        <w:rPr>
+          <w:rFonts w:cs="Times New Roman"/>
+        </w:rPr>
+        <w:t>obserwowana wartość osiągnie docelową, polecenie REVERSE natomiast będzie ten sygnał zwiększać. Polecenia te można przyrównać do sposobu prowadzenia samochodu i chłodzenia lodówki – w przypadku prowadzenia samochodu jeśli dozwolona prędkość zostanie przekroczona należy zacząć ją zmniejszać, natomiast w przypadku lodówki jeśli temperatura zacznie przekraczać docelową należy zacząć mocniej chłodzić.</w:t>
+      </w:r>
+      <w:r>
+        <w:rPr>
+          <w:rFonts w:cs="Times New Roman"/>
+        </w:rPr>
         <w:t xml:space="preserve"> Na potrzeby regulatora wykorzystana jest wartość REVERSE.</w:t>
       </w:r>
     </w:p>
     <w:p>
       <w:pPr>
         <w:pStyle w:val="Caption"/>
-      </w:pPr>
-      <w:r>
+        <w:rPr>
+          <w:rFonts w:cs="Times New Roman"/>
+        </w:rPr>
+      </w:pPr>
+      <w:r>
+        <w:rPr>
+          <w:rFonts w:cs="Times New Roman"/>
+        </w:rPr>
         <w:tab/>
         <w:t xml:space="preserve">Biblioteka PID udostępnia szereg funkcji do sterowania regulatorem. Do poprawnego działania wykorzystane są dwie z nich – funkcje </w:t>
       </w:r>
       <w:proofErr w:type="spellStart"/>
       <w:r>
         <w:rPr>
+          <w:rFonts w:cs="Times New Roman"/>
           <w:b/>
           <w:i/>
         </w:rPr>
@@ -3267,79 +4000,154 @@
       </w:r>
       <w:proofErr w:type="spellEnd"/>
       <w:r>
-        <w:t xml:space="preserve"> oraz </w:t>
-      </w:r>
-      <w:proofErr w:type="spellStart"/>
-      <w:r>
-        <w:rPr>
+        <w:rPr>
+          <w:rFonts w:cs="Times New Roman"/>
           <w:b/>
           <w:i/>
         </w:rPr>
-        <w:t>Compute</w:t>
-      </w:r>
-      <w:proofErr w:type="spellEnd"/>
-      <w:r>
-        <w:t>. Pierwsza z nich otrzymuje jako parametry nowe nastawy z których powinien korzystać regulator i pozwala na ich zmianę w trakcie działania programu, natomiast druga funkcja służy do przeprowadzenia obliczeń, które prowadzą do wyznaczenia odpowiedniego sygnału PWM.</w:t>
-      </w:r>
-      <w:r>
-        <w:t xml:space="preserve"> Metoda obliczeń jest bardzo prosta – najpierw wyznaczane są różnice między wartością docelową i obecną oraz obecną i poprzednią wartością, które następnie wykorzystane są do wyliczenia trzech składowych sygnału docelowego. Składowa proporcjonalna jest iloczynem nastawy proporcjonalnej z różnicą między obecną i poprzednią wartością, </w:t>
-      </w:r>
-      <w:r>
-        <w:t>składowa całkująca jest iloczynem nastawy całkującej z różnicą między wartością docelową a obecną, natomiast składowa różniczkująca jest wyznaczona podobnie do składowej proporcjonalnej, z wykorzystaniem nastawy różniczkującej. Trzy składowe są sumowane i w razie konieczności ograniczone do zakresu 0-255.</w:t>
-      </w:r>
-      <w:r>
-        <w:t xml:space="preserve"> Wyznaczony sygnał jest przypisany do zmiennej, której adres został podany w konstruktorze obiektu.</w:t>
-      </w:r>
-    </w:p>
-    <w:p>
-      <w:pPr>
-        <w:pStyle w:val="Caption"/>
-      </w:pPr>
-      <w:r>
-        <w:tab/>
-      </w:r>
-      <w:r>
-        <w:t xml:space="preserve">Kod, z którego ma korzystać płytka </w:t>
+        <w:t>()</w:t>
+      </w:r>
+      <w:r>
+        <w:rPr>
+          <w:rFonts w:cs="Times New Roman"/>
+        </w:rPr>
+        <w:t xml:space="preserve"> oraz </w:t>
       </w:r>
       <w:proofErr w:type="spellStart"/>
       <w:r>
-        <w:t>Arduino</w:t>
-      </w:r>
-      <w:proofErr w:type="spellEnd"/>
-      <w:r>
-        <w:t xml:space="preserve"> powinien posiadać dwie funkcje systemowe, pozwalające jej na sprawne działanie. Pierwszą z nich jest</w:t>
-      </w:r>
-      <w:r>
-        <w:t xml:space="preserve"> uruchamiana jednorazowo przy uruchomieniu płytki</w:t>
-      </w:r>
-      <w:r>
-        <w:t xml:space="preserve"> funkcja </w:t>
-      </w:r>
-      <w:r>
-        <w:rPr>
+        <w:rPr>
+          <w:rFonts w:cs="Times New Roman"/>
           <w:b/>
           <w:i/>
         </w:rPr>
+        <w:t>Compute</w:t>
+      </w:r>
+      <w:proofErr w:type="spellEnd"/>
+      <w:r>
+        <w:rPr>
+          <w:rFonts w:cs="Times New Roman"/>
+          <w:b/>
+          <w:i/>
+        </w:rPr>
+        <w:t>()</w:t>
+      </w:r>
+      <w:r>
+        <w:rPr>
+          <w:rFonts w:cs="Times New Roman"/>
+        </w:rPr>
+        <w:t>. Pierwsza z nich otrzymuje jako parametry nowe nastawy z których powinien korzystać regulator i pozwala na ich zmianę w trakcie działania programu, natomiast druga funkcja służy do przeprowadzenia obliczeń, które prowadzą do wyznaczenia odpowiedniego sygnału PWM.</w:t>
+      </w:r>
+      <w:r>
+        <w:rPr>
+          <w:rFonts w:cs="Times New Roman"/>
+        </w:rPr>
+        <w:t xml:space="preserve"> Metoda obliczeń jest bardzo prosta – najpierw wyznaczane są różnice między wartością docelową i obecną oraz obecną i poprzednią wartością, które następnie wykorzystane są do wyliczenia trzech składowych sygnału docelowego. Składowa proporcjonalna jest iloczynem nastawy proporcjonalnej z różnicą między obecną i poprzednią wartością, </w:t>
+      </w:r>
+      <w:r>
+        <w:rPr>
+          <w:rFonts w:cs="Times New Roman"/>
+        </w:rPr>
+        <w:t>składowa całkująca jest iloczynem nastawy całkującej z różnicą między wartością docelową a obecną, natomiast składowa różniczkująca jest wyznaczona podobnie do składowej proporcjonalnej, z wykorzystaniem nastawy różniczkującej. Trzy składowe są sumowane i w razie konieczności ograniczone do zakresu 0-255.</w:t>
+      </w:r>
+      <w:r>
+        <w:rPr>
+          <w:rFonts w:cs="Times New Roman"/>
+        </w:rPr>
+        <w:t xml:space="preserve"> Wyznaczony sygnał jest przypisany do zmiennej, której adres został podany w konstruktorze obiektu.</w:t>
+      </w:r>
+    </w:p>
+    <w:p>
+      <w:pPr>
+        <w:pStyle w:val="Caption"/>
+        <w:rPr>
+          <w:rFonts w:cs="Times New Roman"/>
+        </w:rPr>
+      </w:pPr>
+      <w:r>
+        <w:rPr>
+          <w:rFonts w:cs="Times New Roman"/>
+        </w:rPr>
+        <w:tab/>
+      </w:r>
+      <w:r>
+        <w:rPr>
+          <w:rFonts w:cs="Times New Roman"/>
+        </w:rPr>
+        <w:t xml:space="preserve">Kod, z którego ma korzystać płytka </w:t>
+      </w:r>
+      <w:proofErr w:type="spellStart"/>
+      <w:r>
+        <w:rPr>
+          <w:rFonts w:cs="Times New Roman"/>
+        </w:rPr>
+        <w:t>Arduino</w:t>
+      </w:r>
+      <w:proofErr w:type="spellEnd"/>
+      <w:r>
+        <w:rPr>
+          <w:rFonts w:cs="Times New Roman"/>
+        </w:rPr>
+        <w:t xml:space="preserve"> powinien posiadać dwie funkcje systemowe, pozwalające jej na sprawne działanie. Pierwszą z nich jest</w:t>
+      </w:r>
+      <w:r>
+        <w:rPr>
+          <w:rFonts w:cs="Times New Roman"/>
+        </w:rPr>
+        <w:t xml:space="preserve"> uruchamiana jednorazowo przy uruchomieniu płytki</w:t>
+      </w:r>
+      <w:r>
+        <w:rPr>
+          <w:rFonts w:cs="Times New Roman"/>
+        </w:rPr>
+        <w:t xml:space="preserve"> funkcja </w:t>
+      </w:r>
+      <w:r>
+        <w:rPr>
+          <w:rFonts w:cs="Times New Roman"/>
+          <w:b/>
+          <w:i/>
+        </w:rPr>
         <w:t>setup</w:t>
       </w:r>
       <w:r>
+        <w:rPr>
+          <w:rFonts w:cs="Times New Roman"/>
+          <w:b/>
+          <w:i/>
+        </w:rPr>
+        <w:t>()</w:t>
+      </w:r>
+      <w:r>
+        <w:rPr>
+          <w:rFonts w:cs="Times New Roman"/>
+        </w:rPr>
         <w:t xml:space="preserve">, której zadaniem jest przygotowanie platformy do działania poprzez inicjalizację portów wejścia/wyjścia oraz otwarcie portu szeregowego za pomocą którego odbywa się komunikacja płytki z komputerem. Ponadto, na potrzeby </w:t>
       </w:r>
       <w:r>
+        <w:rPr>
+          <w:rFonts w:cs="Times New Roman"/>
+        </w:rPr>
         <w:t>funkcjonowania regulatora PID, funkcja uruchamia jego obiekt utworzony z biblioteki PID_v1.</w:t>
       </w:r>
     </w:p>
     <w:p>
       <w:pPr>
         <w:pStyle w:val="Caption"/>
-      </w:pPr>
-      <w:r>
+        <w:rPr>
+          <w:rFonts w:cs="Times New Roman"/>
+        </w:rPr>
+      </w:pPr>
+      <w:r>
+        <w:rPr>
+          <w:rFonts w:cs="Times New Roman"/>
+        </w:rPr>
         <w:tab/>
         <w:t xml:space="preserve">Funkcja </w:t>
       </w:r>
       <w:proofErr w:type="spellStart"/>
       <w:r>
         <w:rPr>
+          <w:rFonts w:cs="Times New Roman"/>
           <w:b/>
           <w:i/>
         </w:rPr>
@@ -3347,28 +4155,70 @@
       </w:r>
       <w:proofErr w:type="spellEnd"/>
       <w:r>
-        <w:t xml:space="preserve">, uruchamiana po wykonaniu wszystkich instrukcji funkcji </w:t>
-      </w:r>
-      <w:r>
-        <w:rPr>
+        <w:rPr>
+          <w:rFonts w:cs="Times New Roman"/>
           <w:b/>
           <w:i/>
         </w:rPr>
+        <w:t>()</w:t>
+      </w:r>
+      <w:r>
+        <w:rPr>
+          <w:rFonts w:cs="Times New Roman"/>
+        </w:rPr>
+        <w:t xml:space="preserve">, uruchamiana po wykonaniu wszystkich instrukcji funkcji </w:t>
+      </w:r>
+      <w:r>
+        <w:rPr>
+          <w:rFonts w:cs="Times New Roman"/>
+          <w:b/>
+          <w:i/>
+        </w:rPr>
         <w:t>setup</w:t>
       </w:r>
       <w:r>
-        <w:t xml:space="preserve">, jest główną pętlą programu, działającą nieprzerwanie do momentu wyłączenia płytki. W </w:t>
-      </w:r>
-      <w:r>
+        <w:rPr>
+          <w:rFonts w:cs="Times New Roman"/>
+          <w:b/>
+          <w:i/>
+        </w:rPr>
+        <w:t>()</w:t>
+      </w:r>
+      <w:r>
+        <w:rPr>
+          <w:rFonts w:cs="Times New Roman"/>
+        </w:rPr>
+        <w:t xml:space="preserve">, jest </w:t>
+      </w:r>
+      <w:r>
+        <w:rPr>
+          <w:rFonts w:cs="Times New Roman"/>
+        </w:rPr>
+        <w:lastRenderedPageBreak/>
+        <w:t xml:space="preserve">główną pętlą programu, działającą nieprzerwanie do momentu wyłączenia płytki. W </w:t>
+      </w:r>
+      <w:r>
+        <w:rPr>
+          <w:rFonts w:cs="Times New Roman"/>
+        </w:rPr>
         <w:t xml:space="preserve">każdej iteracji pętli następuje wywołanie funkcji sczytującej dane z komputera, </w:t>
       </w:r>
       <w:r>
+        <w:rPr>
+          <w:rFonts w:cs="Times New Roman"/>
+        </w:rPr>
         <w:t>oraz</w:t>
       </w:r>
       <w:r>
+        <w:rPr>
+          <w:rFonts w:cs="Times New Roman"/>
+        </w:rPr>
         <w:t xml:space="preserve"> zależnie od tego czy zostały odebrane nowe dane, aktualizowane są nastawy regulatora. </w:t>
       </w:r>
       <w:r>
+        <w:rPr>
+          <w:rFonts w:cs="Times New Roman"/>
+        </w:rPr>
         <w:t>Następnie funkcja sprawdza jaką komendę otrzymał regulator i na jej podstawie wywołuje odpowiednie funkcje kontrolera temperatury.</w:t>
       </w:r>
     </w:p>
@@ -3376,105 +4226,191 @@
       <w:pPr>
         <w:pStyle w:val="Caption"/>
         <w:ind w:firstLine="720"/>
-      </w:pPr>
-      <w:r>
+        <w:rPr>
+          <w:rFonts w:cs="Times New Roman"/>
+        </w:rPr>
+      </w:pPr>
+      <w:r>
+        <w:rPr>
+          <w:rFonts w:cs="Times New Roman"/>
+        </w:rPr>
         <w:t xml:space="preserve">Zasada działania kontrolera temperatury oparta jest na prostej maszynie stanów zbudowanej na instrukcji warunkowej </w:t>
       </w:r>
       <w:proofErr w:type="spellStart"/>
       <w:r>
+        <w:rPr>
+          <w:rFonts w:cs="Times New Roman"/>
+        </w:rPr>
         <w:t>switch</w:t>
       </w:r>
       <w:proofErr w:type="spellEnd"/>
       <w:r>
+        <w:rPr>
+          <w:rFonts w:cs="Times New Roman"/>
+        </w:rPr>
         <w:t xml:space="preserve">. </w:t>
       </w:r>
       <w:r>
+        <w:rPr>
+          <w:rFonts w:cs="Times New Roman"/>
+        </w:rPr>
         <w:t xml:space="preserve">W każdej iteracji głównej pętli sterującej </w:t>
       </w:r>
       <w:proofErr w:type="spellStart"/>
       <w:r>
+        <w:rPr>
+          <w:rFonts w:cs="Times New Roman"/>
+        </w:rPr>
         <w:t>Arduino</w:t>
       </w:r>
       <w:proofErr w:type="spellEnd"/>
       <w:r>
+        <w:rPr>
+          <w:rFonts w:cs="Times New Roman"/>
+        </w:rPr>
         <w:t xml:space="preserve"> program sprawdza</w:t>
       </w:r>
       <w:r>
-        <w:t xml:space="preserve"> w jakim stanie powinien pracować po czym wywołuje </w:t>
-      </w:r>
-      <w:r>
-        <w:lastRenderedPageBreak/>
-        <w:t>odpowiednią funkcję</w:t>
-      </w:r>
-      <w:r>
+        <w:rPr>
+          <w:rFonts w:cs="Times New Roman"/>
+        </w:rPr>
+        <w:t xml:space="preserve"> w jakim stanie powinien pracować po czym wywołuje odpowiednią funkcję</w:t>
+      </w:r>
+      <w:r>
+        <w:rPr>
+          <w:rFonts w:cs="Times New Roman"/>
+        </w:rPr>
         <w:t>.</w:t>
       </w:r>
       <w:r>
+        <w:rPr>
+          <w:rFonts w:cs="Times New Roman"/>
+        </w:rPr>
         <w:t xml:space="preserve"> Wybór stanu odbywa się z poziomu aplikacji komputerowej</w:t>
       </w:r>
       <w:r>
+        <w:rPr>
+          <w:rFonts w:cs="Times New Roman"/>
+        </w:rPr>
         <w:t xml:space="preserve"> przy wykorzystaniu przycisków uruchamiających bądź wyłączających stany z nimi powiązane</w:t>
       </w:r>
       <w:r>
+        <w:rPr>
+          <w:rFonts w:cs="Times New Roman"/>
+        </w:rPr>
         <w:t>.</w:t>
       </w:r>
       <w:r>
+        <w:rPr>
+          <w:rFonts w:cs="Times New Roman"/>
+        </w:rPr>
         <w:t xml:space="preserve"> </w:t>
       </w:r>
       <w:r>
+        <w:rPr>
+          <w:rFonts w:cs="Times New Roman"/>
+        </w:rPr>
         <w:t>Zastosowanie</w:t>
       </w:r>
       <w:r>
+        <w:rPr>
+          <w:rFonts w:cs="Times New Roman"/>
+        </w:rPr>
         <w:t xml:space="preserve"> takiego</w:t>
       </w:r>
       <w:r>
+        <w:rPr>
+          <w:rFonts w:cs="Times New Roman"/>
+        </w:rPr>
         <w:t xml:space="preserve"> wzorca projektowego uzasadnione</w:t>
       </w:r>
       <w:r>
+        <w:rPr>
+          <w:rFonts w:cs="Times New Roman"/>
+        </w:rPr>
         <w:t xml:space="preserve"> jest prostotą, z jaką powinien zachowywać się układ – w danym momencie wykonuje on tylko jedną, konkretną funkcję, której zakres nie wykracza poza </w:t>
       </w:r>
       <w:proofErr w:type="spellStart"/>
       <w:r>
+        <w:rPr>
+          <w:rFonts w:cs="Times New Roman"/>
+        </w:rPr>
         <w:t>pojedyńczy</w:t>
       </w:r>
       <w:proofErr w:type="spellEnd"/>
       <w:r>
+        <w:rPr>
+          <w:rFonts w:cs="Times New Roman"/>
+        </w:rPr>
         <w:t xml:space="preserve"> stan. Ponadto umożliwia on w razie konieczności szybką i łatwą implementację dodatkowych stanów, bez konieczności mody</w:t>
       </w:r>
       <w:r>
+        <w:rPr>
+          <w:rFonts w:cs="Times New Roman"/>
+        </w:rPr>
         <w:t>fikacji kodu istniejących już istniejących</w:t>
       </w:r>
       <w:r>
+        <w:rPr>
+          <w:rFonts w:cs="Times New Roman"/>
+        </w:rPr>
         <w:t>.</w:t>
       </w:r>
       <w:r>
+        <w:rPr>
+          <w:rFonts w:cs="Times New Roman"/>
+        </w:rPr>
         <w:t xml:space="preserve"> </w:t>
       </w:r>
     </w:p>
     <w:p>
       <w:pPr>
         <w:pStyle w:val="Caption"/>
-      </w:pPr>
-      <w:r>
+        <w:rPr>
+          <w:rFonts w:cs="Times New Roman"/>
+        </w:rPr>
+      </w:pPr>
+      <w:r>
+        <w:rPr>
+          <w:rFonts w:cs="Times New Roman"/>
+        </w:rPr>
         <w:tab/>
         <w:t xml:space="preserve">Podstawowym stanem w jakim pracuje układ jest </w:t>
       </w:r>
       <w:r>
+        <w:rPr>
+          <w:rFonts w:cs="Times New Roman"/>
+        </w:rPr>
         <w:t xml:space="preserve">oczekiwanie </w:t>
       </w:r>
       <w:r>
+        <w:rPr>
+          <w:rFonts w:cs="Times New Roman"/>
+        </w:rPr>
         <w:t>–</w:t>
       </w:r>
       <w:r>
+        <w:rPr>
+          <w:rFonts w:cs="Times New Roman"/>
+        </w:rPr>
         <w:t xml:space="preserve"> </w:t>
       </w:r>
       <w:r>
+        <w:rPr>
+          <w:rFonts w:cs="Times New Roman"/>
+        </w:rPr>
         <w:t>będąc w nim program stale wysyła do aplikacji informacje o zbieranej temperaturze oraz utrzymuje wentylator i lampę halogenową w stanie bezczynności poprzez nieust</w:t>
       </w:r>
       <w:r>
+        <w:rPr>
+          <w:rFonts w:cs="Times New Roman"/>
+        </w:rPr>
         <w:t xml:space="preserve">anne nadawanie zerowego sygnału </w:t>
       </w:r>
       <w:r>
+        <w:rPr>
+          <w:rFonts w:cs="Times New Roman"/>
+        </w:rPr>
         <w:t>PWM na oba elementy.</w:t>
       </w:r>
     </w:p>
@@ -3482,19 +4418,34 @@
       <w:pPr>
         <w:pStyle w:val="Caption"/>
         <w:ind w:firstLine="720"/>
-      </w:pPr>
-      <w:r>
+        <w:rPr>
+          <w:rFonts w:cs="Times New Roman"/>
+        </w:rPr>
+      </w:pPr>
+      <w:r>
+        <w:rPr>
+          <w:rFonts w:cs="Times New Roman"/>
+        </w:rPr>
         <w:t xml:space="preserve">Drugim stanem regulatora jest stan prostej regulacji temperatury. Zasada jego działania bazuje na </w:t>
       </w:r>
       <w:r>
+        <w:rPr>
+          <w:rFonts w:cs="Times New Roman"/>
+        </w:rPr>
         <w:t xml:space="preserve">nieskomplikowanym przełączniku typu </w:t>
       </w:r>
       <w:proofErr w:type="spellStart"/>
       <w:r>
+        <w:rPr>
+          <w:rFonts w:cs="Times New Roman"/>
+        </w:rPr>
         <w:t>ON-OFF</w:t>
       </w:r>
       <w:proofErr w:type="spellEnd"/>
       <w:r>
+        <w:rPr>
+          <w:rFonts w:cs="Times New Roman"/>
+        </w:rPr>
         <w:t>. Pracując w nieskończonej pętli kontroluje on co 100 milisekund stan temperatury pobranej z czujnika i porównuje ją z zadaną temperaturą jaką powinien utrzymać. Jeśli osiągana temperatura przekracza docelową regulator uruchamia wentylator z maksymalną mocą, w przeciwnym wypadku wyłącza go. Na sam koniec iteracji pętli temperatura zostaje wysłana do aplikacji w celu zaktualizowania wykresu. Przerwanie tej pętli odbywa się za pomocą przycisku sterującego w aplikacji i powoduje powrót do stanu oczekiwania.</w:t>
       </w:r>
     </w:p>
@@ -3502,14 +4453,26 @@
       <w:pPr>
         <w:pStyle w:val="Caption"/>
         <w:ind w:firstLine="720"/>
-      </w:pPr>
-      <w:r>
+        <w:rPr>
+          <w:rFonts w:cs="Times New Roman"/>
+        </w:rPr>
+      </w:pPr>
+      <w:r>
+        <w:rPr>
+          <w:rFonts w:cs="Times New Roman"/>
+        </w:rPr>
         <w:t>Najważniejszym stanem w jakim może pracować układ jest stan regulatora PID. Sposób jego działania jest bardzo zbliżony do stanu prostej regulacji, jednak zamiast zwykłego porównania temperatur w</w:t>
       </w:r>
       <w:r>
+        <w:rPr>
+          <w:rFonts w:cs="Times New Roman"/>
+        </w:rPr>
         <w:t xml:space="preserve">ywołuje on na obiekcie kontrolera stworzonym w funkcji systemowej setup funkcję obliczającą sygnał, jaki powinien zostać wysłany do wentylatora. Wartość sygnału jest sumą trzech składowych wyliczonych na podstawie </w:t>
       </w:r>
       <w:r>
+        <w:rPr>
+          <w:rFonts w:cs="Times New Roman"/>
+        </w:rPr>
         <w:t>nastaw otrzymanych z aplikacji.</w:t>
       </w:r>
     </w:p>
@@ -3517,11 +4480,27 @@
       <w:pPr>
         <w:pStyle w:val="Caption"/>
         <w:ind w:firstLine="720"/>
-      </w:pPr>
-      <w:r>
-        <w:t xml:space="preserve">Ostatnim trybem pracy regulatora jest stan chłodzenia czujnika. Będąc w nim regulator operując w nieskończonej pętli utrzymuje lampę halogenową w bezczynności i wymusza na wentylatorze pracę z maksymalną mocą do momentu otrzymania sygnału przerwania. Tryb ten został zaimplementowany w celu przyspieszenia okresu oczekiwania pomiędzy skończeniem pomiaru dla jednego zestawu nastaw i temperatury docelowej </w:t>
-      </w:r>
-      <w:r>
+        <w:rPr>
+          <w:rFonts w:cs="Times New Roman"/>
+        </w:rPr>
+      </w:pPr>
+      <w:r>
+        <w:rPr>
+          <w:rFonts w:cs="Times New Roman"/>
+        </w:rPr>
+        <w:t xml:space="preserve">Ostatnim trybem pracy regulatora jest stan chłodzenia czujnika. Będąc w nim </w:t>
+      </w:r>
+      <w:r>
+        <w:rPr>
+          <w:rFonts w:cs="Times New Roman"/>
+        </w:rPr>
+        <w:lastRenderedPageBreak/>
+        <w:t xml:space="preserve">regulator operując w nieskończonej pętli utrzymuje lampę halogenową w bezczynności i wymusza na wentylatorze pracę z maksymalną mocą do momentu otrzymania sygnału przerwania. Tryb ten został zaimplementowany w celu przyspieszenia okresu oczekiwania pomiędzy skończeniem pomiaru dla jednego zestawu nastaw i temperatury docelowej </w:t>
+      </w:r>
+      <w:r>
+        <w:rPr>
+          <w:rFonts w:cs="Times New Roman"/>
+        </w:rPr>
         <w:t>a rozpoczęciem kolejnego, umożliwiając schłodzenie czujnika do temperatury w jakiej rozpoczynany był poprzedni pomiar.</w:t>
       </w:r>
     </w:p>
@@ -3529,35 +4508,20 @@
       <w:pPr>
         <w:pStyle w:val="Caption"/>
         <w:ind w:firstLine="720"/>
-      </w:pPr>
-      <w:r>
-        <w:t xml:space="preserve">[PLACEHOLDER – OPISAĆ REGULATOR </w:t>
-      </w:r>
-      <w:proofErr w:type="spellStart"/>
-      <w:r>
-        <w:t>ON_OFF</w:t>
-      </w:r>
-      <w:proofErr w:type="spellEnd"/>
-      <w:r>
-        <w:t xml:space="preserve"> Z PĘTLĄ HISTEREZY I ZAIMPLEMENTOWAĆ]</w:t>
-      </w:r>
-    </w:p>
-    <w:p>
-      <w:pPr>
-        <w:pStyle w:val="Caption"/>
-        <w:ind w:firstLine="720"/>
-      </w:pPr>
-      <w:r>
-        <w:lastRenderedPageBreak/>
-        <w:t>[PLACEHOLDER – W OPCJI ĆWICZEŃ ZASUGEROWAĆ DODAWANIE RADIATORÓW DO CZUJNIKA W CELU ZMIANY JEGO BEZWŁADNOŚCI]</w:t>
-      </w:r>
-    </w:p>
-    <w:p>
-      <w:pPr>
-        <w:pStyle w:val="Caption"/>
-        <w:ind w:firstLine="720"/>
-      </w:pPr>
-      <w:r>
+        <w:rPr>
+          <w:rFonts w:cs="Times New Roman"/>
+        </w:rPr>
+      </w:pPr>
+      <w:r>
+        <w:rPr>
+          <w:rFonts w:cs="Times New Roman"/>
+        </w:rPr>
+        <w:t xml:space="preserve"> </w:t>
+      </w:r>
+      <w:r>
+        <w:rPr>
+          <w:rFonts w:cs="Times New Roman"/>
+        </w:rPr>
         <w:t>[PLACEHOLDER – OPISAĆ FUNKCJĘ ODBIERAJĄCĄ DANE?]</w:t>
       </w:r>
     </w:p>
@@ -3570,9 +4534,15 @@
         </w:numPr>
         <w:spacing w:line="360" w:lineRule="auto"/>
         <w:ind w:left="505" w:hanging="505"/>
+        <w:rPr>
+          <w:rFonts w:cs="Times New Roman"/>
+        </w:rPr>
       </w:pPr>
       <w:proofErr w:type="spellStart"/>
       <w:r>
+        <w:rPr>
+          <w:rFonts w:cs="Times New Roman"/>
+        </w:rPr>
         <w:t>Python</w:t>
       </w:r>
       <w:proofErr w:type="spellEnd"/>
@@ -3580,240 +4550,618 @@
     <w:p>
       <w:pPr>
         <w:pStyle w:val="Caption"/>
-      </w:pPr>
-      <w:r>
+        <w:rPr>
+          <w:rFonts w:cs="Times New Roman"/>
+        </w:rPr>
+      </w:pPr>
+      <w:r>
+        <w:rPr>
+          <w:rFonts w:cs="Times New Roman"/>
+        </w:rPr>
         <w:tab/>
         <w:t xml:space="preserve">Do stworzenia i obsługi aplikacji sterującej układem został wykorzystany język skryptowy </w:t>
       </w:r>
       <w:proofErr w:type="spellStart"/>
       <w:r>
+        <w:rPr>
+          <w:rFonts w:cs="Times New Roman"/>
+        </w:rPr>
         <w:t>Python</w:t>
       </w:r>
       <w:proofErr w:type="spellEnd"/>
       <w:r>
+        <w:rPr>
+          <w:rFonts w:cs="Times New Roman"/>
+        </w:rPr>
         <w:t xml:space="preserve">. Pozwala on w prosty sposób na nawiązanie połączenia i sprawną komunikację z platformą </w:t>
       </w:r>
       <w:proofErr w:type="spellStart"/>
       <w:r>
+        <w:rPr>
+          <w:rFonts w:cs="Times New Roman"/>
+        </w:rPr>
         <w:t>Arduino</w:t>
       </w:r>
       <w:proofErr w:type="spellEnd"/>
       <w:r>
+        <w:rPr>
+          <w:rFonts w:cs="Times New Roman"/>
+        </w:rPr>
         <w:t>, rysowanie wykresów na podstawie otrzymywanych danych oraz stworzenie i</w:t>
       </w:r>
       <w:r>
+        <w:rPr>
+          <w:rFonts w:cs="Times New Roman"/>
+        </w:rPr>
         <w:t xml:space="preserve"> obsługę interfejsu graficznego GUI utworzonego w kreatorze GUI </w:t>
       </w:r>
       <w:proofErr w:type="spellStart"/>
       <w:r>
+        <w:rPr>
+          <w:rFonts w:cs="Times New Roman"/>
+        </w:rPr>
         <w:t>QTCreator</w:t>
       </w:r>
       <w:proofErr w:type="spellEnd"/>
       <w:r>
+        <w:rPr>
+          <w:rFonts w:cs="Times New Roman"/>
+        </w:rPr>
         <w:t>.</w:t>
       </w:r>
     </w:p>
     <w:p>
       <w:pPr>
         <w:pStyle w:val="Caption"/>
-      </w:pPr>
-      <w:r>
+        <w:rPr>
+          <w:rFonts w:cs="Times New Roman"/>
+        </w:rPr>
+      </w:pPr>
+      <w:r>
+        <w:rPr>
+          <w:rFonts w:cs="Times New Roman"/>
+        </w:rPr>
         <w:tab/>
         <w:t xml:space="preserve">Do komunikacji pomiędzy </w:t>
       </w:r>
       <w:proofErr w:type="spellStart"/>
       <w:r>
+        <w:rPr>
+          <w:rFonts w:cs="Times New Roman"/>
+        </w:rPr>
         <w:t>Arduino</w:t>
       </w:r>
       <w:proofErr w:type="spellEnd"/>
       <w:r>
+        <w:rPr>
+          <w:rFonts w:cs="Times New Roman"/>
+        </w:rPr>
         <w:t xml:space="preserve"> a aplikacją komputerową konieczne jest użycie biblioteki serial. </w:t>
       </w:r>
       <w:r>
+        <w:rPr>
+          <w:rFonts w:cs="Times New Roman"/>
+        </w:rPr>
         <w:t>W tym celu należy stworzyć obiekt połączenia szeregowego, który będzie używany przez program do</w:t>
       </w:r>
       <w:r>
+        <w:rPr>
+          <w:rFonts w:cs="Times New Roman"/>
+        </w:rPr>
         <w:t xml:space="preserve"> odbierania i wysyłania danych. Gdy obiekt jest już utworzony pozwala on na wysyłanie danych na port za pomocą funkcji </w:t>
       </w:r>
       <w:proofErr w:type="spellStart"/>
       <w:r>
+        <w:rPr>
+          <w:rFonts w:cs="Times New Roman"/>
+          <w:b/>
+          <w:i/>
+        </w:rPr>
         <w:t>write</w:t>
       </w:r>
       <w:proofErr w:type="spellEnd"/>
       <w:r>
-        <w:t xml:space="preserve">() oraz na ich odbiór przy wykorzystaniu funkcji </w:t>
+        <w:rPr>
+          <w:rFonts w:cs="Times New Roman"/>
+          <w:b/>
+          <w:i/>
+        </w:rPr>
+        <w:t>()</w:t>
+      </w:r>
+      <w:r>
+        <w:rPr>
+          <w:rFonts w:cs="Times New Roman"/>
+        </w:rPr>
+        <w:t xml:space="preserve"> oraz na ich odbiór przy wykorzystaniu funkcji </w:t>
       </w:r>
       <w:proofErr w:type="spellStart"/>
       <w:r>
+        <w:rPr>
+          <w:rFonts w:cs="Times New Roman"/>
+          <w:b/>
+          <w:i/>
+        </w:rPr>
         <w:t>read</w:t>
       </w:r>
       <w:proofErr w:type="spellEnd"/>
       <w:r>
-        <w:t xml:space="preserve">() służącej do sczytania pojedynczego znaku bądź funkcji </w:t>
+        <w:rPr>
+          <w:rFonts w:cs="Times New Roman"/>
+          <w:b/>
+          <w:i/>
+        </w:rPr>
+        <w:t>()</w:t>
+      </w:r>
+      <w:r>
+        <w:rPr>
+          <w:rFonts w:cs="Times New Roman"/>
+        </w:rPr>
+        <w:t xml:space="preserve"> służącej do sczytania pojedynczego znaku bądź funkcji </w:t>
       </w:r>
       <w:proofErr w:type="spellStart"/>
       <w:r>
+        <w:rPr>
+          <w:rFonts w:cs="Times New Roman"/>
+          <w:b/>
+          <w:i/>
+        </w:rPr>
         <w:t>readline</w:t>
       </w:r>
       <w:proofErr w:type="spellEnd"/>
       <w:r>
-        <w:t xml:space="preserve">(), czytającej </w:t>
-      </w:r>
-      <w:r>
+        <w:rPr>
+          <w:rFonts w:cs="Times New Roman"/>
+          <w:b/>
+          <w:i/>
+        </w:rPr>
+        <w:t>()</w:t>
+      </w:r>
+      <w:r>
+        <w:rPr>
+          <w:rFonts w:cs="Times New Roman"/>
+        </w:rPr>
+        <w:t xml:space="preserve">, czytającej </w:t>
+      </w:r>
+      <w:r>
+        <w:rPr>
+          <w:rFonts w:cs="Times New Roman"/>
+        </w:rPr>
         <w:t>całą linię</w:t>
       </w:r>
       <w:r>
+        <w:rPr>
+          <w:rFonts w:cs="Times New Roman"/>
+        </w:rPr>
         <w:t xml:space="preserve">. Warto zaznaczyć, że port szeregowy przesyła dane pod postacią pojedynczych bitów – oznacza to, że w celu wysłania bądź odebrania ciągu znaków należy je zakodować lub odkodować funkcjami </w:t>
       </w:r>
       <w:proofErr w:type="spellStart"/>
       <w:r>
+        <w:rPr>
+          <w:rFonts w:cs="Times New Roman"/>
+          <w:b/>
+          <w:i/>
+        </w:rPr>
         <w:t>encode</w:t>
       </w:r>
       <w:proofErr w:type="spellEnd"/>
       <w:r>
-        <w:t xml:space="preserve">() oraz </w:t>
+        <w:rPr>
+          <w:rFonts w:cs="Times New Roman"/>
+          <w:b/>
+          <w:i/>
+        </w:rPr>
+        <w:t>()</w:t>
+      </w:r>
+      <w:r>
+        <w:rPr>
+          <w:rFonts w:cs="Times New Roman"/>
+        </w:rPr>
+        <w:t xml:space="preserve"> oraz </w:t>
       </w:r>
       <w:proofErr w:type="spellStart"/>
       <w:r>
+        <w:rPr>
+          <w:rFonts w:cs="Times New Roman"/>
+          <w:b/>
+          <w:i/>
+        </w:rPr>
         <w:t>decode</w:t>
       </w:r>
       <w:proofErr w:type="spellEnd"/>
       <w:r>
-        <w:t xml:space="preserve">(). Jeżeli odbierane dane nie będą dekodowane, to zamiast oczekiwanego tekstu bądź wartości zapisane zostaną </w:t>
-      </w:r>
-      <w:r>
+        <w:rPr>
+          <w:rFonts w:cs="Times New Roman"/>
+          <w:b/>
+          <w:i/>
+        </w:rPr>
+        <w:t>()</w:t>
+      </w:r>
+      <w:r>
+        <w:rPr>
+          <w:rFonts w:cs="Times New Roman"/>
+        </w:rPr>
+        <w:t xml:space="preserve">. Jeżeli odbierane dane nie będą dekodowane, to zamiast oczekiwanego tekstu bądź wartości zapisane zostaną </w:t>
+      </w:r>
+      <w:r>
+        <w:rPr>
+          <w:rFonts w:cs="Times New Roman"/>
+        </w:rPr>
         <w:t xml:space="preserve">wartości ASCII odpowiadające przesyłanym symbolom. W przeciwieństwie do </w:t>
       </w:r>
       <w:proofErr w:type="spellStart"/>
       <w:r>
+        <w:rPr>
+          <w:rFonts w:cs="Times New Roman"/>
+        </w:rPr>
         <w:t>Arduino</w:t>
       </w:r>
       <w:proofErr w:type="spellEnd"/>
       <w:r>
+        <w:rPr>
+          <w:rFonts w:cs="Times New Roman"/>
+        </w:rPr>
         <w:t xml:space="preserve"> nie istnieje jednak konieczność odbierania każdego znaku z osobna i zapisywania go do tymczasowego buforu, który zostanie scalony z pozostałymi znakami – funkcja </w:t>
       </w:r>
       <w:proofErr w:type="spellStart"/>
       <w:r>
+        <w:rPr>
+          <w:rFonts w:cs="Times New Roman"/>
+          <w:b/>
+          <w:i/>
+        </w:rPr>
         <w:t>readline</w:t>
       </w:r>
       <w:proofErr w:type="spellEnd"/>
       <w:r>
-        <w:t>() robi to za użytkownika, zapisując do zmiennej cały ciąg znaków zakończony symbolem końca linii.</w:t>
-      </w:r>
-    </w:p>
-    <w:p>
-      <w:pPr>
-        <w:pStyle w:val="Caption"/>
-      </w:pPr>
-      <w:r>
+        <w:rPr>
+          <w:rFonts w:cs="Times New Roman"/>
+          <w:b/>
+          <w:i/>
+        </w:rPr>
+        <w:t>()</w:t>
+      </w:r>
+      <w:r>
+        <w:rPr>
+          <w:rFonts w:cs="Times New Roman"/>
+        </w:rPr>
+        <w:t xml:space="preserve"> robi to za użytkownika, zapisując do zmiennej cały ciąg znaków zakończony symbolem końca linii.</w:t>
+      </w:r>
+    </w:p>
+    <w:p>
+      <w:pPr>
+        <w:pStyle w:val="Caption"/>
+        <w:rPr>
+          <w:rFonts w:cs="Times New Roman"/>
+        </w:rPr>
+      </w:pPr>
+      <w:r>
+        <w:rPr>
+          <w:rFonts w:cs="Times New Roman"/>
+        </w:rPr>
         <w:tab/>
         <w:t xml:space="preserve">Działanie  aplikacji opiera się na oknie z interfejsem graficznym posiadającym wszystkie elementy służące do sterowania i obserwacji zachowania regulatora. </w:t>
       </w:r>
       <w:r>
+        <w:rPr>
+          <w:rFonts w:cs="Times New Roman"/>
+        </w:rPr>
         <w:t>W jego skła</w:t>
       </w:r>
       <w:r>
+        <w:rPr>
+          <w:rFonts w:cs="Times New Roman"/>
+        </w:rPr>
         <w:t>d wchodzą:  wykres temperatury,</w:t>
       </w:r>
       <w:r>
-        <w:t xml:space="preserve"> pasek postępu mający na celu sprawdzenie stopnia wypełnienia sygnału PWM nadawanego na sterowany element,</w:t>
-      </w:r>
-      <w:r>
+        <w:rPr>
+          <w:rFonts w:cs="Times New Roman"/>
+        </w:rPr>
+        <w:t xml:space="preserve"> </w:t>
+      </w:r>
+      <w:r>
+        <w:rPr>
+          <w:rFonts w:cs="Times New Roman"/>
+        </w:rPr>
+        <w:t>regulator odcięcia sygnału PWM z paskiem informującym o jego stanie</w:t>
+      </w:r>
+      <w:r>
+        <w:rPr>
+          <w:rFonts w:cs="Times New Roman"/>
+        </w:rPr>
+        <w:t>,</w:t>
+      </w:r>
+      <w:r>
+        <w:rPr>
+          <w:rFonts w:cs="Times New Roman"/>
+        </w:rPr>
         <w:t xml:space="preserve"> 2 pola typu radio </w:t>
       </w:r>
       <w:proofErr w:type="spellStart"/>
       <w:r>
+        <w:rPr>
+          <w:rFonts w:cs="Times New Roman"/>
+        </w:rPr>
         <w:t>button</w:t>
       </w:r>
       <w:proofErr w:type="spellEnd"/>
       <w:r>
+        <w:rPr>
+          <w:rFonts w:cs="Times New Roman"/>
+        </w:rPr>
         <w:t xml:space="preserve"> służące do wyboru elementu regulowanego przez układ, 4 </w:t>
       </w:r>
       <w:proofErr w:type="spellStart"/>
       <w:r>
+        <w:rPr>
+          <w:rFonts w:cs="Times New Roman"/>
+        </w:rPr>
         <w:t>spinnery</w:t>
       </w:r>
       <w:proofErr w:type="spellEnd"/>
       <w:r>
+        <w:rPr>
+          <w:rFonts w:cs="Times New Roman"/>
+        </w:rPr>
         <w:t xml:space="preserve"> służące do nadania wartości nastaw regulatora oraz docelowej temperatury, </w:t>
       </w:r>
       <w:r>
-        <w:t>2 przyciski do włączenia pomiarów w dwóch trybach – regulatora typu ON/OFF oraz regulatora PID i przycisk do schłodzenia układu.</w:t>
+        <w:rPr>
+          <w:rFonts w:cs="Times New Roman"/>
+        </w:rPr>
+        <w:t xml:space="preserve">2 przyciski do włączenia pomiarów w dwóch trybach – regulatora typu ON/OFF oraz regulatora </w:t>
+      </w:r>
+      <w:r>
+        <w:rPr>
+          <w:rFonts w:cs="Times New Roman"/>
+        </w:rPr>
+        <w:lastRenderedPageBreak/>
+        <w:t>PID i przycisk do schłodzenia układu.</w:t>
+      </w:r>
+      <w:r>
+        <w:rPr>
+          <w:rFonts w:cs="Times New Roman"/>
+        </w:rPr>
+        <w:t xml:space="preserve"> Regulator odcięcia sygnału PWM pozwala na wyznaczenie wartości odcięcia. Gdy sygnał nadawany na sterowany element będzie mniejszy od tej wartości zostanie on zastąpiony zerem. Takie zachowanie wynika z tego jak wentylator zachowuje się, gdy otrzymuje zbyt niski sygnał PWM – poniżej pewnej wartości wynikającej z </w:t>
       </w:r>
     </w:p>
     <w:p>
       <w:pPr>
         <w:pStyle w:val="Caption"/>
         <w:ind w:firstLine="720"/>
-      </w:pPr>
-      <w:r>
-        <w:t xml:space="preserve">Od strony programistycznej okno jest klasą inicjalizującą wszystkie elementy interfejsu i w przypadku przycisków podłączającą funkcje mające się wykonać w momencie </w:t>
-      </w:r>
-      <w:r>
+        <w:rPr>
+          <w:rFonts w:cs="Times New Roman"/>
+        </w:rPr>
+      </w:pPr>
+      <w:r>
+        <w:rPr>
+          <w:rFonts w:cs="Times New Roman"/>
+        </w:rPr>
+        <w:t xml:space="preserve">Od strony programistycznej okno jest klasą inicjalizującą wszystkie elementy interfejsu i w przypadku przycisków podłączającą funkcje mające się wykonać w momencie ich naciśnięcia. Funkcje te można podzielić </w:t>
+      </w:r>
+      <w:r>
+        <w:rPr>
+          <w:rFonts w:cs="Times New Roman"/>
+        </w:rPr>
+        <w:t xml:space="preserve">w zależności od tego do jakiego typu przycisku są podłączone. Zadanie funkcji podłączonych do przycisków typu radio jest bardzo proste – zmieniają one wartość zmiennej odpowiadającej za to, którym elementem powinien sterować układ. Jest ona następnie wykorzystana w bardziej rozbudowanych funkcjach podłączonych do zwyczajnych przycisków typu ON/OFF. Podstawową z trzech takich funkcji jest funkcja odpowiadająca za uruchomienie układu w trybie regulatora PID. Sczytuje ona ze wszystkich </w:t>
+      </w:r>
+      <w:proofErr w:type="spellStart"/>
+      <w:r>
+        <w:rPr>
+          <w:rFonts w:cs="Times New Roman"/>
+        </w:rPr>
+        <w:t>spinnerów</w:t>
+      </w:r>
+      <w:proofErr w:type="spellEnd"/>
+      <w:r>
+        <w:rPr>
+          <w:rFonts w:cs="Times New Roman"/>
+        </w:rPr>
+        <w:t xml:space="preserve"> wartości nastaw i temperatury docelowej, po czym scala je razem ze zmienną kontroli elementu i komendą rozpoczęcia pomiaru w jeden ciąg znaków i wysyła zakodowany na podłączony port szeregowy. Funkcja służąca do uruchomienia regulatora w trybie ON/OFF jest jej uproszczoną wersją – ponieważ regulacja ON/OFF nie wymaga żadnego parametru poza temperaturą docelową, sczytana jest tylko ona, natomiast wysłane nastawy są ustawione na wartość zerową. </w:t>
+      </w:r>
+      <w:r>
+        <w:rPr>
+          <w:rFonts w:cs="Times New Roman"/>
+        </w:rPr>
+        <w:t xml:space="preserve">Pomimo tego, że nastawy te nie są wykorzystane w tym trybie muszą one zostać wysłane ze względu na sposób w jaki funkcja służąca do odbioru danych po stronie </w:t>
+      </w:r>
+      <w:proofErr w:type="spellStart"/>
+      <w:r>
+        <w:rPr>
+          <w:rFonts w:cs="Times New Roman"/>
+        </w:rPr>
+        <w:t>Arduino</w:t>
+      </w:r>
+      <w:proofErr w:type="spellEnd"/>
+      <w:r>
+        <w:rPr>
+          <w:rFonts w:cs="Times New Roman"/>
+        </w:rPr>
+        <w:t xml:space="preserve"> je odczytuje i zapisuje – kolejność parametrów w ciągu znaków jest istotna i pominięcie chociaż jednego z nich może prowadzić do zapisania nieodpowiednich wartości w zmiennych używanych przez płytkę </w:t>
+      </w:r>
+      <w:proofErr w:type="spellStart"/>
+      <w:r>
+        <w:rPr>
+          <w:rFonts w:cs="Times New Roman"/>
+        </w:rPr>
+        <w:t>Arduino</w:t>
+      </w:r>
+      <w:proofErr w:type="spellEnd"/>
+      <w:r>
+        <w:rPr>
+          <w:rFonts w:cs="Times New Roman"/>
+        </w:rPr>
+        <w:t>.</w:t>
+      </w:r>
+    </w:p>
+    <w:p>
+      <w:pPr>
+        <w:pStyle w:val="Caption"/>
+        <w:ind w:firstLine="720"/>
+        <w:rPr>
+          <w:rFonts w:cs="Times New Roman"/>
+        </w:rPr>
+      </w:pPr>
+      <w:r>
+        <w:rPr>
+          <w:rFonts w:cs="Times New Roman"/>
+        </w:rPr>
+        <w:t>Trzecia funkcja, służąca do schłodzenia układu jest najprostszą ze wszystkich – odpowiada jedynie za nadanie odpowiedniej komendy sterującej, pozostałe parametry, podobnie jak w funkcji regulatora ON/OFF są wysłane jako zera.</w:t>
+      </w:r>
+    </w:p>
+    <w:p>
+      <w:pPr>
+        <w:pStyle w:val="Caption"/>
+        <w:ind w:firstLine="720"/>
+        <w:jc w:val="center"/>
+        <w:rPr>
+          <w:rFonts w:cs="Times New Roman"/>
+        </w:rPr>
+      </w:pPr>
+      <w:r>
+        <w:rPr>
+          <w:rFonts w:cs="Times New Roman"/>
+          <w:noProof/>
+          <w:lang w:eastAsia="pl-PL" w:bidi="ar-SA"/>
+        </w:rPr>
         <w:lastRenderedPageBreak/>
-        <w:t xml:space="preserve">ich naciśnięcia. Funkcje te można podzielić </w:t>
-      </w:r>
-      <w:r>
-        <w:t xml:space="preserve">w zależności od tego do jakiego typu przycisku są podłączone. Zadanie funkcji podłączonych do przycisków typu radio jest bardzo proste – zmieniają one wartość zmiennej odpowiadającej za to, którym elementem powinien sterować układ. Jest ona następnie wykorzystana w bardziej rozbudowanych funkcjach podłączonych do zwyczajnych przycisków typu ON/OFF. Podstawową z trzech takich funkcji jest funkcja odpowiadająca za uruchomienie układu w trybie regulatora PID. Sczytuje ona ze wszystkich </w:t>
+        <w:drawing>
+          <wp:anchor distT="0" distB="0" distL="114300" distR="114300" simplePos="0" relativeHeight="251658240" behindDoc="0" locked="0" layoutInCell="1" allowOverlap="1">
+            <wp:simplePos x="0" y="0"/>
+            <wp:positionH relativeFrom="column">
+              <wp:posOffset>-2540</wp:posOffset>
+            </wp:positionH>
+            <wp:positionV relativeFrom="paragraph">
+              <wp:posOffset>2540</wp:posOffset>
+            </wp:positionV>
+            <wp:extent cx="5716905" cy="4050030"/>
+            <wp:effectExtent l="19050" t="0" r="0" b="0"/>
+            <wp:wrapTopAndBottom/>
+            <wp:docPr id="8" name="Obraz 7" descr="window.png"/>
+            <wp:cNvGraphicFramePr>
+              <a:graphicFrameLocks xmlns:a="http://schemas.openxmlformats.org/drawingml/2006/main" noChangeAspect="1"/>
+            </wp:cNvGraphicFramePr>
+            <a:graphic xmlns:a="http://schemas.openxmlformats.org/drawingml/2006/main">
+              <a:graphicData uri="http://schemas.openxmlformats.org/drawingml/2006/picture">
+                <pic:pic xmlns:pic="http://schemas.openxmlformats.org/drawingml/2006/picture">
+                  <pic:nvPicPr>
+                    <pic:cNvPr id="0" name="window.png"/>
+                    <pic:cNvPicPr/>
+                  </pic:nvPicPr>
+                  <pic:blipFill>
+                    <a:blip r:embed="rId13" cstate="print"/>
+                    <a:stretch>
+                      <a:fillRect/>
+                    </a:stretch>
+                  </pic:blipFill>
+                  <pic:spPr>
+                    <a:xfrm>
+                      <a:off x="0" y="0"/>
+                      <a:ext cx="5716905" cy="4050030"/>
+                    </a:xfrm>
+                    <a:prstGeom prst="rect">
+                      <a:avLst/>
+                    </a:prstGeom>
+                  </pic:spPr>
+                </pic:pic>
+              </a:graphicData>
+            </a:graphic>
+          </wp:anchor>
+        </w:drawing>
+      </w:r>
+    </w:p>
+    <w:p>
+      <w:pPr>
+        <w:pStyle w:val="Caption"/>
+        <w:ind w:firstLine="720"/>
+        <w:rPr>
+          <w:rFonts w:cs="Times New Roman"/>
+        </w:rPr>
+      </w:pPr>
+    </w:p>
+    <w:p>
+      <w:pPr>
+        <w:pStyle w:val="Caption"/>
+        <w:rPr>
+          <w:rFonts w:cs="Times New Roman"/>
+        </w:rPr>
+      </w:pPr>
+      <w:r>
+        <w:rPr>
+          <w:rFonts w:cs="Times New Roman"/>
+        </w:rPr>
+        <w:t>[PLACEHOLDER – OPISAĆ RYNEK – NATIONAL INSTRUMENTS MA COŚ PODOBNEGO]</w:t>
+      </w:r>
+    </w:p>
+    <w:p>
+      <w:pPr>
+        <w:pStyle w:val="Caption"/>
+        <w:rPr>
+          <w:rFonts w:cs="Times New Roman"/>
+        </w:rPr>
+      </w:pPr>
+      <w:r>
+        <w:rPr>
+          <w:rFonts w:cs="Times New Roman"/>
+        </w:rPr>
+        <w:t>[PLACEHOLDER – JAKO ALTERNATYWY OPISAĆ TERMISTOR I LM35]</w:t>
+      </w:r>
+    </w:p>
+    <w:p>
+      <w:pPr>
+        <w:pStyle w:val="Caption"/>
+        <w:ind w:firstLine="720"/>
+        <w:rPr>
+          <w:rFonts w:cs="Times New Roman"/>
+        </w:rPr>
+      </w:pPr>
+      <w:r>
+        <w:rPr>
+          <w:rFonts w:cs="Times New Roman"/>
+        </w:rPr>
+        <w:t xml:space="preserve">[PLACEHOLDER – OPISAĆ REGULATOR </w:t>
       </w:r>
       <w:proofErr w:type="spellStart"/>
       <w:r>
-        <w:t>spinnerów</w:t>
+        <w:rPr>
+          <w:rFonts w:cs="Times New Roman"/>
+        </w:rPr>
+        <w:t>ON_OFF</w:t>
       </w:r>
       <w:proofErr w:type="spellEnd"/>
       <w:r>
-        <w:t xml:space="preserve"> wartości nastaw i temperatury docelowej, po czym scala je razem ze zmienną kontroli elementu i komendą rozpoczęcia pomiaru w jeden ciąg znaków i wysyła zakodowany na podłączony port szeregowy. Funkcja służąca do uruchomienia regulatora w trybie ON/OFF jest jej uproszczoną wersją – ponieważ regulacja ON/OFF nie wymaga żadnego parametru poza temperaturą docelową, sczytana jest tylko ona, natomiast wysłane nastawy są ustawione na wartość zerową. </w:t>
-      </w:r>
-      <w:r>
-        <w:t xml:space="preserve">Pomimo tego, że nastawy te nie są wykorzystane w tym trybie muszą one zostać wysłane ze względu na sposób w jaki funkcja służąca do odbioru danych po stronie </w:t>
-      </w:r>
-      <w:proofErr w:type="spellStart"/>
-      <w:r>
-        <w:t>Arduino</w:t>
-      </w:r>
-      <w:proofErr w:type="spellEnd"/>
-      <w:r>
-        <w:t xml:space="preserve"> je odczytuje i zapisuje – kolejność parametrów w ciągu znaków jest istotna i pominięcie chociaż jednego z nich może prowadzić do zapisania nieodpowiednich wartości w zmiennych używanych przez płytkę </w:t>
-      </w:r>
-      <w:proofErr w:type="spellStart"/>
-      <w:r>
-        <w:t>Arduino</w:t>
-      </w:r>
-      <w:proofErr w:type="spellEnd"/>
-      <w:r>
-        <w:t>.</w:t>
+        <w:rPr>
+          <w:rFonts w:cs="Times New Roman"/>
+        </w:rPr>
+        <w:t xml:space="preserve"> Z PĘTLĄ HISTEREZY I ZAIMPLEMENTOWAĆ]</w:t>
       </w:r>
     </w:p>
     <w:p>
       <w:pPr>
         <w:pStyle w:val="Caption"/>
         <w:ind w:firstLine="720"/>
-      </w:pPr>
-      <w:r>
-        <w:t>Trzecia funkcja, służąca do schłodzenia układu jest najprostszą ze wszystkich – odpowiada jedynie za nadanie odpowiedniej komendy sterującej, pozostałe parametry, podobnie jak w funkcji regulatora ON/OFF są wysłane jako zera.</w:t>
-      </w:r>
-    </w:p>
-    <w:p>
-      <w:pPr>
-        <w:pStyle w:val="Caption"/>
-      </w:pPr>
-      <w:r>
-        <w:t>[PLACEHOLDER – ZDJĘCIE APLIKACJI]</w:t>
-      </w:r>
-      <w:bookmarkStart w:id="28" w:name="_3rdcrjn"/>
-      <w:bookmarkEnd w:id="28"/>
-    </w:p>
-    <w:p>
-      <w:pPr>
-        <w:pStyle w:val="Caption"/>
-      </w:pPr>
-      <w:r>
-        <w:t>[PLACEHOLDER – OPISAĆ RYNEK – NATIONAL INSTRUMENTS MA COŚ PODOBNEGO]</w:t>
-      </w:r>
+        <w:rPr>
+          <w:rFonts w:cs="Times New Roman"/>
+        </w:rPr>
+      </w:pPr>
+      <w:r>
+        <w:rPr>
+          <w:rFonts w:cs="Times New Roman"/>
+        </w:rPr>
+        <w:t>[PLACEHOLDER – W OPCJI ĆWICZEŃ ZASUGEROWAĆ DODAWANIE RADIATORÓW DO CZUJNIKA W CELU ZMIANY JEGO BEZWŁADNOŚCI]</w:t>
+      </w:r>
+    </w:p>
+    <w:p>
+      <w:pPr>
+        <w:pStyle w:val="Caption"/>
+        <w:rPr>
+          <w:rFonts w:cs="Times New Roman"/>
+        </w:rPr>
+      </w:pPr>
     </w:p>
     <w:sectPr>
-      <w:headerReference w:type="default" r:id="rId8"/>
-      <w:headerReference w:type="first" r:id="rId9"/>
+      <w:headerReference w:type="default" r:id="rId14"/>
+      <w:headerReference w:type="first" r:id="rId15"/>
       <w:pgSz w:w="11906" w:h="16838"/>
       <w:pgMar w:top="1417" w:right="1417" w:bottom="1417" w:left="1417" w:header="708" w:footer="0" w:gutter="0"/>
       <w:pgNumType w:start="1"/>
@@ -6569,7 +7917,7 @@
 </file>
 
 <file path=customXml/itemProps1.xml><?xml version="1.0" encoding="utf-8"?>
-<ds:datastoreItem xmlns:ds="http://schemas.openxmlformats.org/officeDocument/2006/customXml" ds:itemID="{1130AA96-B996-4F14-8DB1-66851EAE9231}">
+<ds:datastoreItem xmlns:ds="http://schemas.openxmlformats.org/officeDocument/2006/customXml" ds:itemID="{A65E4E5B-D76B-40B6-9267-2CBDB04006AF}">
   <ds:schemaRefs>
     <ds:schemaRef ds:uri="http://schemas.openxmlformats.org/officeDocument/2006/bibliography"/>
   </ds:schemaRefs>

</xml_diff>

<commit_message>
Added chapter for student exercises
</commit_message>
<xml_diff>
--- a/Manualna metoda strojenia.docx
+++ b/Manualna metoda strojenia.docx
@@ -1,6 +1,6 @@
 
 <file path=word/document.xml><?xml version="1.0" encoding="utf-8"?>
-<w:document xmlns:wpc="http://schemas.microsoft.com/office/word/2010/wordprocessingCanvas" xmlns:mc="http://schemas.openxmlformats.org/markup-compatibility/2006" xmlns:o="urn:schemas-microsoft-com:office:office" xmlns:r="http://schemas.openxmlformats.org/officeDocument/2006/relationships" xmlns:m="http://schemas.openxmlformats.org/officeDocument/2006/math" xmlns:v="urn:schemas-microsoft-com:vml" xmlns:wp14="http://schemas.microsoft.com/office/word/2010/wordprocessingDrawing" xmlns:wp="http://schemas.openxmlformats.org/drawingml/2006/wordprocessingDrawing" xmlns:w10="urn:schemas-microsoft-com:office:word" xmlns:w="http://schemas.openxmlformats.org/wordprocessingml/2006/main" xmlns:w14="http://schemas.microsoft.com/office/word/2010/wordml" xmlns:wpg="http://schemas.microsoft.com/office/word/2010/wordprocessingGroup" xmlns:wpi="http://schemas.microsoft.com/office/word/2010/wordprocessingInk" xmlns:wne="http://schemas.microsoft.com/office/word/2006/wordml" xmlns:wps="http://schemas.microsoft.com/office/word/2010/wordprocessingShape" mc:Ignorable="w14 wp14">
+<w:document xmlns:ve="http://schemas.openxmlformats.org/markup-compatibility/2006" xmlns:o="urn:schemas-microsoft-com:office:office" xmlns:r="http://schemas.openxmlformats.org/officeDocument/2006/relationships" xmlns:m="http://schemas.openxmlformats.org/officeDocument/2006/math" xmlns:v="urn:schemas-microsoft-com:vml" xmlns:wp="http://schemas.openxmlformats.org/drawingml/2006/wordprocessingDrawing" xmlns:w10="urn:schemas-microsoft-com:office:word" xmlns:w="http://schemas.openxmlformats.org/wordprocessingml/2006/main" xmlns:wne="http://schemas.microsoft.com/office/word/2006/wordml">
   <w:body>
     <w:p>
       <w:pPr>
@@ -392,7 +392,6 @@
           <w:docPartUnique/>
         </w:docPartObj>
       </w:sdtPr>
-      <w:sdtEndPr/>
       <w:sdtContent>
         <w:p>
           <w:pPr>
@@ -415,7 +414,8 @@
         </w:p>
         <w:p>
           <w:pPr>
-            <w:pStyle w:val="TOC1"/>
+            <w:pStyle w:val="Spistreci1"/>
+            <w:spacing w:line="360" w:lineRule="auto"/>
             <w:rPr>
               <w:rFonts w:ascii="Times New Roman" w:hAnsi="Times New Roman" w:cs="Times New Roman"/>
               <w:sz w:val="24"/>
@@ -452,7 +452,7 @@
           <w:hyperlink w:anchor="_Toc536526698" w:history="1">
             <w:r>
               <w:rPr>
-                <w:rStyle w:val="Hyperlink"/>
+                <w:rStyle w:val="Hipercze"/>
                 <w:rFonts w:ascii="Times New Roman" w:hAnsi="Times New Roman" w:cs="Times New Roman"/>
                 <w:sz w:val="24"/>
                 <w:szCs w:val="24"/>
@@ -470,7 +470,7 @@
             </w:r>
             <w:r>
               <w:rPr>
-                <w:rStyle w:val="Hyperlink"/>
+                <w:rStyle w:val="Hipercze"/>
                 <w:rFonts w:ascii="Times New Roman" w:hAnsi="Times New Roman" w:cs="Times New Roman"/>
                 <w:sz w:val="24"/>
                 <w:szCs w:val="24"/>
@@ -543,7 +543,8 @@
         </w:p>
         <w:p>
           <w:pPr>
-            <w:pStyle w:val="TOC1"/>
+            <w:pStyle w:val="Spistreci1"/>
+            <w:spacing w:line="360" w:lineRule="auto"/>
             <w:rPr>
               <w:rFonts w:ascii="Times New Roman" w:hAnsi="Times New Roman" w:cs="Times New Roman"/>
               <w:sz w:val="24"/>
@@ -554,7 +555,7 @@
           <w:hyperlink w:anchor="_Toc536526699" w:history="1">
             <w:r>
               <w:rPr>
-                <w:rStyle w:val="Hyperlink"/>
+                <w:rStyle w:val="Hipercze"/>
                 <w:rFonts w:ascii="Times New Roman" w:hAnsi="Times New Roman" w:cs="Times New Roman"/>
                 <w:sz w:val="24"/>
                 <w:szCs w:val="24"/>
@@ -572,7 +573,7 @@
             </w:r>
             <w:r>
               <w:rPr>
-                <w:rStyle w:val="Hyperlink"/>
+                <w:rStyle w:val="Hipercze"/>
                 <w:rFonts w:ascii="Times New Roman" w:hAnsi="Times New Roman" w:cs="Times New Roman"/>
                 <w:sz w:val="24"/>
                 <w:szCs w:val="24"/>
@@ -645,11 +646,12 @@
         </w:p>
         <w:p>
           <w:pPr>
-            <w:pStyle w:val="TOC2"/>
+            <w:pStyle w:val="Spistreci2"/>
             <w:tabs>
               <w:tab w:val="left" w:pos="880"/>
               <w:tab w:val="right" w:leader="dot" w:pos="9062"/>
             </w:tabs>
+            <w:spacing w:line="360" w:lineRule="auto"/>
             <w:rPr>
               <w:rFonts w:ascii="Times New Roman" w:hAnsi="Times New Roman" w:cs="Times New Roman"/>
               <w:noProof/>
@@ -661,7 +663,7 @@
           <w:hyperlink w:anchor="_Toc536526700" w:history="1">
             <w:r>
               <w:rPr>
-                <w:rStyle w:val="Hyperlink"/>
+                <w:rStyle w:val="Hipercze"/>
                 <w:rFonts w:ascii="Times New Roman" w:hAnsi="Times New Roman" w:cs="Times New Roman"/>
                 <w:noProof/>
                 <w:sz w:val="24"/>
@@ -682,7 +684,7 @@
             </w:r>
             <w:r>
               <w:rPr>
-                <w:rStyle w:val="Hyperlink"/>
+                <w:rStyle w:val="Hipercze"/>
                 <w:rFonts w:ascii="Times New Roman" w:hAnsi="Times New Roman" w:cs="Times New Roman"/>
                 <w:noProof/>
                 <w:sz w:val="24"/>
@@ -764,11 +766,12 @@
         </w:p>
         <w:p>
           <w:pPr>
-            <w:pStyle w:val="TOC2"/>
+            <w:pStyle w:val="Spistreci2"/>
             <w:tabs>
               <w:tab w:val="left" w:pos="880"/>
               <w:tab w:val="right" w:leader="dot" w:pos="9062"/>
             </w:tabs>
+            <w:spacing w:line="360" w:lineRule="auto"/>
             <w:rPr>
               <w:rFonts w:ascii="Times New Roman" w:hAnsi="Times New Roman" w:cs="Times New Roman"/>
               <w:noProof/>
@@ -780,7 +783,7 @@
           <w:hyperlink w:anchor="_Toc536526701" w:history="1">
             <w:r>
               <w:rPr>
-                <w:rStyle w:val="Hyperlink"/>
+                <w:rStyle w:val="Hipercze"/>
                 <w:rFonts w:ascii="Times New Roman" w:hAnsi="Times New Roman" w:cs="Times New Roman"/>
                 <w:noProof/>
                 <w:sz w:val="24"/>
@@ -801,7 +804,7 @@
             </w:r>
             <w:r>
               <w:rPr>
-                <w:rStyle w:val="Hyperlink"/>
+                <w:rStyle w:val="Hipercze"/>
                 <w:rFonts w:ascii="Times New Roman" w:hAnsi="Times New Roman" w:cs="Times New Roman"/>
                 <w:noProof/>
                 <w:sz w:val="24"/>
@@ -883,7 +886,8 @@
         </w:p>
         <w:p>
           <w:pPr>
-            <w:pStyle w:val="TOC3"/>
+            <w:pStyle w:val="Spistreci3"/>
+            <w:spacing w:line="360" w:lineRule="auto"/>
             <w:rPr>
               <w:lang w:eastAsia="pl-PL"/>
             </w:rPr>
@@ -891,7 +895,7 @@
           <w:hyperlink w:anchor="_Toc536526702" w:history="1">
             <w:r>
               <w:rPr>
-                <w:rStyle w:val="Hyperlink"/>
+                <w:rStyle w:val="Hipercze"/>
               </w:rPr>
               <w:t>2.2.1.</w:t>
             </w:r>
@@ -903,7 +907,7 @@
             </w:r>
             <w:r>
               <w:rPr>
-                <w:rStyle w:val="Hyperlink"/>
+                <w:rStyle w:val="Hipercze"/>
               </w:rPr>
               <w:t>Arduino IDE</w:t>
             </w:r>
@@ -952,7 +956,8 @@
         </w:p>
         <w:p>
           <w:pPr>
-            <w:pStyle w:val="TOC3"/>
+            <w:pStyle w:val="Spistreci3"/>
+            <w:spacing w:line="360" w:lineRule="auto"/>
             <w:rPr>
               <w:lang w:eastAsia="pl-PL"/>
             </w:rPr>
@@ -960,7 +965,7 @@
           <w:hyperlink w:anchor="_Toc536526703" w:history="1">
             <w:r>
               <w:rPr>
-                <w:rStyle w:val="Hyperlink"/>
+                <w:rStyle w:val="Hipercze"/>
               </w:rPr>
               <w:t>2.2.2.</w:t>
             </w:r>
@@ -972,7 +977,7 @@
             </w:r>
             <w:r>
               <w:rPr>
-                <w:rStyle w:val="Hyperlink"/>
+                <w:rStyle w:val="Hipercze"/>
               </w:rPr>
               <w:t>Python</w:t>
             </w:r>
@@ -1021,7 +1026,8 @@
         </w:p>
         <w:p>
           <w:pPr>
-            <w:pStyle w:val="TOC1"/>
+            <w:pStyle w:val="Spistreci1"/>
+            <w:spacing w:line="360" w:lineRule="auto"/>
             <w:rPr>
               <w:rFonts w:ascii="Times New Roman" w:hAnsi="Times New Roman" w:cs="Times New Roman"/>
               <w:sz w:val="24"/>
@@ -1032,7 +1038,7 @@
           <w:hyperlink w:anchor="_Toc536526704" w:history="1">
             <w:r>
               <w:rPr>
-                <w:rStyle w:val="Hyperlink"/>
+                <w:rStyle w:val="Hipercze"/>
                 <w:rFonts w:ascii="Times New Roman" w:hAnsi="Times New Roman" w:cs="Times New Roman"/>
                 <w:sz w:val="24"/>
                 <w:szCs w:val="24"/>
@@ -1050,7 +1056,7 @@
             </w:r>
             <w:r>
               <w:rPr>
-                <w:rStyle w:val="Hyperlink"/>
+                <w:rStyle w:val="Hipercze"/>
                 <w:rFonts w:ascii="Times New Roman" w:hAnsi="Times New Roman" w:cs="Times New Roman"/>
                 <w:sz w:val="24"/>
                 <w:szCs w:val="24"/>
@@ -1123,11 +1129,12 @@
         </w:p>
         <w:p>
           <w:pPr>
-            <w:pStyle w:val="TOC2"/>
+            <w:pStyle w:val="Spistreci2"/>
             <w:tabs>
               <w:tab w:val="left" w:pos="880"/>
               <w:tab w:val="right" w:leader="dot" w:pos="9062"/>
             </w:tabs>
+            <w:spacing w:line="360" w:lineRule="auto"/>
             <w:rPr>
               <w:rFonts w:ascii="Times New Roman" w:hAnsi="Times New Roman" w:cs="Times New Roman"/>
               <w:noProof/>
@@ -1139,7 +1146,7 @@
           <w:hyperlink w:anchor="_Toc536526705" w:history="1">
             <w:r>
               <w:rPr>
-                <w:rStyle w:val="Hyperlink"/>
+                <w:rStyle w:val="Hipercze"/>
                 <w:rFonts w:ascii="Times New Roman" w:hAnsi="Times New Roman" w:cs="Times New Roman"/>
                 <w:noProof/>
                 <w:sz w:val="24"/>
@@ -1160,7 +1167,7 @@
             </w:r>
             <w:r>
               <w:rPr>
-                <w:rStyle w:val="Hyperlink"/>
+                <w:rStyle w:val="Hipercze"/>
                 <w:rFonts w:ascii="Times New Roman" w:hAnsi="Times New Roman" w:cs="Times New Roman"/>
                 <w:noProof/>
                 <w:sz w:val="24"/>
@@ -1242,7 +1249,8 @@
         </w:p>
         <w:p>
           <w:pPr>
-            <w:pStyle w:val="TOC3"/>
+            <w:pStyle w:val="Spistreci3"/>
+            <w:spacing w:line="360" w:lineRule="auto"/>
             <w:rPr>
               <w:lang w:eastAsia="pl-PL"/>
             </w:rPr>
@@ -1250,7 +1258,7 @@
           <w:hyperlink w:anchor="_Toc536526706" w:history="1">
             <w:r>
               <w:rPr>
-                <w:rStyle w:val="Hyperlink"/>
+                <w:rStyle w:val="Hipercze"/>
               </w:rPr>
               <w:t>3.1.1.</w:t>
             </w:r>
@@ -1262,7 +1270,7 @@
             </w:r>
             <w:r>
               <w:rPr>
-                <w:rStyle w:val="Hyperlink"/>
+                <w:rStyle w:val="Hipercze"/>
               </w:rPr>
               <w:t>Czujnik temperatury</w:t>
             </w:r>
@@ -1311,7 +1319,8 @@
         </w:p>
         <w:p>
           <w:pPr>
-            <w:pStyle w:val="TOC3"/>
+            <w:pStyle w:val="Spistreci3"/>
+            <w:spacing w:line="360" w:lineRule="auto"/>
             <w:rPr>
               <w:lang w:eastAsia="pl-PL"/>
             </w:rPr>
@@ -1319,7 +1328,7 @@
           <w:hyperlink w:anchor="_Toc536526707" w:history="1">
             <w:r>
               <w:rPr>
-                <w:rStyle w:val="Hyperlink"/>
+                <w:rStyle w:val="Hipercze"/>
               </w:rPr>
               <w:t>3.1.2.</w:t>
             </w:r>
@@ -1331,7 +1340,7 @@
             </w:r>
             <w:r>
               <w:rPr>
-                <w:rStyle w:val="Hyperlink"/>
+                <w:rStyle w:val="Hipercze"/>
                 <w:color w:val="auto"/>
                 <w:u w:val="none"/>
               </w:rPr>
@@ -1339,7 +1348,7 @@
             </w:r>
             <w:r>
               <w:rPr>
-                <w:rStyle w:val="Hyperlink"/>
+                <w:rStyle w:val="Hipercze"/>
               </w:rPr>
               <w:t xml:space="preserve"> grzejny</w:t>
             </w:r>
@@ -1388,7 +1397,8 @@
         </w:p>
         <w:p>
           <w:pPr>
-            <w:pStyle w:val="TOC3"/>
+            <w:pStyle w:val="Spistreci3"/>
+            <w:spacing w:line="360" w:lineRule="auto"/>
             <w:rPr>
               <w:lang w:eastAsia="pl-PL"/>
             </w:rPr>
@@ -1396,7 +1406,7 @@
           <w:hyperlink w:anchor="_Toc536526708" w:history="1">
             <w:r>
               <w:rPr>
-                <w:rStyle w:val="Hyperlink"/>
+                <w:rStyle w:val="Hipercze"/>
               </w:rPr>
               <w:t>3.1.3.</w:t>
             </w:r>
@@ -1408,7 +1418,7 @@
             </w:r>
             <w:r>
               <w:rPr>
-                <w:rStyle w:val="Hyperlink"/>
+                <w:rStyle w:val="Hipercze"/>
               </w:rPr>
               <w:t>Wentylator</w:t>
             </w:r>
@@ -1457,7 +1467,8 @@
         </w:p>
         <w:p>
           <w:pPr>
-            <w:pStyle w:val="TOC3"/>
+            <w:pStyle w:val="Spistreci3"/>
+            <w:spacing w:line="360" w:lineRule="auto"/>
             <w:rPr>
               <w:lang w:eastAsia="pl-PL"/>
             </w:rPr>
@@ -1465,7 +1476,7 @@
           <w:hyperlink w:anchor="_Toc536526709" w:history="1">
             <w:r>
               <w:rPr>
-                <w:rStyle w:val="Hyperlink"/>
+                <w:rStyle w:val="Hipercze"/>
                 <w:lang w:val="en-US"/>
               </w:rPr>
               <w:t>3.1.4.</w:t>
@@ -1478,7 +1489,7 @@
             </w:r>
             <w:r>
               <w:rPr>
-                <w:rStyle w:val="Hyperlink"/>
+                <w:rStyle w:val="Hipercze"/>
                 <w:lang w:val="en-US"/>
               </w:rPr>
               <w:t>Moduł MOSFET IRF520</w:t>
@@ -1528,11 +1539,12 @@
         </w:p>
         <w:p>
           <w:pPr>
-            <w:pStyle w:val="TOC2"/>
+            <w:pStyle w:val="Spistreci2"/>
             <w:tabs>
               <w:tab w:val="left" w:pos="880"/>
               <w:tab w:val="right" w:leader="dot" w:pos="9062"/>
             </w:tabs>
+            <w:spacing w:line="360" w:lineRule="auto"/>
             <w:rPr>
               <w:rFonts w:ascii="Times New Roman" w:hAnsi="Times New Roman" w:cs="Times New Roman"/>
               <w:noProof/>
@@ -1544,7 +1556,7 @@
           <w:hyperlink w:anchor="_Toc536526710" w:history="1">
             <w:r>
               <w:rPr>
-                <w:rStyle w:val="Hyperlink"/>
+                <w:rStyle w:val="Hipercze"/>
                 <w:rFonts w:ascii="Times New Roman" w:hAnsi="Times New Roman" w:cs="Times New Roman"/>
                 <w:noProof/>
                 <w:sz w:val="24"/>
@@ -1565,7 +1577,7 @@
             </w:r>
             <w:r>
               <w:rPr>
-                <w:rStyle w:val="Hyperlink"/>
+                <w:rStyle w:val="Hipercze"/>
                 <w:rFonts w:ascii="Times New Roman" w:hAnsi="Times New Roman" w:cs="Times New Roman"/>
                 <w:noProof/>
                 <w:sz w:val="24"/>
@@ -1647,7 +1659,8 @@
         </w:p>
         <w:p>
           <w:pPr>
-            <w:pStyle w:val="TOC3"/>
+            <w:pStyle w:val="Spistreci3"/>
+            <w:spacing w:line="360" w:lineRule="auto"/>
             <w:rPr>
               <w:lang w:eastAsia="pl-PL"/>
             </w:rPr>
@@ -1655,7 +1668,7 @@
           <w:hyperlink w:anchor="_Toc536526711" w:history="1">
             <w:r>
               <w:rPr>
-                <w:rStyle w:val="Hyperlink"/>
+                <w:rStyle w:val="Hipercze"/>
               </w:rPr>
               <w:t>3.2.1.</w:t>
             </w:r>
@@ -1667,7 +1680,7 @@
             </w:r>
             <w:r>
               <w:rPr>
-                <w:rStyle w:val="Hyperlink"/>
+                <w:rStyle w:val="Hipercze"/>
               </w:rPr>
               <w:t>Arduino IDE</w:t>
             </w:r>
@@ -1788,6 +1801,8 @@
           <w:ilvl w:val="0"/>
           <w:numId w:val="3"/>
         </w:numPr>
+        <w:spacing w:before="200"/>
+        <w:ind w:left="505" w:hanging="505"/>
         <w:outlineLvl w:val="0"/>
       </w:pPr>
       <w:bookmarkStart w:id="2" w:name="_1fob9te"/>
@@ -1820,6 +1835,8 @@
           <w:ilvl w:val="0"/>
           <w:numId w:val="3"/>
         </w:numPr>
+        <w:spacing w:before="200"/>
+        <w:ind w:left="505" w:hanging="505"/>
         <w:outlineLvl w:val="0"/>
       </w:pPr>
       <w:bookmarkStart w:id="4" w:name="_3znysh7"/>
@@ -1842,7 +1859,33 @@
           <w:rFonts w:cs="Times New Roman"/>
         </w:rPr>
         <w:tab/>
-        <w:t>Głównym zadaniem niniejszej pracy inżynierskiej jest stworzenie prostego układu pomiarowego wraz z dostosowaną do niego aplikacją bazującego na regulatorze PID(proporcjonalno-całkująco-różniczkującym) który umożliwia osobie z niego korzystającej zrozumienie sposobu jego działania w praktyce. W pracy przyjęte zostało założenie, że taki układ mógłby stanowić proste ćwiczenie na pracowni elektronicznej dla studentów, pokazujące m.in. jak bezwładność cieplna wykorzystanego czujnika temperatury może wpływać na czas reakcji regulatora, bądź jakie są wady i zalety takiego regulatora w porównaniu do systemu, którego reakcja na zmianę temperatury następuje dopiero gdy ta przekroczy pewną wartość zdefiniowaną dla takiego systemu. Takie założenie zostało przyjęte ze względu na brak informacji o takim regulatorze pomimo jego szerokiego zastosowania w przemyśle.</w:t>
+        <w:t>Głównym zadaniem niniejszej pracy inżynierskiej jest stworzenie prostego układu pomiarowego wraz z dostosowaną do niego aplikacją bazującego na regulatorze PID</w:t>
+      </w:r>
+      <w:r>
+        <w:rPr>
+          <w:rFonts w:cs="Times New Roman"/>
+        </w:rPr>
+        <w:t xml:space="preserve"> </w:t>
+      </w:r>
+      <w:r>
+        <w:rPr>
+          <w:rFonts w:cs="Times New Roman"/>
+        </w:rPr>
+        <w:t>(</w:t>
+      </w:r>
+      <w:proofErr w:type="spellStart"/>
+      <w:r>
+        <w:rPr>
+          <w:rFonts w:cs="Times New Roman"/>
+        </w:rPr>
+        <w:t>proporcjonalno-całkująco-różniczkującym</w:t>
+      </w:r>
+      <w:proofErr w:type="spellEnd"/>
+      <w:r>
+        <w:rPr>
+          <w:rFonts w:cs="Times New Roman"/>
+        </w:rPr>
+        <w:t>) który umożliwia osobie z niego korzystającej zrozumienie sposobu jego działania w praktyce. W pracy przyjęte zostało założenie, że taki układ mógłby stanowić proste ćwiczenie na pracowni elektronicznej dla studentów, pokazujące m.in. jak bezwładność cieplna wykorzystanego czujnika temperatury może wpływać na czas reakcji regulatora, bądź jakie są wady i zalety takiego regulatora w porównaniu do systemu, którego reakcja na zmianę temperatury następuje dopiero gdy ta przekroczy pewną wartość zdefiniowaną dla takiego systemu. Takie założenie zostało przyjęte ze względu na brak informacji o takim regulatorze pomimo jego szerokiego zastosowania w przemyśle.</w:t>
       </w:r>
     </w:p>
     <w:p>
@@ -1942,6 +1985,7 @@
         <w:rPr>
           <w:rFonts w:eastAsia="Times New Roman" w:cs="Times New Roman"/>
           <w:noProof/>
+          <w:highlight w:val="red"/>
           <w:lang w:val="en-US" w:eastAsia="pl-PL" w:bidi="ar-SA"/>
         </w:rPr>
         <w:t>[PLACEHOLDER – THEORETICAL IMAGE OF SYSTEM]</w:t>
@@ -2082,19 +2126,34 @@
     <w:p>
       <w:pPr>
         <w:pStyle w:val="Caption1"/>
-      </w:pPr>
-      <w:r>
+        <w:rPr>
+          <w:rFonts w:cs="Times New Roman"/>
+        </w:rPr>
+      </w:pPr>
+      <w:r>
+        <w:rPr>
+          <w:rFonts w:cs="Times New Roman"/>
+        </w:rPr>
         <w:t>Regulacja i kontrola regulatora powinna odbywać się z poziomu aplikacji komputerowej umożliwiającej użytkownikowi odpowiedni dobór nastaw regulatora oraz temperatury docelowej układu. Zadaniem aplikacji jest też pobranie danych z czujnika temperatury i</w:t>
       </w:r>
       <w:r>
+        <w:rPr>
+          <w:rFonts w:cs="Times New Roman"/>
+        </w:rPr>
         <w:t xml:space="preserve"> przedstawienie ich na wykresie, co powinno pozwolić na szybką analizę poprawności dobranych parametrów na podstawie zachowania temperatury.</w:t>
       </w:r>
     </w:p>
     <w:p>
       <w:pPr>
         <w:pStyle w:val="Caption1"/>
-      </w:pPr>
-      <w:r>
+        <w:rPr>
+          <w:rFonts w:cs="Times New Roman"/>
+        </w:rPr>
+      </w:pPr>
+      <w:r>
+        <w:rPr>
+          <w:rFonts w:cs="Times New Roman"/>
+        </w:rPr>
         <w:tab/>
         <w:t>Jedną z zakładanych opcji aplikacji jest możliwość przełączenia układu z regulacji PID na pracę w trybie prostego przełącznika typu ON/OFF. W takim trybie regulator włączałby chłodzenie po przekroczeniu temperatury docelowej i wyłączał je gdy ta spadnie poniżej zadanego poziomu. Udostępnienie takiego trybu pracy pozwoli użytkownikowi na porównanie różnic między zachowaniem regulatora i wachaniami temperatury przy różnych sposobach regulacji, oraz na ocenienie w jakich sytuacjach prostszy regulator może być przydatniejszy od wymagającego regulacji kontrolera PID.</w:t>
       </w:r>
@@ -2102,18 +2161,33 @@
     <w:p>
       <w:pPr>
         <w:pStyle w:val="Caption1"/>
-      </w:pPr>
-      <w:r>
+        <w:rPr>
+          <w:rFonts w:cs="Times New Roman"/>
+        </w:rPr>
+      </w:pPr>
+      <w:r>
+        <w:rPr>
+          <w:rFonts w:cs="Times New Roman"/>
+        </w:rPr>
         <w:tab/>
         <w:t>Sama aplikacja nie powinna bezpośrednio wpływać na to w jaki spo</w:t>
       </w:r>
       <w:r>
+        <w:rPr>
+          <w:rFonts w:cs="Times New Roman"/>
+        </w:rPr>
         <w:t>sób zachowywać się będzie układ – cel ten spełnia system wbudowany sterowany z poziomu aplikacji. Aplikacja powinna przesyłać do niego dane takie jak temperatura docelowa układu oraz nastawy PID, zadaniem systemu wbudowanego jest natomiast na podstawie tych danych oraz temperatury odebranej z czujnika wyznaczenie odpowiednich parametrów pracy sterowanych komponentów w taki sposób, aby temperatura układu</w:t>
       </w:r>
       <w:r>
+        <w:rPr>
+          <w:rFonts w:cs="Times New Roman"/>
+        </w:rPr>
         <w:t xml:space="preserve"> była stabilna. Aby system mógł spełniać swoje zadania musi być on w stanie odbieraći wysyłać sygnały by być w stanie sterować elementami i odczytywać dane z czujnika oraz musi mieć możliwość przeprowadzania obliczeń do wyznaczania parametrów pracy sterowanych układów. </w:t>
       </w:r>
       <w:r>
+        <w:rPr>
+          <w:rFonts w:cs="Times New Roman"/>
+        </w:rPr>
         <w:lastRenderedPageBreak/>
         <w:t>Spełnienie tych warunków pozwala systemowi wbudowanemu na bycie łącznikiem pomiędzy aplikacją sterowaną przez użytkownika a układem pomiarowym.</w:t>
       </w:r>
@@ -2123,6 +2197,10 @@
     <w:p>
       <w:pPr>
         <w:pStyle w:val="LO-normal"/>
+        <w:spacing w:line="360" w:lineRule="auto"/>
+        <w:rPr>
+          <w:rFonts w:ascii="Times New Roman" w:hAnsi="Times New Roman" w:cs="Times New Roman"/>
+        </w:rPr>
       </w:pPr>
     </w:p>
     <w:p>
@@ -2137,18 +2215,21 @@
       <w:r>
         <w:rPr>
           <w:rFonts w:cs="Times New Roman"/>
+          <w:highlight w:val="red"/>
         </w:rPr>
         <w:t xml:space="preserve">[PLACEHOLDER – </w:t>
       </w:r>
       <w:r>
         <w:rPr>
           <w:rFonts w:cs="Times New Roman"/>
+          <w:highlight w:val="red"/>
         </w:rPr>
         <w:t>BLOKOWY SCHEMAT AKWIZYCJI I KONTROLI – ZDJĘCIE JEST NA TELEFONIE</w:t>
       </w:r>
       <w:r>
         <w:rPr>
           <w:rFonts w:cs="Times New Roman"/>
+          <w:highlight w:val="red"/>
         </w:rPr>
         <w:t>]</w:t>
       </w:r>
@@ -2166,6 +2247,8 @@
           <w:ilvl w:val="0"/>
           <w:numId w:val="3"/>
         </w:numPr>
+        <w:spacing w:before="200"/>
+        <w:ind w:left="505" w:hanging="505"/>
         <w:outlineLvl w:val="0"/>
       </w:pPr>
       <w:bookmarkStart w:id="12" w:name="_4d34og8"/>
@@ -2264,7 +2347,7 @@
           <w:lang w:eastAsia="pl-PL" w:bidi="ar-SA"/>
         </w:rPr>
         <w:drawing>
-          <wp:inline distT="0" distB="0" distL="0" distR="0" wp14:anchorId="6983820C" wp14:editId="7520F8C6">
+          <wp:inline distT="0" distB="0" distL="0" distR="0">
             <wp:extent cx="3298300" cy="4397732"/>
             <wp:effectExtent l="571500" t="0" r="549800" b="0"/>
             <wp:docPr id="2" name="Obraz 1" descr="arduino.jpg"/>
@@ -2279,7 +2362,7 @@
                     <pic:cNvPicPr/>
                   </pic:nvPicPr>
                   <pic:blipFill>
-                    <a:blip r:embed="rId9" cstate="print"/>
+                    <a:blip r:embed="rId8" cstate="print"/>
                     <a:stretch>
                       <a:fillRect/>
                     </a:stretch>
@@ -2346,7 +2429,7 @@
           <w:lang w:eastAsia="pl-PL" w:bidi="ar-SA"/>
         </w:rPr>
         <w:drawing>
-          <wp:inline distT="0" distB="0" distL="0" distR="0" wp14:anchorId="0CF4ABC9" wp14:editId="216EE835">
+          <wp:inline distT="0" distB="0" distL="0" distR="0">
             <wp:extent cx="2870422" cy="3015332"/>
             <wp:effectExtent l="0" t="0" r="0" b="0"/>
             <wp:docPr id="7" name="Picture 7"/>
@@ -2361,10 +2444,10 @@
                     <pic:cNvPicPr/>
                   </pic:nvPicPr>
                   <pic:blipFill>
-                    <a:blip r:embed="rId10" cstate="print">
+                    <a:blip r:embed="rId9" cstate="print">
                       <a:extLst>
                         <a:ext uri="{28A0092B-C50C-407E-A947-70E740481C1C}">
-                          <a14:useLocalDpi xmlns:a14="http://schemas.microsoft.com/office/drawing/2010/main" val="0"/>
+                          <a14:useLocalDpi xmlns:a14="http://schemas.microsoft.com/office/drawing/2010/main" xmlns:wps="http://schemas.microsoft.com/office/word/2010/wordprocessingShape" xmlns:wpi="http://schemas.microsoft.com/office/word/2010/wordprocessingInk" xmlns:wpg="http://schemas.microsoft.com/office/word/2010/wordprocessingGroup" xmlns:w14="http://schemas.microsoft.com/office/word/2010/wordml" xmlns:w="http://schemas.openxmlformats.org/wordprocessingml/2006/main" xmlns:w10="urn:schemas-microsoft-com:office:word" xmlns:wp14="http://schemas.microsoft.com/office/word/2010/wordprocessingDrawing" xmlns:v="urn:schemas-microsoft-com:vml" xmlns:o="urn:schemas-microsoft-com:office:office" xmlns:mc="http://schemas.openxmlformats.org/markup-compatibility/2006" xmlns:wpc="http://schemas.microsoft.com/office/word/2010/wordprocessingCanvas" xmlns="" val="0"/>
                         </a:ext>
                       </a:extLst>
                     </a:blip>
@@ -2437,7 +2520,19 @@
         <w:rPr>
           <w:rFonts w:eastAsia="Times New Roman" w:cs="Times New Roman"/>
         </w:rPr>
-        <w:t>czej szyny danych. Jedną z zalet wykorzystania takiego interfejsu jest fakt, że odbiornik(w przypadku układu przedstawionego w pracy jest to czujnik temperatury) jest zasilany za pomocą szyny danych – pozwala to na proste podłączenie takiego odbiornika bez konieczności podłączania go do zasilania dodatkowymi przewodami, sprawiając, że układ jest bardziej przejrzysty oraz prostszy w modyfikacji i utrzymaniu.</w:t>
+        <w:t>czej szyny danych. Jedną z zalet wykorzystania takiego interfejsu jest fakt, że odbiornik</w:t>
+      </w:r>
+      <w:r>
+        <w:rPr>
+          <w:rFonts w:eastAsia="Times New Roman" w:cs="Times New Roman"/>
+        </w:rPr>
+        <w:t xml:space="preserve"> </w:t>
+      </w:r>
+      <w:r>
+        <w:rPr>
+          <w:rFonts w:eastAsia="Times New Roman" w:cs="Times New Roman"/>
+        </w:rPr>
+        <w:t>(w przypadku układu przedstawionego w pracy jest to czujnik temperatury) jest zasilany za pomocą szyny danych – pozwala to na proste podłączenie takiego odbiornika bez konieczności podłączania go do zasilania dodatkowymi przewodami, sprawiając, że układ jest bardziej przejrzysty oraz prostszy w modyfikacji i utrzymaniu.</w:t>
       </w:r>
     </w:p>
     <w:p>
@@ -2457,7 +2552,7 @@
         </w:rPr>
         <w:lastRenderedPageBreak/>
         <w:drawing>
-          <wp:inline distT="0" distB="0" distL="0" distR="0" wp14:anchorId="36CEF6D9" wp14:editId="3CE0A226">
+          <wp:inline distT="0" distB="0" distL="0" distR="0">
             <wp:extent cx="3490732" cy="4654314"/>
             <wp:effectExtent l="609600" t="0" r="585968" b="0"/>
             <wp:docPr id="3" name="Obraz 2" descr="18B20.jpg"/>
@@ -2472,7 +2567,7 @@
                     <pic:cNvPicPr/>
                   </pic:nvPicPr>
                   <pic:blipFill>
-                    <a:blip r:embed="rId11" cstate="print"/>
+                    <a:blip r:embed="rId10" cstate="print"/>
                     <a:stretch>
                       <a:fillRect/>
                     </a:stretch>
@@ -2504,6 +2599,7 @@
       <w:r>
         <w:rPr>
           <w:rFonts w:cs="Times New Roman"/>
+          <w:highlight w:val="red"/>
         </w:rPr>
         <w:t>[PLACEHOLDER FOR 1-Wire SCHEMATICS]</w:t>
       </w:r>
@@ -2511,6 +2607,15 @@
     <w:p>
       <w:pPr>
         <w:pStyle w:val="Caption1"/>
+        <w:jc w:val="center"/>
+        <w:rPr>
+          <w:rFonts w:cs="Times New Roman"/>
+        </w:rPr>
+      </w:pPr>
+    </w:p>
+    <w:p>
+      <w:pPr>
+        <w:pStyle w:val="Caption1"/>
         <w:rPr>
           <w:rFonts w:cs="Times New Roman"/>
         </w:rPr>
@@ -2520,12 +2625,282 @@
           <w:rFonts w:cs="Times New Roman"/>
         </w:rPr>
         <w:tab/>
-      </w:r>
-      <w:r>
-        <w:rPr>
-          <w:rFonts w:cs="Times New Roman"/>
-        </w:rPr>
         <w:t>Czujnik DS18B20 pracuje w zakresie od -55˚C do 125˚C z dokładnością ±0.5˚C w zakresie -10˚C do 85˚C. Zakresy te w zupełności powinny wystarczyć przy użytkowaniu układu korzystającego z żarówki halogenowej o mocy nieprzekraczającej 35 watów.</w:t>
+      </w:r>
+    </w:p>
+    <w:p>
+      <w:pPr>
+        <w:pStyle w:val="Caption1"/>
+        <w:rPr>
+          <w:rFonts w:cs="Times New Roman"/>
+        </w:rPr>
+      </w:pPr>
+      <w:r>
+        <w:rPr>
+          <w:rFonts w:cs="Times New Roman"/>
+        </w:rPr>
+        <w:tab/>
+        <w:t>Alternatywnym czujnikiem, który mógłby zostać wykorzystany w układzie jest LM35.</w:t>
+      </w:r>
+      <w:r>
+        <w:rPr>
+          <w:rFonts w:cs="Times New Roman"/>
+        </w:rPr>
+        <w:t xml:space="preserve"> </w:t>
+      </w:r>
+      <w:r>
+        <w:rPr>
+          <w:rFonts w:cs="Times New Roman"/>
+        </w:rPr>
+        <w:t xml:space="preserve">Pracuje on w zakresie temperatur  od 0 do 100 stopni Celsjusza. </w:t>
+      </w:r>
+      <w:r>
+        <w:rPr>
+          <w:rFonts w:cs="Times New Roman"/>
+        </w:rPr>
+        <w:t xml:space="preserve">W przeciwieństwie do </w:t>
+      </w:r>
+      <w:r>
+        <w:rPr>
+          <w:rFonts w:cs="Times New Roman"/>
+        </w:rPr>
+        <w:t xml:space="preserve">wykorzystanego sensora DS18B20, LM35 jest czujnikiem </w:t>
+      </w:r>
+      <w:r>
+        <w:rPr>
+          <w:rFonts w:cs="Times New Roman"/>
+        </w:rPr>
+        <w:t>analogowym, co oznacza, że wartość podawana na wyjściu jest wartoś</w:t>
+      </w:r>
+      <w:r>
+        <w:rPr>
+          <w:rFonts w:cs="Times New Roman"/>
+        </w:rPr>
+        <w:t>cią napięcia</w:t>
+      </w:r>
+      <w:r>
+        <w:rPr>
+          <w:rFonts w:cs="Times New Roman"/>
+        </w:rPr>
+        <w:t>.</w:t>
+      </w:r>
+      <w:r>
+        <w:rPr>
+          <w:rFonts w:cs="Times New Roman"/>
+        </w:rPr>
+        <w:t xml:space="preserve"> LM35 jest czujnikiem liniowym o regulacji 10 </w:t>
+      </w:r>
+      <w:proofErr w:type="spellStart"/>
+      <w:r>
+        <w:rPr>
+          <w:rFonts w:cs="Times New Roman"/>
+        </w:rPr>
+        <w:t>mV</w:t>
+      </w:r>
+      <w:proofErr w:type="spellEnd"/>
+      <w:r>
+        <w:rPr>
+          <w:rFonts w:cs="Times New Roman"/>
+        </w:rPr>
+        <w:t>/</w:t>
+      </w:r>
+      <w:r>
+        <w:rPr>
+          <w:rFonts w:hAnsi="Calibri" w:cs="Times New Roman"/>
+        </w:rPr>
+        <w:t>⁰</w:t>
+      </w:r>
+      <w:r>
+        <w:rPr>
+          <w:rFonts w:cs="Times New Roman"/>
+        </w:rPr>
+        <w:t>C, co oznacza, że przy zmianie temperatury o 1</w:t>
+      </w:r>
+      <w:r>
+        <w:rPr>
+          <w:rFonts w:hAnsi="Calibri" w:cs="Times New Roman"/>
+        </w:rPr>
+        <w:t>⁰</w:t>
+      </w:r>
+      <w:r>
+        <w:rPr>
+          <w:rFonts w:cs="Times New Roman"/>
+        </w:rPr>
+        <w:t xml:space="preserve">C napięcie wyjściowe wzrasta o 10 </w:t>
+      </w:r>
+      <w:proofErr w:type="spellStart"/>
+      <w:r>
+        <w:rPr>
+          <w:rFonts w:cs="Times New Roman"/>
+        </w:rPr>
+        <w:t>mV</w:t>
+      </w:r>
+      <w:proofErr w:type="spellEnd"/>
+      <w:r>
+        <w:rPr>
+          <w:rFonts w:cs="Times New Roman"/>
+        </w:rPr>
+        <w:t>.</w:t>
+      </w:r>
+    </w:p>
+    <w:p>
+      <w:pPr>
+        <w:pStyle w:val="Caption1"/>
+        <w:rPr>
+          <w:rFonts w:cs="Times New Roman"/>
+        </w:rPr>
+      </w:pPr>
+      <w:r>
+        <w:rPr>
+          <w:rFonts w:cs="Times New Roman"/>
+        </w:rPr>
+        <w:tab/>
+        <w:t>Sposób w jaki czujnik LM35 przekazuje temperaturę do kontrolera sprawia, że jej odczytanie jest bardzo proste</w:t>
+      </w:r>
+      <w:r>
+        <w:rPr>
+          <w:rFonts w:cs="Times New Roman"/>
+        </w:rPr>
+        <w:t>: odczytaną wartość należy przemnożyć przez wartość napięcia referencyjnego</w:t>
+      </w:r>
+      <w:r>
+        <w:rPr>
+          <w:rFonts w:cs="Times New Roman"/>
+        </w:rPr>
+        <w:t xml:space="preserve"> </w:t>
+      </w:r>
+      <w:r>
+        <w:rPr>
+          <w:rFonts w:cs="Times New Roman"/>
+        </w:rPr>
+        <w:t xml:space="preserve">(w przypadku użytego kontrolera </w:t>
+      </w:r>
+      <w:proofErr w:type="spellStart"/>
+      <w:r>
+        <w:rPr>
+          <w:rFonts w:cs="Times New Roman"/>
+        </w:rPr>
+        <w:t>Arduino</w:t>
+      </w:r>
+      <w:proofErr w:type="spellEnd"/>
+      <w:r>
+        <w:rPr>
+          <w:rFonts w:cs="Times New Roman"/>
+        </w:rPr>
+        <w:t xml:space="preserve"> jest to 5 V), wynik podzielić przez rozdzielczość kontrolera, na koniec zaś trzeba przeliczyć wartość z miliwoltów na wolty mnożąc wynik przez 100.</w:t>
+      </w:r>
+    </w:p>
+    <w:p>
+      <w:pPr>
+        <w:pStyle w:val="Caption1"/>
+        <w:rPr>
+          <w:rFonts w:cs="Times New Roman"/>
+        </w:rPr>
+      </w:pPr>
+      <m:oMathPara>
+        <m:oMath>
+          <m:r>
+            <w:rPr>
+              <w:rFonts w:ascii="Cambria Math" w:hAnsi="Cambria Math" w:cs="Times New Roman"/>
+            </w:rPr>
+            <w:lastRenderedPageBreak/>
+            <m:t>Temp</m:t>
+          </m:r>
+          <m:r>
+            <w:rPr>
+              <w:rFonts w:ascii="Cambria Math" w:cs="Times New Roman"/>
+            </w:rPr>
+            <m:t>=</m:t>
+          </m:r>
+          <m:f>
+            <m:fPr>
+              <m:ctrlPr>
+                <w:rPr>
+                  <w:rFonts w:ascii="Cambria Math" w:cs="Times New Roman"/>
+                  <w:i/>
+                </w:rPr>
+              </m:ctrlPr>
+            </m:fPr>
+            <m:num>
+              <m:r>
+                <w:rPr>
+                  <w:rFonts w:ascii="Cambria Math" w:hAnsi="Cambria Math" w:cs="Times New Roman"/>
+                </w:rPr>
+                <m:t>ADC</m:t>
+              </m:r>
+              <m:r>
+                <w:rPr>
+                  <w:rFonts w:hAnsi="Cambria Math" w:cs="Times New Roman"/>
+                </w:rPr>
+                <m:t>*</m:t>
+              </m:r>
+              <m:r>
+                <w:rPr>
+                  <w:rFonts w:ascii="Cambria Math" w:cs="Times New Roman"/>
+                </w:rPr>
+                <m:t>5</m:t>
+              </m:r>
+            </m:num>
+            <m:den>
+              <m:r>
+                <w:rPr>
+                  <w:rFonts w:ascii="Cambria Math" w:cs="Times New Roman"/>
+                </w:rPr>
+                <m:t>1024</m:t>
+              </m:r>
+            </m:den>
+          </m:f>
+          <m:r>
+            <w:rPr>
+              <w:rFonts w:hAnsi="Cambria Math" w:cs="Times New Roman"/>
+            </w:rPr>
+            <m:t>*</m:t>
+          </m:r>
+          <m:r>
+            <w:rPr>
+              <w:rFonts w:ascii="Cambria Math" w:cs="Times New Roman"/>
+            </w:rPr>
+            <m:t>100</m:t>
+          </m:r>
+        </m:oMath>
+      </m:oMathPara>
+    </w:p>
+    <w:p>
+      <w:pPr>
+        <w:pStyle w:val="Caption1"/>
+        <w:rPr>
+          <w:rFonts w:cs="Times New Roman"/>
+        </w:rPr>
+      </w:pPr>
+      <w:r>
+        <w:rPr>
+          <w:rFonts w:cs="Times New Roman"/>
+        </w:rPr>
+        <w:t xml:space="preserve">Prostota odczytania temperatury z czujnika LM35 w porównaniu do DS18B20, który wymaga użycia dostosowanej biblioteki jest dużą zaletą przy rozważaniach który czujnik powinien zostać </w:t>
+      </w:r>
+      <w:r>
+        <w:rPr>
+          <w:rFonts w:cs="Times New Roman"/>
+        </w:rPr>
+        <w:t xml:space="preserve">użyty w układzie. Użycie DS18B20 jest jednak uzasadnione możliwością rozbudowy układu o kolejne czujniki umożliwiające zwiększenie dokładności pomiaru – </w:t>
+      </w:r>
+      <w:r>
+        <w:rPr>
+          <w:rFonts w:cs="Times New Roman"/>
+        </w:rPr>
+        <w:t xml:space="preserve">interfejs 1-Wire pozwala na podłączenie kilku sensorów na jednej szynie danych, co nie jest możliwe dla zwyczajnych czujników analogowych. Chcąc rozbudować układ o kolejne LM35 konieczne </w:t>
+      </w:r>
+      <w:r>
+        <w:rPr>
+          <w:rFonts w:cs="Times New Roman"/>
+        </w:rPr>
+        <w:t>jest zastosowanie większej ilości przewodów, które ze względu na położenie czujnika wewnątrz układu mogą zakłócać przepływ temperatury.</w:t>
+      </w:r>
+      <w:r>
+        <w:rPr>
+          <w:rFonts w:cs="Times New Roman"/>
+        </w:rPr>
+        <w:t xml:space="preserve"> </w:t>
       </w:r>
     </w:p>
     <w:p>
@@ -2614,26 +2989,26 @@
         <w:rPr>
           <w:rFonts w:cs="Times New Roman"/>
         </w:rPr>
-        <w:t xml:space="preserve"> wentylator Protechnic Magic o wymiarach 80x80mm zasilany prądem o natężeniu 12V i napięciu 0.15A. Rozmiar </w:t>
+        <w:t xml:space="preserve"> wentylator Protechnic Magic o wymiarach 80x80mm zasilany prądem o natężeniu 12V i napięciu 0.15A. Rozmiar wentylatora jest niewielki, co umożliwiło wykorzystanie mniejszej</w:t>
+      </w:r>
+      <w:r>
+        <w:rPr>
+          <w:rFonts w:cs="Times New Roman"/>
+        </w:rPr>
+        <w:t xml:space="preserve"> niż początkowo planowano</w:t>
+      </w:r>
+      <w:r>
+        <w:rPr>
+          <w:rFonts w:cs="Times New Roman"/>
+        </w:rPr>
+        <w:t xml:space="preserve"> tuby ze szkła akrylowego, zmniejszając ogólny rozmiar układu, doprowadziło to jednak do nieoczekiwanego wcześniej problemu – gdy żarówka jest w minimalnej odległości od czujnika taki wentylator, nawet pracując z maksymalną mocą, nie jest w stanie odpowiednio schłodzić szybko nagrzewającego się czujnika aby sprowadzić jego temperaturę do punktu docelowego regulatora. Rozwiązania takiego problemu są trzy: można wykorzystać wentylator o większej mocy lub większego rozmiaru, wiązałoby się to jednak z koniecznością przebudowania całego układu, ponieważ do pełnego wykorzystania możliwości wentylatora o większej powierzchni chłodzącej należałoby wykorzystać tubę o odpowiednio większej średnicy. Innym rozwiązaniem problemu jest zwyczajne zwiększenie minimalnej odległości do czujnika w jakiej można ustawić żarówkę. Można także wykorzystać żarówkę o mniejszej mocy, prowadzi to jednak do pewnego wydłużenia czasu strojenia regulatora ze względu na </w:t>
       </w:r>
       <w:r>
         <w:rPr>
           <w:rFonts w:cs="Times New Roman"/>
         </w:rPr>
         <w:lastRenderedPageBreak/>
-        <w:t>wentylatora jest niewielki, co umożliwiło wykorzystanie mniejszej</w:t>
-      </w:r>
-      <w:r>
-        <w:rPr>
-          <w:rFonts w:cs="Times New Roman"/>
-        </w:rPr>
-        <w:t xml:space="preserve"> niż początkowo planowano</w:t>
-      </w:r>
-      <w:r>
-        <w:rPr>
-          <w:rFonts w:cs="Times New Roman"/>
-        </w:rPr>
-        <w:t xml:space="preserve"> tuby ze szkła akrylowego, zmniejszając ogólny rozmiar układu, doprowadziło to jednak do nieoczekiwanego wcześniej problemu – gdy żarówka jest w minimalnej odległości od czujnika taki wentylator, nawet pracując z maksymalną mocą, nie jest w stanie odpowiednio schłodzić szybko nagrzewającego się czujnika aby sprowadzić jego temperaturę do punktu docelowego regulatora. Rozwiązania takiego problemu są trzy: można wykorzystać wentylator o większej mocy lub większego rozmiaru, wiązałoby się to jednak z koniecznością przebudowania całego układu, ponieważ do pełnego wykorzystania możliwości wentylatora o większej powierzchni chłodzącej należałoby wykorzystać tubę o odpowiednio większej średnicy. Innym rozwiązaniem problemu jest zwyczajne zwiększenie minimalnej odległości do czujnika w jakiej można ustawić żarówkę. Można także wykorzystać żarówkę o mniejszej mocy, prowadzi to jednak do pewnego wydłużenia czasu strojenia regulatora ze względu na dłuższy czas nagrzewania się czujnika</w:t>
+        <w:t>dłuższy czas nagrzewania się czujnika</w:t>
       </w:r>
       <w:r>
         <w:rPr>
@@ -2658,7 +3033,7 @@
           <w:lang w:eastAsia="pl-PL" w:bidi="ar-SA"/>
         </w:rPr>
         <w:drawing>
-          <wp:inline distT="0" distB="0" distL="0" distR="0" wp14:anchorId="10B951F1" wp14:editId="30893EA1">
+          <wp:inline distT="0" distB="0" distL="0" distR="0">
             <wp:extent cx="3582062" cy="4776082"/>
             <wp:effectExtent l="609600" t="0" r="589888" b="0"/>
             <wp:docPr id="5" name="Obraz 4" descr="fan.jpg"/>
@@ -2673,7 +3048,7 @@
                     <pic:cNvPicPr/>
                   </pic:nvPicPr>
                   <pic:blipFill>
-                    <a:blip r:embed="rId12" cstate="print"/>
+                    <a:blip r:embed="rId11" cstate="print"/>
                     <a:stretch>
                       <a:fillRect/>
                     </a:stretch>
@@ -2732,14 +3107,7 @@
         <w:rPr>
           <w:rFonts w:cs="Times New Roman"/>
         </w:rPr>
-        <w:t xml:space="preserve">Jest to układ wykonawczy z tranzystorem mocy umożliwiający sterowanie </w:t>
-      </w:r>
-      <w:r>
-        <w:rPr>
-          <w:rFonts w:cs="Times New Roman"/>
-        </w:rPr>
-        <w:lastRenderedPageBreak/>
-        <w:t>urządzeniami o wyższym poborze prądu niż maksymalny dopuszczalny przez płytkę sterującą – w przypadku Arduino Uno jest to 12V. Układ IRF520 pozwala na wykorzystanie napięcia zasilania w zakresie 0-24 V pobierając prąd do 5 A. Jest to b</w:t>
+        <w:t>Jest to układ wykonawczy z tranzystorem mocy umożliwiający sterowanie urządzeniami o wyższym poborze prądu niż maksymalny dopuszczalny przez płytkę sterującą – w przypadku Arduino Uno jest to 12V. Układ IRF520 pozwala na wykorzystanie napięcia zasilania w zakresie 0-24 V pobierając prąd do 5 A. Jest to b</w:t>
       </w:r>
       <w:r>
         <w:rPr>
@@ -2794,8 +3162,9 @@
           <w:noProof/>
           <w:lang w:eastAsia="pl-PL" w:bidi="ar-SA"/>
         </w:rPr>
+        <w:lastRenderedPageBreak/>
         <w:drawing>
-          <wp:inline distT="0" distB="0" distL="0" distR="0" wp14:anchorId="1C34632F" wp14:editId="20CDBA7F">
+          <wp:inline distT="0" distB="0" distL="0" distR="0">
             <wp:extent cx="3249104" cy="4332136"/>
             <wp:effectExtent l="552450" t="0" r="541846" b="0"/>
             <wp:docPr id="4" name="Obraz 3" descr="RF520.jpg"/>
@@ -2810,7 +3179,7 @@
                     <pic:cNvPicPr/>
                   </pic:nvPicPr>
                   <pic:blipFill>
-                    <a:blip r:embed="rId13" cstate="print"/>
+                    <a:blip r:embed="rId12" cstate="print"/>
                     <a:stretch>
                       <a:fillRect/>
                     </a:stretch>
@@ -2858,14 +3227,7 @@
           <w:rFonts w:cs="Times New Roman"/>
         </w:rPr>
         <w:tab/>
-        <w:t xml:space="preserve">Moduł MOSFET IRF520 pozwolił także na rozwiązanie drobnego problemu powstałego przy zasilaniu i sterowaniu wentylatorem. Gdy ten korzystał ze zwykłego tranzystora MOSFET konieczne było podłączenie dodatkowej diody Schottky’ego między </w:t>
-      </w:r>
-      <w:r>
-        <w:rPr>
-          <w:rFonts w:cs="Times New Roman"/>
-        </w:rPr>
-        <w:lastRenderedPageBreak/>
-        <w:t>zasilaniem wentylatora a uziemieniem</w:t>
+        <w:t>Moduł MOSFET IRF520 pozwolił także na rozwiązanie drobnego problemu powstałego przy zasilaniu i sterowaniu wentylatorem. Gdy ten korzystał ze zwykłego tranzystora MOSFET konieczne było podłączenie dodatkowej diody Schottky’ego między zasilaniem wentylatora a uziemieniem</w:t>
       </w:r>
       <w:r>
         <w:rPr>
@@ -2910,7 +3272,14 @@
         <w:rPr>
           <w:rFonts w:cs="Times New Roman"/>
         </w:rPr>
-        <w:t xml:space="preserve">odłączenia elementu grzewczego. Nie jest on konieczny przy standardowym trybie pracy, polegającym na chłodzeniu nagrzewającego się elementu, jego wykorzystanie umożliwia jednak wprowadzenie dodatkowej koncepcji, według której układ może pracować – jeśli element grzejny stanie się elementem kontrolowanym przez układ, zaś element chłodzący będzie pracował ze stałą, maksymalną mocą to zadaniem układu przestaje być chłodzenie czujnika, by ten nie osiągał temperatur wyższych niż zadane. Jego nowym zadaniem jest nagrzanie czujnika do temperatury docelowej i utrzymanie tej temperatury na zadanym progu pomimo chłodzenia. Zmiana warunków pracy regulatora pozwala zarówno na odmienne spojrzenie na sposób kontroli temperatury oraz umożliwia </w:t>
+        <w:t xml:space="preserve">odłączenia elementu grzewczego. </w:t>
+      </w:r>
+      <w:r>
+        <w:rPr>
+          <w:rFonts w:cs="Times New Roman"/>
+        </w:rPr>
+        <w:lastRenderedPageBreak/>
+        <w:t xml:space="preserve">Nie jest on konieczny przy standardowym trybie pracy, polegającym na chłodzeniu nagrzewającego się elementu, jego wykorzystanie umożliwia jednak wprowadzenie dodatkowej koncepcji, według której układ może pracować – jeśli element grzejny stanie się elementem kontrolowanym przez układ, zaś element chłodzący będzie pracował ze stałą, maksymalną mocą to zadaniem układu przestaje być chłodzenie czujnika, by ten nie osiągał temperatur wyższych niż zadane. Jego nowym zadaniem jest nagrzanie czujnika do temperatury docelowej i utrzymanie tej temperatury na zadanym progu pomimo chłodzenia. Zmiana warunków pracy regulatora pozwala zarówno na odmienne spojrzenie na sposób kontroli temperatury oraz umożliwia </w:t>
       </w:r>
       <w:r>
         <w:rPr>
@@ -2975,8 +3344,14 @@
       <w:pPr>
         <w:pStyle w:val="Caption1"/>
         <w:ind w:firstLine="505"/>
-      </w:pPr>
-      <w:r>
+        <w:rPr>
+          <w:rFonts w:cs="Times New Roman"/>
+        </w:rPr>
+      </w:pPr>
+      <w:r>
+        <w:rPr>
+          <w:rFonts w:cs="Times New Roman"/>
+        </w:rPr>
         <w:t>Podstawowym elementem układu pomiarowego jest platforma sprzętowa Arduino pełniąca rolę regulatora PID. Do pełnienia swoich funkcji korzysta ona z trzech bibliotek umożliwiających jej kontakt z wykorzystywanymi urządzeniami. Biblioteki „OneWire” i „DS18B20” służą do nawiązania połączenia z czujnikiem temperatury DS18B20, natomiast biblioteka „PID_v1” udostępnia różne funkcje umożliwiające stworzenia regulatora PID.</w:t>
       </w:r>
     </w:p>
@@ -3058,50 +3433,50 @@
           <w:rFonts w:cs="Times New Roman"/>
         </w:rPr>
         <w:tab/>
-        <w:t xml:space="preserve">Zewnętrzne biblioteki służą do rozszerzenia możliwości oferowanych przez platformę </w:t>
+        <w:t>Zewnętrzne biblioteki służą do rozszerzenia możliwości oferowanych przez platformę Arduino bądź do wprowadzenia zupełnie nowych funkcjonalności. Kod wykorzystywany przez platformę użytą w układzie prezentowanym w pracy importuje trzy takie biblioteki: DS18B20, OneWire oraz PID_v1. Biblioteka OneWire</w:t>
+      </w:r>
+      <w:r>
+        <w:rPr>
+          <w:rFonts w:cs="Times New Roman"/>
+        </w:rPr>
+        <w:t xml:space="preserve"> służy do obsługi protokołu One</w:t>
+      </w:r>
+      <w:r>
+        <w:rPr>
+          <w:rFonts w:cs="Times New Roman"/>
+        </w:rPr>
+        <w:t xml:space="preserve">Wire poprzez stworzenie obiektu, za pomocą którego należy odwoływać się do czujnika temperatury z którego </w:t>
+      </w:r>
+      <w:r>
+        <w:rPr>
+          <w:rFonts w:cs="Times New Roman"/>
+        </w:rPr>
+        <w:t>pobierany jest</w:t>
+      </w:r>
+      <w:r>
+        <w:rPr>
+          <w:rFonts w:cs="Times New Roman"/>
+        </w:rPr>
+        <w:t xml:space="preserve"> wynik </w:t>
+      </w:r>
+      <w:r>
+        <w:rPr>
+          <w:rFonts w:cs="Times New Roman"/>
+        </w:rPr>
+        <w:t>pomiaru. Ponieważ interfejs One</w:t>
+      </w:r>
+      <w:r>
+        <w:rPr>
+          <w:rFonts w:cs="Times New Roman"/>
+        </w:rPr>
+        <w:t xml:space="preserve">Wire umożliwia podłączenie kilku czujników temperatury wysyłających dane na tej samej magistrali, do poprawnego działania potrzebuje 64-bitowego numeru seryjnego. Biblioteka OneWire </w:t>
       </w:r>
       <w:r>
         <w:rPr>
           <w:rFonts w:cs="Times New Roman"/>
         </w:rPr>
         <w:lastRenderedPageBreak/>
-        <w:t>Arduino bądź do wprowadzenia zupełnie nowych funkcjonalności. Kod wykorzystywany przez platformę użytą w układzie prezentowanym w pracy importuje trzy takie biblioteki: DS18B20, OneWire oraz PID_v1. Biblioteka OneWire</w:t>
-      </w:r>
-      <w:r>
-        <w:rPr>
-          <w:rFonts w:cs="Times New Roman"/>
-        </w:rPr>
-        <w:t xml:space="preserve"> służy do obsługi protokołu One</w:t>
-      </w:r>
-      <w:r>
-        <w:rPr>
-          <w:rFonts w:cs="Times New Roman"/>
-        </w:rPr>
-        <w:t xml:space="preserve">Wire poprzez stworzenie obiektu, za pomocą którego należy odwoływać się do czujnika temperatury z którego </w:t>
-      </w:r>
-      <w:r>
-        <w:rPr>
-          <w:rFonts w:cs="Times New Roman"/>
-        </w:rPr>
-        <w:t>pobierany jest</w:t>
-      </w:r>
-      <w:r>
-        <w:rPr>
-          <w:rFonts w:cs="Times New Roman"/>
-        </w:rPr>
-        <w:t xml:space="preserve"> wynik </w:t>
-      </w:r>
-      <w:r>
-        <w:rPr>
-          <w:rFonts w:cs="Times New Roman"/>
-        </w:rPr>
-        <w:t>pomiaru. Ponieważ interfejs One</w:t>
-      </w:r>
-      <w:r>
-        <w:rPr>
-          <w:rFonts w:cs="Times New Roman"/>
-        </w:rPr>
-        <w:t xml:space="preserve">Wire umożliwia podłączenie kilku czujników temperatury wysyłających dane na tej samej magistrali, do poprawnego działania potrzebuje 64-bitowego numeru seryjnego. Biblioteka OneWire udostępnia funkcje umożliwiające odczytanie numeru seryjnego czujnika podłączonego do określonego wejścia/wyjścia płytki Arduino. Odczytany numer należy przekazać </w:t>
+        <w:t xml:space="preserve">udostępnia funkcje umożliwiające odczytanie numeru seryjnego czujnika podłączonego do określonego wejścia/wyjścia płytki Arduino. Odczytany numer należy przekazać </w:t>
       </w:r>
       <w:r>
         <w:rPr>
@@ -3363,26 +3738,26 @@
         <w:rPr>
           <w:rFonts w:cs="Times New Roman"/>
         </w:rPr>
-        <w:t xml:space="preserve">. Pierwsza z nich otrzymuje jako parametry nowe nastawy z których powinien korzystać regulator i </w:t>
+        <w:t>. Pierwsza z nich otrzymuje jako parametry nowe nastawy z których powinien korzystać regulator i pozwala na ich zmianę w trakcie działania programu, natomiast druga funkcja służy do przeprowadzenia obliczeń, które prowadzą do wyznaczenia odpowiedniego sygnału PWM.</w:t>
+      </w:r>
+      <w:r>
+        <w:rPr>
+          <w:rFonts w:cs="Times New Roman"/>
+        </w:rPr>
+        <w:t xml:space="preserve"> Metoda obliczeń jest bardzo prosta – najpierw wyznaczane są różnice między wartością docelową i obecną oraz obecną i poprzednią wartością, które następnie wykorzystane są do wyliczenia trzech składowych sygnału docelowego. Składowa proporcjonalna jest iloczynem nastawy proporcjonalnej z różnicą między obecną i poprzednią wartością, </w:t>
+      </w:r>
+      <w:r>
+        <w:rPr>
+          <w:rFonts w:cs="Times New Roman"/>
+        </w:rPr>
+        <w:t xml:space="preserve">składowa całkująca jest iloczynem nastawy całkującej z różnicą między wartością docelową a obecną, natomiast </w:t>
       </w:r>
       <w:r>
         <w:rPr>
           <w:rFonts w:cs="Times New Roman"/>
         </w:rPr>
         <w:lastRenderedPageBreak/>
-        <w:t>pozwala na ich zmianę w trakcie działania programu, natomiast druga funkcja służy do przeprowadzenia obliczeń, które prowadzą do wyznaczenia odpowiedniego sygnału PWM.</w:t>
-      </w:r>
-      <w:r>
-        <w:rPr>
-          <w:rFonts w:cs="Times New Roman"/>
-        </w:rPr>
-        <w:t xml:space="preserve"> Metoda obliczeń jest bardzo prosta – najpierw wyznaczane są różnice między wartością docelową i obecną oraz obecną i poprzednią wartością, które następnie wykorzystane są do wyliczenia trzech składowych sygnału docelowego. Składowa proporcjonalna jest iloczynem nastawy proporcjonalnej z różnicą między obecną i poprzednią wartością, </w:t>
-      </w:r>
-      <w:r>
-        <w:rPr>
-          <w:rFonts w:cs="Times New Roman"/>
-        </w:rPr>
-        <w:t>składowa całkująca jest iloczynem nastawy całkującej z różnicą między wartością docelową a obecną, natomiast składowa różniczkująca jest wyznaczona podobnie do składowej proporcjonalnej, z wykorzystaniem nastawy różniczkującej. Trzy składowe są sumowane i w razie konieczności ograniczone do zakresu 0-255.</w:t>
+        <w:t>składowa różniczkująca jest wyznaczona podobnie do składowej proporcjonalnej, z wykorzystaniem nastawy różniczkującej. Trzy składowe są sumowane i w razie konieczności ograniczone do zakresu 0-255.</w:t>
       </w:r>
       <w:r>
         <w:rPr>
@@ -3656,7 +4031,6 @@
         <w:rPr>
           <w:rFonts w:cs="Times New Roman"/>
         </w:rPr>
-        <w:lastRenderedPageBreak/>
         <w:tab/>
         <w:t xml:space="preserve">Podstawowym stanem w jakim pracuje układ jest </w:t>
       </w:r>
@@ -3715,7 +4089,14 @@
         <w:rPr>
           <w:rFonts w:cs="Times New Roman"/>
         </w:rPr>
-        <w:t xml:space="preserve">nieskomplikowanym przełączniku typu ON-OFF. Pracując w nieskończonej pętli kontroluje on co 100 milisekund stan temperatury pobranej z czujnika i porównuje ją z zadaną temperaturą jaką powinien utrzymać. </w:t>
+        <w:t xml:space="preserve">nieskomplikowanym przełączniku typu ON-OFF. Pracując w nieskończonej pętli kontroluje on co 100 milisekund stan temperatury pobranej z czujnika i </w:t>
+      </w:r>
+      <w:r>
+        <w:rPr>
+          <w:rFonts w:cs="Times New Roman"/>
+        </w:rPr>
+        <w:lastRenderedPageBreak/>
+        <w:t xml:space="preserve">porównuje ją z zadaną temperaturą jaką powinien utrzymać. </w:t>
       </w:r>
       <w:r>
         <w:rPr>
@@ -3821,27 +4202,6 @@
           <w:rFonts w:cs="Times New Roman"/>
         </w:rPr>
         <w:t>a rozpoczęciem kolejnego, umożliwiając schłodzenie czujnika do temperatury w jakiej rozpoczynany był poprzedni pomiar.</w:t>
-      </w:r>
-    </w:p>
-    <w:p>
-      <w:pPr>
-        <w:pStyle w:val="Caption1"/>
-        <w:ind w:firstLine="720"/>
-        <w:rPr>
-          <w:rFonts w:cs="Times New Roman"/>
-        </w:rPr>
-      </w:pPr>
-      <w:r>
-        <w:rPr>
-          <w:rFonts w:cs="Times New Roman"/>
-        </w:rPr>
-        <w:t xml:space="preserve"> </w:t>
-      </w:r>
-      <w:r>
-        <w:rPr>
-          <w:rFonts w:cs="Times New Roman"/>
-        </w:rPr>
-        <w:t>[PLACEHOLDER – OPISAĆ FUNKCJĘ ODBIERAJĄCĄ DANE?]</w:t>
       </w:r>
     </w:p>
     <w:p>
@@ -3853,36 +4213,43 @@
         </w:numPr>
         <w:spacing w:line="360" w:lineRule="auto"/>
         <w:ind w:left="505" w:hanging="505"/>
-        <w:rPr>
-          <w:rFonts w:cs="Times New Roman"/>
-        </w:rPr>
-      </w:pPr>
+        <w:outlineLvl w:val="2"/>
+        <w:rPr>
+          <w:rFonts w:cs="Times New Roman"/>
+        </w:rPr>
+      </w:pPr>
+      <w:r>
+        <w:rPr>
+          <w:rFonts w:cs="Times New Roman"/>
+        </w:rPr>
+        <w:t>Python</w:t>
+      </w:r>
+    </w:p>
+    <w:p>
+      <w:pPr>
+        <w:pStyle w:val="Caption1"/>
+        <w:rPr>
+          <w:rFonts w:cs="Times New Roman"/>
+        </w:rPr>
+      </w:pPr>
+      <w:r>
+        <w:rPr>
+          <w:rFonts w:cs="Times New Roman"/>
+        </w:rPr>
+        <w:tab/>
+      </w:r>
+      <w:r>
+        <w:rPr>
+          <w:rFonts w:cs="Times New Roman"/>
+        </w:rPr>
+        <w:t xml:space="preserve">Główna aplikacja służąca do sterowania układem została napisana w języku skryptowym Python. Wybór ten podyktowany jest szerokim asortymentem różnorodnych bibliotek możliwych do zaimportowania przy pisaniu kodu, które m.in. ułatwiają komunikację z platformą Arduino bądź umożliwiają i znacząco upraszczają rysowanie wykresów na podstawie otrzymywanych danych. Biorąc pod uwagę konieczność odebrania danych z układu pomiarowego i wysyłania ich do niego, najważniejszą wykorzystaną biblioteką jest „pySerial” umożliwiająca nawiązanie połączenia z portem szeregowym obecnie używanym przez Arduino za pomocą jednej linii kodu. Biblioteka „PyQt5” służy do połączenia funkcji </w:t>
+      </w:r>
       <w:r>
         <w:rPr>
           <w:rFonts w:cs="Times New Roman"/>
         </w:rPr>
         <w:lastRenderedPageBreak/>
-        <w:t>Python</w:t>
-      </w:r>
-    </w:p>
-    <w:p>
-      <w:pPr>
-        <w:pStyle w:val="Caption1"/>
-        <w:rPr>
-          <w:rFonts w:cs="Times New Roman"/>
-        </w:rPr>
-      </w:pPr>
-      <w:r>
-        <w:rPr>
-          <w:rFonts w:cs="Times New Roman"/>
-        </w:rPr>
-        <w:tab/>
-      </w:r>
-      <w:r>
-        <w:rPr>
-          <w:rFonts w:cs="Times New Roman"/>
-        </w:rPr>
-        <w:t>Główna aplikacja służąca do sterowania układem została napisana w języku skryptowym Python. Wybór ten podyktowany jest szerokim asortymentem różnorodnych bibliotek możliwych do zaimportowania przy pisaniu kodu, które m.in. ułatwiają komunikację z platformą Arduino bądź umożliwiają i znacząco upraszczają rysowanie wykresów na podstawie otrzymywanych danych. Biorąc pod uwagę konieczność odebrania danych z układu pomiarowego i wysyłania ich do niego, najważniejszą wykorzystaną biblioteką jest „pySerial” umożliwiająca nawiązanie połączenia z portem szeregowym obecnie używanym przez Arduino za pomocą jednej linii kodu. Biblioteka „PyQt5” służy do połączenia funkcji programu z graficznym interfejsem użytkownika GUI stworzonym w w programie QtCreator, natomiast biblioteka „PyQtGraph” jest użyta do połączenia się z polem stworzonym w oknie GUI i narysowania w nim wykresu na bazie otrzymanych danych.</w:t>
+        <w:t>programu z graficznym interfejsem użytkownika GUI stworzonym w w programie QtCreator, natomiast biblioteka „PyQtGraph” jest użyta do połączenia się z polem stworzonym w oknie GUI i narysowania w nim wykresu na bazie otrzymanych danych.</w:t>
       </w:r>
     </w:p>
     <w:p>
@@ -4050,7 +4417,25 @@
         <w:rPr>
           <w:rFonts w:cs="Times New Roman"/>
         </w:rPr>
-        <w:t>regulator odcięcia sygnału PWM z paskiem informującym o jego stanie</w:t>
+        <w:t>regulacja</w:t>
+      </w:r>
+      <w:r>
+        <w:rPr>
+          <w:rFonts w:cs="Times New Roman"/>
+        </w:rPr>
+        <w:t xml:space="preserve"> </w:t>
+      </w:r>
+      <w:r>
+        <w:rPr>
+          <w:rFonts w:cs="Times New Roman"/>
+        </w:rPr>
+        <w:t>poziomu wyzwalania</w:t>
+      </w:r>
+      <w:r>
+        <w:rPr>
+          <w:rFonts w:cs="Times New Roman"/>
+        </w:rPr>
+        <w:t xml:space="preserve"> PWM z paskiem informującym o jego stanie</w:t>
       </w:r>
       <w:r>
         <w:rPr>
@@ -4074,7 +4459,19 @@
         <w:rPr>
           <w:rFonts w:cs="Times New Roman"/>
         </w:rPr>
-        <w:t xml:space="preserve"> Regulator odcięcia sygnału PWM pozwala n</w:t>
+        <w:t xml:space="preserve"> </w:t>
+      </w:r>
+      <w:r>
+        <w:rPr>
+          <w:rFonts w:cs="Times New Roman"/>
+        </w:rPr>
+        <w:t>Regulacja poziomu wyzwalania</w:t>
+      </w:r>
+      <w:r>
+        <w:rPr>
+          <w:rFonts w:cs="Times New Roman"/>
+        </w:rPr>
+        <w:t xml:space="preserve"> PWM pozwala n</w:t>
       </w:r>
       <w:r>
         <w:rPr>
@@ -4086,73 +4483,101 @@
         <w:rPr>
           <w:rFonts w:cs="Times New Roman"/>
         </w:rPr>
-        <w:t xml:space="preserve">dy sygnał nadawany na sterowany element będzie mniejszy </w:t>
+        <w:t xml:space="preserve">dy sygnał nadawany na sterowany element będzie mniejszy od tej wartości zostanie on zastąpiony zerem. </w:t>
+      </w:r>
+      <w:r>
+        <w:rPr>
+          <w:rFonts w:cs="Times New Roman"/>
+        </w:rPr>
+        <w:t xml:space="preserve">Wymuszenie takiego zachowania na elemencie sterowanym podyktowane jest zastosowaniem wentylatora jako podstawowego elementu chłodzącego </w:t>
+      </w:r>
+      <w:r>
+        <w:rPr>
+          <w:rFonts w:cs="Times New Roman"/>
+        </w:rPr>
+        <w:t>–</w:t>
+      </w:r>
+      <w:r>
+        <w:rPr>
+          <w:rFonts w:cs="Times New Roman"/>
+        </w:rPr>
+        <w:t xml:space="preserve"> </w:t>
+      </w:r>
+      <w:r>
+        <w:rPr>
+          <w:rFonts w:cs="Times New Roman"/>
+        </w:rPr>
+        <w:t>w teorii wentylator powinien rozpocząć pracę nawet gdy dostanie najmniejszy możliwy sygnał – 1, jednak w praktyce taki sygnał jest niewystarczający do pokonania</w:t>
+      </w:r>
+      <w:r>
+        <w:rPr>
+          <w:rFonts w:cs="Times New Roman"/>
+        </w:rPr>
+        <w:t xml:space="preserve"> oporów</w:t>
+      </w:r>
+      <w:r>
+        <w:rPr>
+          <w:rFonts w:cs="Times New Roman"/>
+        </w:rPr>
+        <w:t xml:space="preserve"> </w:t>
+      </w:r>
+      <w:r>
+        <w:rPr>
+          <w:rFonts w:cs="Times New Roman"/>
+        </w:rPr>
+        <w:t xml:space="preserve">wewnętrznych </w:t>
+      </w:r>
+      <w:r>
+        <w:rPr>
+          <w:rFonts w:cs="Times New Roman"/>
+        </w:rPr>
+        <w:t>- wentylator pomimo dostarczanej mocy nie jest w stanie wykonać żadnej pracy, zaczyna się nagrzewać</w:t>
+      </w:r>
+      <w:r>
+        <w:rPr>
+          <w:rFonts w:cs="Times New Roman"/>
+        </w:rPr>
+        <w:t>,</w:t>
+      </w:r>
+      <w:r>
+        <w:rPr>
+          <w:rFonts w:cs="Times New Roman"/>
+        </w:rPr>
+        <w:t xml:space="preserve"> co może prowadzić do </w:t>
+      </w:r>
+      <w:r>
+        <w:rPr>
+          <w:rFonts w:cs="Times New Roman"/>
+        </w:rPr>
+        <w:t>jego uszkodzenia</w:t>
+      </w:r>
+      <w:r>
+        <w:rPr>
+          <w:rFonts w:cs="Times New Roman"/>
+        </w:rPr>
+        <w:t>.</w:t>
+      </w:r>
+    </w:p>
+    <w:p>
+      <w:pPr>
+        <w:pStyle w:val="Caption1"/>
+        <w:ind w:firstLine="720"/>
+        <w:rPr>
+          <w:rFonts w:cs="Times New Roman"/>
+        </w:rPr>
+      </w:pPr>
+      <w:r>
+        <w:rPr>
+          <w:rFonts w:cs="Times New Roman"/>
+        </w:rPr>
+        <w:t xml:space="preserve">Od strony programistycznej okno jest klasą inicjalizującą wszystkie elementy interfejsu i w przypadku przycisków podłączającą funkcje mające się wykonać w momencie </w:t>
       </w:r>
       <w:r>
         <w:rPr>
           <w:rFonts w:cs="Times New Roman"/>
         </w:rPr>
         <w:lastRenderedPageBreak/>
-        <w:t xml:space="preserve">od tej wartości zostanie on zastąpiony zerem. </w:t>
-      </w:r>
-      <w:r>
-        <w:rPr>
-          <w:rFonts w:cs="Times New Roman"/>
-        </w:rPr>
-        <w:t xml:space="preserve">Wymuszenie takiego zachowania na elemencie sterowanym podyktowane jest zastosowaniem wentylatora jako podstawowego elementu chłodzącego </w:t>
-      </w:r>
-      <w:r>
-        <w:rPr>
-          <w:rFonts w:cs="Times New Roman"/>
-        </w:rPr>
-        <w:t>–</w:t>
-      </w:r>
-      <w:r>
-        <w:rPr>
-          <w:rFonts w:cs="Times New Roman"/>
-        </w:rPr>
-        <w:t xml:space="preserve"> </w:t>
-      </w:r>
-      <w:r>
-        <w:rPr>
-          <w:rFonts w:cs="Times New Roman"/>
-        </w:rPr>
-        <w:t>w teorii wentylator powinien rozpocząć pracę nawet gdy dostanie najmniejszy możliwy sygnał – 1, jednak w praktyce taki sygnał jest niewystarczający do pokonania</w:t>
-      </w:r>
-      <w:r>
-        <w:rPr>
-          <w:rFonts w:cs="Times New Roman"/>
-        </w:rPr>
-        <w:t xml:space="preserve"> oporu powietrza i siły tarcia - wentylator pomimo dostarczanej mocy nie jest w stanie wykonać żadnej pracy, zaczyna się nagrzewać i [PLACEHOLDER – OPIS PISZCZĄCEJ CEWKI] co stwarza niekomfortowe warunki pracy z układem i może prowadzić do uszkodzenia elementu chłodzącego.</w:t>
-      </w:r>
-    </w:p>
-    <w:p>
-      <w:pPr>
-        <w:pStyle w:val="Caption1"/>
-        <w:rPr>
-          <w:rFonts w:cs="Times New Roman"/>
-        </w:rPr>
-      </w:pPr>
-      <w:r>
-        <w:rPr>
-          <w:rFonts w:cs="Times New Roman"/>
-        </w:rPr>
-        <w:t>[PLACEHOLDER – PISZCZĄCA CEWKA – POTOCZNIE CZY NIE?]</w:t>
-      </w:r>
-    </w:p>
-    <w:p>
-      <w:pPr>
-        <w:pStyle w:val="Caption1"/>
-        <w:ind w:firstLine="720"/>
-        <w:rPr>
-          <w:rFonts w:cs="Times New Roman"/>
-        </w:rPr>
-      </w:pPr>
-      <w:r>
-        <w:rPr>
-          <w:rFonts w:cs="Times New Roman"/>
-        </w:rPr>
-        <w:t xml:space="preserve">Od strony programistycznej okno jest klasą inicjalizującą wszystkie elementy interfejsu i w przypadku przycisków podłączającą funkcje mające się wykonać w momencie ich naciśnięcia. Funkcje te można podzielić </w:t>
+        <w:t xml:space="preserve">ich naciśnięcia. Funkcje te można podzielić </w:t>
       </w:r>
       <w:r>
         <w:rPr>
@@ -4199,7 +4624,7 @@
         </w:rPr>
         <w:lastRenderedPageBreak/>
         <w:drawing>
-          <wp:anchor distT="0" distB="0" distL="114300" distR="114300" simplePos="0" relativeHeight="251658240" behindDoc="0" locked="0" layoutInCell="1" allowOverlap="1" wp14:anchorId="0F786B5D" wp14:editId="19BB7E5E">
+          <wp:anchor distT="0" distB="0" distL="114300" distR="114300" simplePos="0" relativeHeight="251658240" behindDoc="0" locked="0" layoutInCell="1" allowOverlap="1">
             <wp:simplePos x="0" y="0"/>
             <wp:positionH relativeFrom="column">
               <wp:posOffset>-2540</wp:posOffset>
@@ -4222,7 +4647,7 @@
                     <pic:cNvPicPr/>
                   </pic:nvPicPr>
                   <pic:blipFill>
-                    <a:blip r:embed="rId14" cstate="print"/>
+                    <a:blip r:embed="rId13" cstate="print"/>
                     <a:stretch>
                       <a:fillRect/>
                     </a:stretch>
@@ -4257,11 +4682,13 @@
         <w:pStyle w:val="Caption1"/>
         <w:rPr>
           <w:rFonts w:cs="Times New Roman"/>
-        </w:rPr>
-      </w:pPr>
-      <w:r>
-        <w:rPr>
-          <w:rFonts w:cs="Times New Roman"/>
+          <w:highlight w:val="red"/>
+        </w:rPr>
+      </w:pPr>
+      <w:r>
+        <w:rPr>
+          <w:rFonts w:cs="Times New Roman"/>
+          <w:highlight w:val="red"/>
         </w:rPr>
         <w:t>[PLACEHOLDER – OPISAĆ RYNEK – NATIONAL INSTRUMENTS MA COŚ PODOBNEGO]</w:t>
       </w:r>
@@ -4271,13 +4698,416 @@
         <w:pStyle w:val="Caption1"/>
         <w:rPr>
           <w:rFonts w:cs="Times New Roman"/>
-        </w:rPr>
-      </w:pPr>
-      <w:r>
-        <w:rPr>
-          <w:rFonts w:cs="Times New Roman"/>
-        </w:rPr>
-        <w:t>[PLACEHOLDER – JAKO ALTERNATYWY OPISAĆ TERMISTOR I LM35]</w:t>
+          <w:highlight w:val="red"/>
+        </w:rPr>
+      </w:pPr>
+      <w:r>
+        <w:rPr>
+          <w:rFonts w:cs="Times New Roman"/>
+          <w:highlight w:val="red"/>
+        </w:rPr>
+        <w:t>[PLACEHOLDER – JAKO ALT</w:t>
+      </w:r>
+      <w:r>
+        <w:rPr>
+          <w:rFonts w:cs="Times New Roman"/>
+          <w:highlight w:val="red"/>
+        </w:rPr>
+        <w:t>ERNATYWY DS18B20 OPISAĆ TERMISTOR</w:t>
+      </w:r>
+      <w:r>
+        <w:rPr>
+          <w:rFonts w:cs="Times New Roman"/>
+          <w:highlight w:val="red"/>
+        </w:rPr>
+        <w:t>]</w:t>
+      </w:r>
+    </w:p>
+    <w:p>
+      <w:pPr>
+        <w:pStyle w:val="Caption1"/>
+        <w:rPr>
+          <w:rFonts w:cs="Times New Roman"/>
+        </w:rPr>
+      </w:pPr>
+    </w:p>
+    <w:p>
+      <w:pPr>
+        <w:pStyle w:val="Heading11"/>
+        <w:numPr>
+          <w:ilvl w:val="0"/>
+          <w:numId w:val="3"/>
+        </w:numPr>
+        <w:spacing w:before="200"/>
+        <w:ind w:left="505" w:hanging="505"/>
+        <w:outlineLvl w:val="0"/>
+      </w:pPr>
+      <w:r>
+        <w:t>Testy układu</w:t>
+      </w:r>
+    </w:p>
+    <w:p>
+      <w:pPr>
+        <w:pStyle w:val="Caption1"/>
+        <w:rPr>
+          <w:rFonts w:cs="Times New Roman"/>
+        </w:rPr>
+      </w:pPr>
+      <w:r>
+        <w:rPr>
+          <w:rFonts w:cs="Times New Roman"/>
+          <w:highlight w:val="red"/>
+        </w:rPr>
+        <w:t>[PLACEHOLDER]</w:t>
+      </w:r>
+    </w:p>
+    <w:p>
+      <w:pPr>
+        <w:pStyle w:val="Heading11"/>
+        <w:numPr>
+          <w:ilvl w:val="0"/>
+          <w:numId w:val="3"/>
+        </w:numPr>
+        <w:spacing w:before="200"/>
+        <w:ind w:left="505" w:hanging="505"/>
+        <w:outlineLvl w:val="0"/>
+      </w:pPr>
+      <w:r>
+        <w:t>Pracownia studencka</w:t>
+      </w:r>
+    </w:p>
+    <w:p>
+      <w:pPr>
+        <w:pStyle w:val="Caption1"/>
+        <w:rPr>
+          <w:rFonts w:cs="Times New Roman"/>
+        </w:rPr>
+      </w:pPr>
+      <w:r>
+        <w:rPr>
+          <w:rFonts w:cs="Times New Roman"/>
+        </w:rPr>
+        <w:t>Jednym z podstawowych założeń pracy jest dostosowanie układu w taki sposób, aby możliwe było jego użycie na pracowni studenckiej. Zachowanie układu zależne jest od</w:t>
+      </w:r>
+      <w:r>
+        <w:rPr>
+          <w:rFonts w:cs="Times New Roman"/>
+        </w:rPr>
+        <w:t xml:space="preserve"> trzech zmiennych warunków:</w:t>
+      </w:r>
+      <w:r>
+        <w:rPr>
+          <w:rFonts w:cs="Times New Roman"/>
+        </w:rPr>
+        <w:t xml:space="preserve"> doboru nastaw PID, odległości elementu grzejnego od czujnika oraz trybu pracy dwóch elementów sterowalnych układu.</w:t>
+      </w:r>
+      <w:r>
+        <w:rPr>
+          <w:rFonts w:cs="Times New Roman"/>
+        </w:rPr>
+        <w:t xml:space="preserve"> Bazując na różnych kombinacjach tych zmiennych możliwe jest stworzenie ćwiczeń wymagających od studenta np. dobrania odpowiednich parametrów i trybu pracy celem jak najszybszego ustabilizowania temperatury na zadanym poziomie bądź porównania różnych trybów pracy w stałych warunkach.</w:t>
+      </w:r>
+    </w:p>
+    <w:p>
+      <w:pPr>
+        <w:pStyle w:val="Heading21"/>
+        <w:numPr>
+          <w:ilvl w:val="1"/>
+          <w:numId w:val="3"/>
+        </w:numPr>
+        <w:spacing w:line="360" w:lineRule="auto"/>
+        <w:ind w:left="505" w:hanging="505"/>
+        <w:outlineLvl w:val="1"/>
+        <w:rPr>
+          <w:rFonts w:cs="Times New Roman"/>
+        </w:rPr>
+      </w:pPr>
+      <w:r>
+        <w:rPr>
+          <w:rFonts w:cs="Times New Roman"/>
+        </w:rPr>
+        <w:lastRenderedPageBreak/>
+        <w:t>Dobór nastaw</w:t>
+      </w:r>
+    </w:p>
+    <w:p>
+      <w:pPr>
+        <w:pStyle w:val="Heading31"/>
+        <w:numPr>
+          <w:ilvl w:val="2"/>
+          <w:numId w:val="3"/>
+        </w:numPr>
+        <w:spacing w:line="360" w:lineRule="auto"/>
+        <w:ind w:left="505" w:hanging="505"/>
+        <w:outlineLvl w:val="2"/>
+        <w:rPr>
+          <w:rFonts w:cs="Times New Roman"/>
+        </w:rPr>
+      </w:pPr>
+      <w:r>
+        <w:rPr>
+          <w:rFonts w:cs="Times New Roman"/>
+        </w:rPr>
+        <w:t>Strojenie ręczne</w:t>
+      </w:r>
+    </w:p>
+    <w:p>
+      <w:pPr>
+        <w:pStyle w:val="Caption"/>
+        <w:ind w:firstLine="505"/>
+        <w:rPr>
+          <w:rFonts w:cs="Times New Roman"/>
+        </w:rPr>
+      </w:pPr>
+      <w:r>
+        <w:rPr>
+          <w:rFonts w:cs="Times New Roman"/>
+        </w:rPr>
+        <w:t>Metoda strojenia ręcznego polega na doświadczalnym dostosowaniu nastaw bazując na zachowaniu kontrolera w danej chwili. W pierwszym kroku resetuje się wszystkie trzy nastawy. Następnie należy stopniowo zwiększać składową proporcjonalną</w:t>
+      </w:r>
+      <w:r>
+        <w:rPr>
+          <w:rFonts w:cs="Times New Roman"/>
+        </w:rPr>
+        <w:t xml:space="preserve"> </w:t>
+      </w:r>
+      <w:r>
+        <w:rPr>
+          <w:rFonts w:cs="Times New Roman"/>
+        </w:rPr>
+        <w:t>(nastawę P) do momentu, w którym temperatura badanego układu nie wejdzie w stan regularnych oscylacji o zbliżonej sobie amplitudzie. Gdy zachowanie układu będzie zadowalające rozpoczyna się powolne zwiększanie składowej różniczkującej</w:t>
+      </w:r>
+      <w:r>
+        <w:rPr>
+          <w:rFonts w:cs="Times New Roman"/>
+        </w:rPr>
+        <w:t xml:space="preserve"> </w:t>
+      </w:r>
+      <w:r>
+        <w:rPr>
+          <w:rFonts w:cs="Times New Roman"/>
+        </w:rPr>
+        <w:t>(nastawę D). Sprawi to, że oscylacje układu zaczną być stopniowo tłumione. Zwiększanie nastawy D kontynuuje się tak długo, aż oscylacje nie zostaną całkowicie wygaszone. Przy tak dobranych nastawach P i D wykres temperatury badanego układu powinien zachować podobną charakterystykę do przedstawionego:</w:t>
+      </w:r>
+    </w:p>
+    <w:p>
+      <w:pPr>
+        <w:pStyle w:val="Caption"/>
+        <w:rPr>
+          <w:rFonts w:eastAsia="Times New Roman" w:cs="Times New Roman"/>
+        </w:rPr>
+      </w:pPr>
+    </w:p>
+    <w:p>
+      <w:pPr>
+        <w:pStyle w:val="Caption"/>
+        <w:jc w:val="center"/>
+        <w:rPr>
+          <w:rFonts w:cs="Times New Roman"/>
+        </w:rPr>
+      </w:pPr>
+      <w:r>
+        <w:rPr>
+          <w:rFonts w:cs="Times New Roman"/>
+          <w:highlight w:val="red"/>
+        </w:rPr>
+        <w:t>[PLACEHOLDER FOR PLOT IMAGE]</w:t>
+      </w:r>
+    </w:p>
+    <w:p>
+      <w:pPr>
+        <w:pStyle w:val="Caption"/>
+        <w:rPr>
+          <w:rFonts w:eastAsia="Times New Roman" w:cs="Times New Roman"/>
+        </w:rPr>
+      </w:pPr>
+    </w:p>
+    <w:p>
+      <w:pPr>
+        <w:pStyle w:val="Caption"/>
+        <w:rPr>
+          <w:rFonts w:eastAsia="Times New Roman" w:cs="Times New Roman"/>
+        </w:rPr>
+      </w:pPr>
+      <w:r>
+        <w:rPr>
+          <w:rFonts w:cs="Times New Roman"/>
+        </w:rPr>
+        <w:tab/>
+        <w:t xml:space="preserve">Sposób w jaki zachowuje się układ przy takich parametrach jest zbliżony do końcowego efektu jaki należy osiągnąć, jednak czas w jakim układ będzie reagował na zmianę temperatury niekoniecznie jest </w:t>
+      </w:r>
+      <w:r>
+        <w:rPr>
+          <w:rFonts w:cs="Times New Roman"/>
+        </w:rPr>
+        <w:t>satysfakcjonujący</w:t>
+      </w:r>
+      <w:r>
+        <w:rPr>
+          <w:rFonts w:cs="Times New Roman"/>
+        </w:rPr>
+        <w:t>. Aby go skrócić można powtarzać drugi i trzeci krok strojenia regulatora – najpierw następuje zwiększenie składowej proporcjonalnej do uzyskania stabilnych oscylacji, następnie zwiększa się składową różniczkującą do momentu</w:t>
+      </w:r>
+      <w:r>
+        <w:rPr>
+          <w:rFonts w:cs="Times New Roman"/>
+        </w:rPr>
+        <w:t xml:space="preserve"> ich</w:t>
+      </w:r>
+      <w:r>
+        <w:rPr>
+          <w:rFonts w:cs="Times New Roman"/>
+        </w:rPr>
+        <w:t xml:space="preserve"> wytłumienia. Takie strojenie jest możliwe do momentu gdy zwiększanie nastawy D przestanie tłumić oscylacje.</w:t>
+      </w:r>
+    </w:p>
+    <w:p>
+      <w:pPr>
+        <w:pStyle w:val="Caption"/>
+        <w:rPr>
+          <w:rFonts w:cs="Times New Roman"/>
+        </w:rPr>
+      </w:pPr>
+      <w:r>
+        <w:rPr>
+          <w:rFonts w:cs="Times New Roman"/>
+        </w:rPr>
+        <w:tab/>
+        <w:t>Ostatnim krokiem potrzebnym do nastrojenia układu jest uregulowanie składowej całkującej, czyli nastawy I. Zwiększa się ją tak długo jak błąd między temperaturą utrzymywaną przez układ a temperaturą docelową nie będzie równy zeru.</w:t>
+      </w:r>
+    </w:p>
+    <w:p>
+      <w:pPr>
+        <w:pStyle w:val="Heading31"/>
+        <w:numPr>
+          <w:ilvl w:val="2"/>
+          <w:numId w:val="3"/>
+        </w:numPr>
+        <w:spacing w:line="360" w:lineRule="auto"/>
+        <w:ind w:left="505" w:hanging="505"/>
+        <w:outlineLvl w:val="2"/>
+        <w:rPr>
+          <w:rFonts w:cs="Times New Roman"/>
+        </w:rPr>
+      </w:pPr>
+      <w:r>
+        <w:rPr>
+          <w:rFonts w:cs="Times New Roman"/>
+        </w:rPr>
+        <w:t xml:space="preserve">Metoda </w:t>
+      </w:r>
+      <w:proofErr w:type="spellStart"/>
+      <w:r>
+        <w:rPr>
+          <w:rFonts w:cs="Times New Roman"/>
+        </w:rPr>
+        <w:t>Zieglera-Nicholsa</w:t>
+      </w:r>
+      <w:proofErr w:type="spellEnd"/>
+    </w:p>
+    <w:p>
+      <w:pPr>
+        <w:pStyle w:val="Caption1"/>
+        <w:rPr>
+          <w:rFonts w:cs="Times New Roman"/>
+        </w:rPr>
+      </w:pPr>
+      <w:r>
+        <w:rPr>
+          <w:rFonts w:cs="Times New Roman"/>
+          <w:highlight w:val="red"/>
+        </w:rPr>
+        <w:t>[PLACEHOLDER]</w:t>
+      </w:r>
+    </w:p>
+    <w:p>
+      <w:pPr>
+        <w:pStyle w:val="LO-normal"/>
+        <w:spacing w:line="360" w:lineRule="auto"/>
+        <w:rPr>
+          <w:rFonts w:ascii="Times New Roman" w:hAnsi="Times New Roman" w:cs="Times New Roman"/>
+        </w:rPr>
+      </w:pPr>
+    </w:p>
+    <w:p>
+      <w:pPr>
+        <w:pStyle w:val="Heading31"/>
+        <w:numPr>
+          <w:ilvl w:val="2"/>
+          <w:numId w:val="3"/>
+        </w:numPr>
+        <w:spacing w:line="360" w:lineRule="auto"/>
+        <w:ind w:left="505" w:hanging="505"/>
+        <w:outlineLvl w:val="2"/>
+        <w:rPr>
+          <w:rFonts w:cs="Times New Roman"/>
+        </w:rPr>
+      </w:pPr>
+      <w:r>
+        <w:rPr>
+          <w:rFonts w:cs="Times New Roman"/>
+        </w:rPr>
+        <w:t xml:space="preserve">Metoda </w:t>
+      </w:r>
+      <w:proofErr w:type="spellStart"/>
+      <w:r>
+        <w:rPr>
+          <w:rFonts w:cs="Times New Roman"/>
+        </w:rPr>
+        <w:t>Cohena-Coona</w:t>
+      </w:r>
+      <w:proofErr w:type="spellEnd"/>
+    </w:p>
+    <w:p>
+      <w:pPr>
+        <w:pStyle w:val="Caption1"/>
+        <w:rPr>
+          <w:rFonts w:cs="Times New Roman"/>
+        </w:rPr>
+      </w:pPr>
+      <w:r>
+        <w:rPr>
+          <w:rFonts w:cs="Times New Roman"/>
+          <w:highlight w:val="red"/>
+        </w:rPr>
+        <w:t>[PLACEHOLDER]</w:t>
+      </w:r>
+    </w:p>
+    <w:p>
+      <w:pPr>
+        <w:pStyle w:val="Heading21"/>
+        <w:numPr>
+          <w:ilvl w:val="1"/>
+          <w:numId w:val="3"/>
+        </w:numPr>
+        <w:spacing w:line="360" w:lineRule="auto"/>
+        <w:ind w:left="505" w:hanging="505"/>
+        <w:outlineLvl w:val="1"/>
+        <w:rPr>
+          <w:rFonts w:cs="Times New Roman"/>
+        </w:rPr>
+      </w:pPr>
+      <w:r>
+        <w:rPr>
+          <w:rFonts w:cs="Times New Roman"/>
+        </w:rPr>
+        <w:lastRenderedPageBreak/>
+        <w:t>Przykładowe ćwiczenia</w:t>
+      </w:r>
+    </w:p>
+    <w:p>
+      <w:pPr>
+        <w:pStyle w:val="Caption1"/>
+        <w:rPr>
+          <w:rFonts w:cs="Times New Roman"/>
+        </w:rPr>
+      </w:pPr>
+      <w:r>
+        <w:rPr>
+          <w:rFonts w:cs="Times New Roman"/>
+          <w:highlight w:val="red"/>
+        </w:rPr>
+        <w:t>[PLACEHOLDER]</w:t>
       </w:r>
     </w:p>
     <w:p>
@@ -4291,12 +5121,7 @@
       <w:r>
         <w:rPr>
           <w:rFonts w:cs="Times New Roman"/>
-        </w:rPr>
-        <w:t xml:space="preserve"> </w:t>
-      </w:r>
-      <w:r>
-        <w:rPr>
-          <w:rFonts w:cs="Times New Roman"/>
+          <w:highlight w:val="red"/>
         </w:rPr>
         <w:t>[PLACEHOLDER – W OPCJI ĆWICZEŃ ZASUGEROWAĆ DODAWANIE RADIATORÓW DO CZUJNIKA W CELU ZMIANY JEGO BEZWŁADNOŚCI]</w:t>
       </w:r>
@@ -4309,9 +5134,17 @@
         </w:rPr>
       </w:pPr>
     </w:p>
+    <w:p>
+      <w:pPr>
+        <w:pStyle w:val="Caption1"/>
+        <w:rPr>
+          <w:rFonts w:cs="Times New Roman"/>
+        </w:rPr>
+      </w:pPr>
+    </w:p>
     <w:sectPr>
-      <w:headerReference w:type="default" r:id="rId15"/>
-      <w:headerReference w:type="first" r:id="rId16"/>
+      <w:headerReference w:type="default" r:id="rId14"/>
+      <w:headerReference w:type="first" r:id="rId15"/>
       <w:pgSz w:w="11906" w:h="16838"/>
       <w:pgMar w:top="1417" w:right="1417" w:bottom="1417" w:left="1417" w:header="708" w:footer="0" w:gutter="0"/>
       <w:pgNumType w:start="1"/>
@@ -4325,7 +5158,7 @@
 </file>
 
 <file path=word/endnotes.xml><?xml version="1.0" encoding="utf-8"?>
-<w:endnotes xmlns:wpc="http://schemas.microsoft.com/office/word/2010/wordprocessingCanvas" xmlns:mc="http://schemas.openxmlformats.org/markup-compatibility/2006" xmlns:o="urn:schemas-microsoft-com:office:office" xmlns:r="http://schemas.openxmlformats.org/officeDocument/2006/relationships" xmlns:m="http://schemas.openxmlformats.org/officeDocument/2006/math" xmlns:v="urn:schemas-microsoft-com:vml" xmlns:wp14="http://schemas.microsoft.com/office/word/2010/wordprocessingDrawing" xmlns:wp="http://schemas.openxmlformats.org/drawingml/2006/wordprocessingDrawing" xmlns:w10="urn:schemas-microsoft-com:office:word" xmlns:w="http://schemas.openxmlformats.org/wordprocessingml/2006/main" xmlns:w14="http://schemas.microsoft.com/office/word/2010/wordml" xmlns:wpg="http://schemas.microsoft.com/office/word/2010/wordprocessingGroup" xmlns:wpi="http://schemas.microsoft.com/office/word/2010/wordprocessingInk" xmlns:wne="http://schemas.microsoft.com/office/word/2006/wordml" xmlns:wps="http://schemas.microsoft.com/office/word/2010/wordprocessingShape" mc:Ignorable="w14 wp14">
+<w:endnotes xmlns:ve="http://schemas.openxmlformats.org/markup-compatibility/2006" xmlns:o="urn:schemas-microsoft-com:office:office" xmlns:r="http://schemas.openxmlformats.org/officeDocument/2006/relationships" xmlns:m="http://schemas.openxmlformats.org/officeDocument/2006/math" xmlns:v="urn:schemas-microsoft-com:vml" xmlns:wp="http://schemas.openxmlformats.org/drawingml/2006/wordprocessingDrawing" xmlns:w10="urn:schemas-microsoft-com:office:word" xmlns:w="http://schemas.openxmlformats.org/wordprocessingml/2006/main" xmlns:wne="http://schemas.microsoft.com/office/word/2006/wordml">
   <w:endnote w:type="separator" w:id="-1">
     <w:p>
       <w:pPr>
@@ -4350,7 +5183,7 @@
 </file>
 
 <file path=word/footnotes.xml><?xml version="1.0" encoding="utf-8"?>
-<w:footnotes xmlns:wpc="http://schemas.microsoft.com/office/word/2010/wordprocessingCanvas" xmlns:mc="http://schemas.openxmlformats.org/markup-compatibility/2006" xmlns:o="urn:schemas-microsoft-com:office:office" xmlns:r="http://schemas.openxmlformats.org/officeDocument/2006/relationships" xmlns:m="http://schemas.openxmlformats.org/officeDocument/2006/math" xmlns:v="urn:schemas-microsoft-com:vml" xmlns:wp14="http://schemas.microsoft.com/office/word/2010/wordprocessingDrawing" xmlns:wp="http://schemas.openxmlformats.org/drawingml/2006/wordprocessingDrawing" xmlns:w10="urn:schemas-microsoft-com:office:word" xmlns:w="http://schemas.openxmlformats.org/wordprocessingml/2006/main" xmlns:w14="http://schemas.microsoft.com/office/word/2010/wordml" xmlns:wpg="http://schemas.microsoft.com/office/word/2010/wordprocessingGroup" xmlns:wpi="http://schemas.microsoft.com/office/word/2010/wordprocessingInk" xmlns:wne="http://schemas.microsoft.com/office/word/2006/wordml" xmlns:wps="http://schemas.microsoft.com/office/word/2010/wordprocessingShape" mc:Ignorable="w14 wp14">
+<w:footnotes xmlns:ve="http://schemas.openxmlformats.org/markup-compatibility/2006" xmlns:o="urn:schemas-microsoft-com:office:office" xmlns:r="http://schemas.openxmlformats.org/officeDocument/2006/relationships" xmlns:m="http://schemas.openxmlformats.org/officeDocument/2006/math" xmlns:v="urn:schemas-microsoft-com:vml" xmlns:wp="http://schemas.openxmlformats.org/drawingml/2006/wordprocessingDrawing" xmlns:w10="urn:schemas-microsoft-com:office:word" xmlns:w="http://schemas.openxmlformats.org/wordprocessingml/2006/main" xmlns:wne="http://schemas.microsoft.com/office/word/2006/wordml">
   <w:footnote w:type="separator" w:id="-1">
     <w:p>
       <w:pPr>
@@ -4375,7 +5208,7 @@
 </file>
 
 <file path=word/header1.xml><?xml version="1.0" encoding="utf-8"?>
-<w:hdr xmlns:wpc="http://schemas.microsoft.com/office/word/2010/wordprocessingCanvas" xmlns:mc="http://schemas.openxmlformats.org/markup-compatibility/2006" xmlns:o="urn:schemas-microsoft-com:office:office" xmlns:r="http://schemas.openxmlformats.org/officeDocument/2006/relationships" xmlns:m="http://schemas.openxmlformats.org/officeDocument/2006/math" xmlns:v="urn:schemas-microsoft-com:vml" xmlns:wp14="http://schemas.microsoft.com/office/word/2010/wordprocessingDrawing" xmlns:wp="http://schemas.openxmlformats.org/drawingml/2006/wordprocessingDrawing" xmlns:w10="urn:schemas-microsoft-com:office:word" xmlns:w="http://schemas.openxmlformats.org/wordprocessingml/2006/main" xmlns:w14="http://schemas.microsoft.com/office/word/2010/wordml" xmlns:wpg="http://schemas.microsoft.com/office/word/2010/wordprocessingGroup" xmlns:wpi="http://schemas.microsoft.com/office/word/2010/wordprocessingInk" xmlns:wne="http://schemas.microsoft.com/office/word/2006/wordml" xmlns:wps="http://schemas.microsoft.com/office/word/2010/wordprocessingShape" mc:Ignorable="w14 wp14">
+<w:hdr xmlns:ve="http://schemas.openxmlformats.org/markup-compatibility/2006" xmlns:o="urn:schemas-microsoft-com:office:office" xmlns:r="http://schemas.openxmlformats.org/officeDocument/2006/relationships" xmlns:m="http://schemas.openxmlformats.org/officeDocument/2006/math" xmlns:v="urn:schemas-microsoft-com:vml" xmlns:wp="http://schemas.openxmlformats.org/drawingml/2006/wordprocessingDrawing" xmlns:w10="urn:schemas-microsoft-com:office:word" xmlns:w="http://schemas.openxmlformats.org/wordprocessingml/2006/main" xmlns:wne="http://schemas.microsoft.com/office/word/2006/wordml">
   <w:p>
     <w:pPr>
       <w:widowControl/>
@@ -4412,7 +5245,7 @@
 </file>
 
 <file path=word/header2.xml><?xml version="1.0" encoding="utf-8"?>
-<w:hdr xmlns:wpc="http://schemas.microsoft.com/office/word/2010/wordprocessingCanvas" xmlns:mc="http://schemas.openxmlformats.org/markup-compatibility/2006" xmlns:o="urn:schemas-microsoft-com:office:office" xmlns:r="http://schemas.openxmlformats.org/officeDocument/2006/relationships" xmlns:m="http://schemas.openxmlformats.org/officeDocument/2006/math" xmlns:v="urn:schemas-microsoft-com:vml" xmlns:wp14="http://schemas.microsoft.com/office/word/2010/wordprocessingDrawing" xmlns:wp="http://schemas.openxmlformats.org/drawingml/2006/wordprocessingDrawing" xmlns:w10="urn:schemas-microsoft-com:office:word" xmlns:w="http://schemas.openxmlformats.org/wordprocessingml/2006/main" xmlns:w14="http://schemas.microsoft.com/office/word/2010/wordml" xmlns:wpg="http://schemas.microsoft.com/office/word/2010/wordprocessingGroup" xmlns:wpi="http://schemas.microsoft.com/office/word/2010/wordprocessingInk" xmlns:wne="http://schemas.microsoft.com/office/word/2006/wordml" xmlns:wps="http://schemas.microsoft.com/office/word/2010/wordprocessingShape" mc:Ignorable="w14 wp14">
+<w:hdr xmlns:ve="http://schemas.openxmlformats.org/markup-compatibility/2006" xmlns:o="urn:schemas-microsoft-com:office:office" xmlns:r="http://schemas.openxmlformats.org/officeDocument/2006/relationships" xmlns:m="http://schemas.openxmlformats.org/officeDocument/2006/math" xmlns:v="urn:schemas-microsoft-com:vml" xmlns:wp="http://schemas.openxmlformats.org/drawingml/2006/wordprocessingDrawing" xmlns:w10="urn:schemas-microsoft-com:office:word" xmlns:w="http://schemas.openxmlformats.org/wordprocessingml/2006/main" xmlns:wne="http://schemas.microsoft.com/office/word/2006/wordml">
   <w:p>
     <w:pPr>
       <w:widowControl/>
@@ -4433,7 +5266,7 @@
 </file>
 
 <file path=word/numbering.xml><?xml version="1.0" encoding="utf-8"?>
-<w:numbering xmlns:wpc="http://schemas.microsoft.com/office/word/2010/wordprocessingCanvas" xmlns:mc="http://schemas.openxmlformats.org/markup-compatibility/2006" xmlns:o="urn:schemas-microsoft-com:office:office" xmlns:r="http://schemas.openxmlformats.org/officeDocument/2006/relationships" xmlns:m="http://schemas.openxmlformats.org/officeDocument/2006/math" xmlns:v="urn:schemas-microsoft-com:vml" xmlns:wp14="http://schemas.microsoft.com/office/word/2010/wordprocessingDrawing" xmlns:wp="http://schemas.openxmlformats.org/drawingml/2006/wordprocessingDrawing" xmlns:w10="urn:schemas-microsoft-com:office:word" xmlns:w="http://schemas.openxmlformats.org/wordprocessingml/2006/main" xmlns:w14="http://schemas.microsoft.com/office/word/2010/wordml" xmlns:wpg="http://schemas.microsoft.com/office/word/2010/wordprocessingGroup" xmlns:wpi="http://schemas.microsoft.com/office/word/2010/wordprocessingInk" xmlns:wne="http://schemas.microsoft.com/office/word/2006/wordml" xmlns:wps="http://schemas.microsoft.com/office/word/2010/wordprocessingShape" mc:Ignorable="w14 wp14">
+<w:numbering xmlns:ve="http://schemas.openxmlformats.org/markup-compatibility/2006" xmlns:o="urn:schemas-microsoft-com:office:office" xmlns:r="http://schemas.openxmlformats.org/officeDocument/2006/relationships" xmlns:m="http://schemas.openxmlformats.org/officeDocument/2006/math" xmlns:v="urn:schemas-microsoft-com:vml" xmlns:wp="http://schemas.openxmlformats.org/drawingml/2006/wordprocessingDrawing" xmlns:w10="urn:schemas-microsoft-com:office:word" xmlns:w="http://schemas.openxmlformats.org/wordprocessingml/2006/main" xmlns:wne="http://schemas.microsoft.com/office/word/2006/wordml">
   <w:abstractNum w:abstractNumId="0">
     <w:nsid w:val="01025692"/>
     <w:multiLevelType w:val="multilevel"/>
@@ -4693,6 +5526,92 @@
     </w:lvl>
   </w:abstractNum>
   <w:abstractNum w:abstractNumId="3">
+    <w:nsid w:val="094836A2"/>
+    <w:multiLevelType w:val="multilevel"/>
+    <w:tmpl w:val="0415001F"/>
+    <w:lvl w:ilvl="0">
+      <w:start w:val="1"/>
+      <w:numFmt w:val="decimal"/>
+      <w:lvlText w:val="%1."/>
+      <w:lvlJc w:val="left"/>
+      <w:pPr>
+        <w:ind w:left="360" w:hanging="360"/>
+      </w:pPr>
+    </w:lvl>
+    <w:lvl w:ilvl="1">
+      <w:start w:val="1"/>
+      <w:numFmt w:val="decimal"/>
+      <w:lvlText w:val="%1.%2."/>
+      <w:lvlJc w:val="left"/>
+      <w:pPr>
+        <w:ind w:left="792" w:hanging="432"/>
+      </w:pPr>
+    </w:lvl>
+    <w:lvl w:ilvl="2">
+      <w:start w:val="1"/>
+      <w:numFmt w:val="decimal"/>
+      <w:lvlText w:val="%1.%2.%3."/>
+      <w:lvlJc w:val="left"/>
+      <w:pPr>
+        <w:ind w:left="1224" w:hanging="504"/>
+      </w:pPr>
+    </w:lvl>
+    <w:lvl w:ilvl="3">
+      <w:start w:val="1"/>
+      <w:numFmt w:val="decimal"/>
+      <w:lvlText w:val="%1.%2.%3.%4."/>
+      <w:lvlJc w:val="left"/>
+      <w:pPr>
+        <w:ind w:left="1728" w:hanging="648"/>
+      </w:pPr>
+    </w:lvl>
+    <w:lvl w:ilvl="4">
+      <w:start w:val="1"/>
+      <w:numFmt w:val="decimal"/>
+      <w:lvlText w:val="%1.%2.%3.%4.%5."/>
+      <w:lvlJc w:val="left"/>
+      <w:pPr>
+        <w:ind w:left="2232" w:hanging="792"/>
+      </w:pPr>
+    </w:lvl>
+    <w:lvl w:ilvl="5">
+      <w:start w:val="1"/>
+      <w:numFmt w:val="decimal"/>
+      <w:lvlText w:val="%1.%2.%3.%4.%5.%6."/>
+      <w:lvlJc w:val="left"/>
+      <w:pPr>
+        <w:ind w:left="2736" w:hanging="936"/>
+      </w:pPr>
+    </w:lvl>
+    <w:lvl w:ilvl="6">
+      <w:start w:val="1"/>
+      <w:numFmt w:val="decimal"/>
+      <w:lvlText w:val="%1.%2.%3.%4.%5.%6.%7."/>
+      <w:lvlJc w:val="left"/>
+      <w:pPr>
+        <w:ind w:left="3240" w:hanging="1080"/>
+      </w:pPr>
+    </w:lvl>
+    <w:lvl w:ilvl="7">
+      <w:start w:val="1"/>
+      <w:numFmt w:val="decimal"/>
+      <w:lvlText w:val="%1.%2.%3.%4.%5.%6.%7.%8."/>
+      <w:lvlJc w:val="left"/>
+      <w:pPr>
+        <w:ind w:left="3744" w:hanging="1224"/>
+      </w:pPr>
+    </w:lvl>
+    <w:lvl w:ilvl="8">
+      <w:start w:val="1"/>
+      <w:numFmt w:val="decimal"/>
+      <w:lvlText w:val="%1.%2.%3.%4.%5.%6.%7.%8.%9."/>
+      <w:lvlJc w:val="left"/>
+      <w:pPr>
+        <w:ind w:left="4320" w:hanging="1440"/>
+      </w:pPr>
+    </w:lvl>
+  </w:abstractNum>
+  <w:abstractNum w:abstractNumId="4">
     <w:nsid w:val="0AB43FDE"/>
     <w:multiLevelType w:val="multilevel"/>
     <w:tmpl w:val="0415001F"/>
@@ -4778,7 +5697,7 @@
       </w:pPr>
     </w:lvl>
   </w:abstractNum>
-  <w:abstractNum w:abstractNumId="4">
+  <w:abstractNum w:abstractNumId="5">
     <w:nsid w:val="110F297F"/>
     <w:multiLevelType w:val="multilevel"/>
     <w:tmpl w:val="0415001F"/>
@@ -4864,7 +5783,7 @@
       </w:pPr>
     </w:lvl>
   </w:abstractNum>
-  <w:abstractNum w:abstractNumId="5">
+  <w:abstractNum w:abstractNumId="6">
     <w:nsid w:val="12406480"/>
     <w:multiLevelType w:val="multilevel"/>
     <w:tmpl w:val="0415001F"/>
@@ -4950,7 +5869,7 @@
       </w:pPr>
     </w:lvl>
   </w:abstractNum>
-  <w:abstractNum w:abstractNumId="6">
+  <w:abstractNum w:abstractNumId="7">
     <w:nsid w:val="133039B7"/>
     <w:multiLevelType w:val="multilevel"/>
     <w:tmpl w:val="0415001F"/>
@@ -5036,7 +5955,179 @@
       </w:pPr>
     </w:lvl>
   </w:abstractNum>
-  <w:abstractNum w:abstractNumId="7">
+  <w:abstractNum w:abstractNumId="8">
+    <w:nsid w:val="14792630"/>
+    <w:multiLevelType w:val="multilevel"/>
+    <w:tmpl w:val="0415001F"/>
+    <w:lvl w:ilvl="0">
+      <w:start w:val="1"/>
+      <w:numFmt w:val="decimal"/>
+      <w:lvlText w:val="%1."/>
+      <w:lvlJc w:val="left"/>
+      <w:pPr>
+        <w:ind w:left="360" w:hanging="360"/>
+      </w:pPr>
+    </w:lvl>
+    <w:lvl w:ilvl="1">
+      <w:start w:val="1"/>
+      <w:numFmt w:val="decimal"/>
+      <w:lvlText w:val="%1.%2."/>
+      <w:lvlJc w:val="left"/>
+      <w:pPr>
+        <w:ind w:left="792" w:hanging="432"/>
+      </w:pPr>
+    </w:lvl>
+    <w:lvl w:ilvl="2">
+      <w:start w:val="1"/>
+      <w:numFmt w:val="decimal"/>
+      <w:lvlText w:val="%1.%2.%3."/>
+      <w:lvlJc w:val="left"/>
+      <w:pPr>
+        <w:ind w:left="1224" w:hanging="504"/>
+      </w:pPr>
+    </w:lvl>
+    <w:lvl w:ilvl="3">
+      <w:start w:val="1"/>
+      <w:numFmt w:val="decimal"/>
+      <w:lvlText w:val="%1.%2.%3.%4."/>
+      <w:lvlJc w:val="left"/>
+      <w:pPr>
+        <w:ind w:left="1728" w:hanging="648"/>
+      </w:pPr>
+    </w:lvl>
+    <w:lvl w:ilvl="4">
+      <w:start w:val="1"/>
+      <w:numFmt w:val="decimal"/>
+      <w:lvlText w:val="%1.%2.%3.%4.%5."/>
+      <w:lvlJc w:val="left"/>
+      <w:pPr>
+        <w:ind w:left="2232" w:hanging="792"/>
+      </w:pPr>
+    </w:lvl>
+    <w:lvl w:ilvl="5">
+      <w:start w:val="1"/>
+      <w:numFmt w:val="decimal"/>
+      <w:lvlText w:val="%1.%2.%3.%4.%5.%6."/>
+      <w:lvlJc w:val="left"/>
+      <w:pPr>
+        <w:ind w:left="2736" w:hanging="936"/>
+      </w:pPr>
+    </w:lvl>
+    <w:lvl w:ilvl="6">
+      <w:start w:val="1"/>
+      <w:numFmt w:val="decimal"/>
+      <w:lvlText w:val="%1.%2.%3.%4.%5.%6.%7."/>
+      <w:lvlJc w:val="left"/>
+      <w:pPr>
+        <w:ind w:left="3240" w:hanging="1080"/>
+      </w:pPr>
+    </w:lvl>
+    <w:lvl w:ilvl="7">
+      <w:start w:val="1"/>
+      <w:numFmt w:val="decimal"/>
+      <w:lvlText w:val="%1.%2.%3.%4.%5.%6.%7.%8."/>
+      <w:lvlJc w:val="left"/>
+      <w:pPr>
+        <w:ind w:left="3744" w:hanging="1224"/>
+      </w:pPr>
+    </w:lvl>
+    <w:lvl w:ilvl="8">
+      <w:start w:val="1"/>
+      <w:numFmt w:val="decimal"/>
+      <w:lvlText w:val="%1.%2.%3.%4.%5.%6.%7.%8.%9."/>
+      <w:lvlJc w:val="left"/>
+      <w:pPr>
+        <w:ind w:left="4320" w:hanging="1440"/>
+      </w:pPr>
+    </w:lvl>
+  </w:abstractNum>
+  <w:abstractNum w:abstractNumId="9">
+    <w:nsid w:val="2B2149E9"/>
+    <w:multiLevelType w:val="multilevel"/>
+    <w:tmpl w:val="0415001F"/>
+    <w:lvl w:ilvl="0">
+      <w:start w:val="1"/>
+      <w:numFmt w:val="decimal"/>
+      <w:lvlText w:val="%1."/>
+      <w:lvlJc w:val="left"/>
+      <w:pPr>
+        <w:ind w:left="360" w:hanging="360"/>
+      </w:pPr>
+    </w:lvl>
+    <w:lvl w:ilvl="1">
+      <w:start w:val="1"/>
+      <w:numFmt w:val="decimal"/>
+      <w:lvlText w:val="%1.%2."/>
+      <w:lvlJc w:val="left"/>
+      <w:pPr>
+        <w:ind w:left="792" w:hanging="432"/>
+      </w:pPr>
+    </w:lvl>
+    <w:lvl w:ilvl="2">
+      <w:start w:val="1"/>
+      <w:numFmt w:val="decimal"/>
+      <w:lvlText w:val="%1.%2.%3."/>
+      <w:lvlJc w:val="left"/>
+      <w:pPr>
+        <w:ind w:left="1224" w:hanging="504"/>
+      </w:pPr>
+    </w:lvl>
+    <w:lvl w:ilvl="3">
+      <w:start w:val="1"/>
+      <w:numFmt w:val="decimal"/>
+      <w:lvlText w:val="%1.%2.%3.%4."/>
+      <w:lvlJc w:val="left"/>
+      <w:pPr>
+        <w:ind w:left="1728" w:hanging="648"/>
+      </w:pPr>
+    </w:lvl>
+    <w:lvl w:ilvl="4">
+      <w:start w:val="1"/>
+      <w:numFmt w:val="decimal"/>
+      <w:lvlText w:val="%1.%2.%3.%4.%5."/>
+      <w:lvlJc w:val="left"/>
+      <w:pPr>
+        <w:ind w:left="2232" w:hanging="792"/>
+      </w:pPr>
+    </w:lvl>
+    <w:lvl w:ilvl="5">
+      <w:start w:val="1"/>
+      <w:numFmt w:val="decimal"/>
+      <w:lvlText w:val="%1.%2.%3.%4.%5.%6."/>
+      <w:lvlJc w:val="left"/>
+      <w:pPr>
+        <w:ind w:left="2736" w:hanging="936"/>
+      </w:pPr>
+    </w:lvl>
+    <w:lvl w:ilvl="6">
+      <w:start w:val="1"/>
+      <w:numFmt w:val="decimal"/>
+      <w:lvlText w:val="%1.%2.%3.%4.%5.%6.%7."/>
+      <w:lvlJc w:val="left"/>
+      <w:pPr>
+        <w:ind w:left="3240" w:hanging="1080"/>
+      </w:pPr>
+    </w:lvl>
+    <w:lvl w:ilvl="7">
+      <w:start w:val="1"/>
+      <w:numFmt w:val="decimal"/>
+      <w:lvlText w:val="%1.%2.%3.%4.%5.%6.%7.%8."/>
+      <w:lvlJc w:val="left"/>
+      <w:pPr>
+        <w:ind w:left="3744" w:hanging="1224"/>
+      </w:pPr>
+    </w:lvl>
+    <w:lvl w:ilvl="8">
+      <w:start w:val="1"/>
+      <w:numFmt w:val="decimal"/>
+      <w:lvlText w:val="%1.%2.%3.%4.%5.%6.%7.%8.%9."/>
+      <w:lvlJc w:val="left"/>
+      <w:pPr>
+        <w:ind w:left="4320" w:hanging="1440"/>
+      </w:pPr>
+    </w:lvl>
+  </w:abstractNum>
+  <w:abstractNum w:abstractNumId="10">
     <w:nsid w:val="2B953BAC"/>
     <w:multiLevelType w:val="multilevel"/>
     <w:tmpl w:val="0415001F"/>
@@ -5122,7 +6213,7 @@
       </w:pPr>
     </w:lvl>
   </w:abstractNum>
-  <w:abstractNum w:abstractNumId="8">
+  <w:abstractNum w:abstractNumId="11">
     <w:nsid w:val="2BFB6729"/>
     <w:multiLevelType w:val="multilevel"/>
     <w:tmpl w:val="0415001F"/>
@@ -5208,7 +6299,93 @@
       </w:pPr>
     </w:lvl>
   </w:abstractNum>
-  <w:abstractNum w:abstractNumId="9">
+  <w:abstractNum w:abstractNumId="12">
+    <w:nsid w:val="35176252"/>
+    <w:multiLevelType w:val="multilevel"/>
+    <w:tmpl w:val="0415001F"/>
+    <w:lvl w:ilvl="0">
+      <w:start w:val="1"/>
+      <w:numFmt w:val="decimal"/>
+      <w:lvlText w:val="%1."/>
+      <w:lvlJc w:val="left"/>
+      <w:pPr>
+        <w:ind w:left="360" w:hanging="360"/>
+      </w:pPr>
+    </w:lvl>
+    <w:lvl w:ilvl="1">
+      <w:start w:val="1"/>
+      <w:numFmt w:val="decimal"/>
+      <w:lvlText w:val="%1.%2."/>
+      <w:lvlJc w:val="left"/>
+      <w:pPr>
+        <w:ind w:left="792" w:hanging="432"/>
+      </w:pPr>
+    </w:lvl>
+    <w:lvl w:ilvl="2">
+      <w:start w:val="1"/>
+      <w:numFmt w:val="decimal"/>
+      <w:lvlText w:val="%1.%2.%3."/>
+      <w:lvlJc w:val="left"/>
+      <w:pPr>
+        <w:ind w:left="1224" w:hanging="504"/>
+      </w:pPr>
+    </w:lvl>
+    <w:lvl w:ilvl="3">
+      <w:start w:val="1"/>
+      <w:numFmt w:val="decimal"/>
+      <w:lvlText w:val="%1.%2.%3.%4."/>
+      <w:lvlJc w:val="left"/>
+      <w:pPr>
+        <w:ind w:left="1728" w:hanging="648"/>
+      </w:pPr>
+    </w:lvl>
+    <w:lvl w:ilvl="4">
+      <w:start w:val="1"/>
+      <w:numFmt w:val="decimal"/>
+      <w:lvlText w:val="%1.%2.%3.%4.%5."/>
+      <w:lvlJc w:val="left"/>
+      <w:pPr>
+        <w:ind w:left="2232" w:hanging="792"/>
+      </w:pPr>
+    </w:lvl>
+    <w:lvl w:ilvl="5">
+      <w:start w:val="1"/>
+      <w:numFmt w:val="decimal"/>
+      <w:lvlText w:val="%1.%2.%3.%4.%5.%6."/>
+      <w:lvlJc w:val="left"/>
+      <w:pPr>
+        <w:ind w:left="2736" w:hanging="936"/>
+      </w:pPr>
+    </w:lvl>
+    <w:lvl w:ilvl="6">
+      <w:start w:val="1"/>
+      <w:numFmt w:val="decimal"/>
+      <w:lvlText w:val="%1.%2.%3.%4.%5.%6.%7."/>
+      <w:lvlJc w:val="left"/>
+      <w:pPr>
+        <w:ind w:left="3240" w:hanging="1080"/>
+      </w:pPr>
+    </w:lvl>
+    <w:lvl w:ilvl="7">
+      <w:start w:val="1"/>
+      <w:numFmt w:val="decimal"/>
+      <w:lvlText w:val="%1.%2.%3.%4.%5.%6.%7.%8."/>
+      <w:lvlJc w:val="left"/>
+      <w:pPr>
+        <w:ind w:left="3744" w:hanging="1224"/>
+      </w:pPr>
+    </w:lvl>
+    <w:lvl w:ilvl="8">
+      <w:start w:val="1"/>
+      <w:numFmt w:val="decimal"/>
+      <w:lvlText w:val="%1.%2.%3.%4.%5.%6.%7.%8.%9."/>
+      <w:lvlJc w:val="left"/>
+      <w:pPr>
+        <w:ind w:left="4320" w:hanging="1440"/>
+      </w:pPr>
+    </w:lvl>
+  </w:abstractNum>
+  <w:abstractNum w:abstractNumId="13">
     <w:nsid w:val="4AA44578"/>
     <w:multiLevelType w:val="multilevel"/>
     <w:tmpl w:val="0415001F"/>
@@ -5294,7 +6471,7 @@
       </w:pPr>
     </w:lvl>
   </w:abstractNum>
-  <w:abstractNum w:abstractNumId="10">
+  <w:abstractNum w:abstractNumId="14">
     <w:nsid w:val="4D4E6A0C"/>
     <w:multiLevelType w:val="multilevel"/>
     <w:tmpl w:val="0415001F"/>
@@ -5380,7 +6557,7 @@
       </w:pPr>
     </w:lvl>
   </w:abstractNum>
-  <w:abstractNum w:abstractNumId="11">
+  <w:abstractNum w:abstractNumId="15">
     <w:nsid w:val="505A5769"/>
     <w:multiLevelType w:val="multilevel"/>
     <w:tmpl w:val="0415001F"/>
@@ -5466,7 +6643,93 @@
       </w:pPr>
     </w:lvl>
   </w:abstractNum>
-  <w:abstractNum w:abstractNumId="12">
+  <w:abstractNum w:abstractNumId="16">
+    <w:nsid w:val="592D51E5"/>
+    <w:multiLevelType w:val="multilevel"/>
+    <w:tmpl w:val="0415001F"/>
+    <w:lvl w:ilvl="0">
+      <w:start w:val="1"/>
+      <w:numFmt w:val="decimal"/>
+      <w:lvlText w:val="%1."/>
+      <w:lvlJc w:val="left"/>
+      <w:pPr>
+        <w:ind w:left="360" w:hanging="360"/>
+      </w:pPr>
+    </w:lvl>
+    <w:lvl w:ilvl="1">
+      <w:start w:val="1"/>
+      <w:numFmt w:val="decimal"/>
+      <w:lvlText w:val="%1.%2."/>
+      <w:lvlJc w:val="left"/>
+      <w:pPr>
+        <w:ind w:left="792" w:hanging="432"/>
+      </w:pPr>
+    </w:lvl>
+    <w:lvl w:ilvl="2">
+      <w:start w:val="1"/>
+      <w:numFmt w:val="decimal"/>
+      <w:lvlText w:val="%1.%2.%3."/>
+      <w:lvlJc w:val="left"/>
+      <w:pPr>
+        <w:ind w:left="1224" w:hanging="504"/>
+      </w:pPr>
+    </w:lvl>
+    <w:lvl w:ilvl="3">
+      <w:start w:val="1"/>
+      <w:numFmt w:val="decimal"/>
+      <w:lvlText w:val="%1.%2.%3.%4."/>
+      <w:lvlJc w:val="left"/>
+      <w:pPr>
+        <w:ind w:left="1728" w:hanging="648"/>
+      </w:pPr>
+    </w:lvl>
+    <w:lvl w:ilvl="4">
+      <w:start w:val="1"/>
+      <w:numFmt w:val="decimal"/>
+      <w:lvlText w:val="%1.%2.%3.%4.%5."/>
+      <w:lvlJc w:val="left"/>
+      <w:pPr>
+        <w:ind w:left="2232" w:hanging="792"/>
+      </w:pPr>
+    </w:lvl>
+    <w:lvl w:ilvl="5">
+      <w:start w:val="1"/>
+      <w:numFmt w:val="decimal"/>
+      <w:lvlText w:val="%1.%2.%3.%4.%5.%6."/>
+      <w:lvlJc w:val="left"/>
+      <w:pPr>
+        <w:ind w:left="2736" w:hanging="936"/>
+      </w:pPr>
+    </w:lvl>
+    <w:lvl w:ilvl="6">
+      <w:start w:val="1"/>
+      <w:numFmt w:val="decimal"/>
+      <w:lvlText w:val="%1.%2.%3.%4.%5.%6.%7."/>
+      <w:lvlJc w:val="left"/>
+      <w:pPr>
+        <w:ind w:left="3240" w:hanging="1080"/>
+      </w:pPr>
+    </w:lvl>
+    <w:lvl w:ilvl="7">
+      <w:start w:val="1"/>
+      <w:numFmt w:val="decimal"/>
+      <w:lvlText w:val="%1.%2.%3.%4.%5.%6.%7.%8."/>
+      <w:lvlJc w:val="left"/>
+      <w:pPr>
+        <w:ind w:left="3744" w:hanging="1224"/>
+      </w:pPr>
+    </w:lvl>
+    <w:lvl w:ilvl="8">
+      <w:start w:val="1"/>
+      <w:numFmt w:val="decimal"/>
+      <w:lvlText w:val="%1.%2.%3.%4.%5.%6.%7.%8.%9."/>
+      <w:lvlJc w:val="left"/>
+      <w:pPr>
+        <w:ind w:left="4320" w:hanging="1440"/>
+      </w:pPr>
+    </w:lvl>
+  </w:abstractNum>
+  <w:abstractNum w:abstractNumId="17">
     <w:nsid w:val="5A9D1211"/>
     <w:multiLevelType w:val="multilevel"/>
     <w:tmpl w:val="0415001F"/>
@@ -5552,7 +6815,7 @@
       </w:pPr>
     </w:lvl>
   </w:abstractNum>
-  <w:abstractNum w:abstractNumId="13">
+  <w:abstractNum w:abstractNumId="18">
     <w:nsid w:val="5B4D6064"/>
     <w:multiLevelType w:val="hybridMultilevel"/>
     <w:tmpl w:val="7042147C"/>
@@ -5665,7 +6928,7 @@
       </w:rPr>
     </w:lvl>
   </w:abstractNum>
-  <w:abstractNum w:abstractNumId="14">
+  <w:abstractNum w:abstractNumId="19">
     <w:nsid w:val="5BAB7460"/>
     <w:multiLevelType w:val="multilevel"/>
     <w:tmpl w:val="0415001F"/>
@@ -5751,7 +7014,7 @@
       </w:pPr>
     </w:lvl>
   </w:abstractNum>
-  <w:abstractNum w:abstractNumId="15">
+  <w:abstractNum w:abstractNumId="20">
     <w:nsid w:val="5BF764C8"/>
     <w:multiLevelType w:val="multilevel"/>
     <w:tmpl w:val="0415001F"/>
@@ -5837,7 +7100,93 @@
       </w:pPr>
     </w:lvl>
   </w:abstractNum>
-  <w:abstractNum w:abstractNumId="16">
+  <w:abstractNum w:abstractNumId="21">
+    <w:nsid w:val="64ED32CC"/>
+    <w:multiLevelType w:val="multilevel"/>
+    <w:tmpl w:val="0415001F"/>
+    <w:lvl w:ilvl="0">
+      <w:start w:val="1"/>
+      <w:numFmt w:val="decimal"/>
+      <w:lvlText w:val="%1."/>
+      <w:lvlJc w:val="left"/>
+      <w:pPr>
+        <w:ind w:left="360" w:hanging="360"/>
+      </w:pPr>
+    </w:lvl>
+    <w:lvl w:ilvl="1">
+      <w:start w:val="1"/>
+      <w:numFmt w:val="decimal"/>
+      <w:lvlText w:val="%1.%2."/>
+      <w:lvlJc w:val="left"/>
+      <w:pPr>
+        <w:ind w:left="792" w:hanging="432"/>
+      </w:pPr>
+    </w:lvl>
+    <w:lvl w:ilvl="2">
+      <w:start w:val="1"/>
+      <w:numFmt w:val="decimal"/>
+      <w:lvlText w:val="%1.%2.%3."/>
+      <w:lvlJc w:val="left"/>
+      <w:pPr>
+        <w:ind w:left="1224" w:hanging="504"/>
+      </w:pPr>
+    </w:lvl>
+    <w:lvl w:ilvl="3">
+      <w:start w:val="1"/>
+      <w:numFmt w:val="decimal"/>
+      <w:lvlText w:val="%1.%2.%3.%4."/>
+      <w:lvlJc w:val="left"/>
+      <w:pPr>
+        <w:ind w:left="1728" w:hanging="648"/>
+      </w:pPr>
+    </w:lvl>
+    <w:lvl w:ilvl="4">
+      <w:start w:val="1"/>
+      <w:numFmt w:val="decimal"/>
+      <w:lvlText w:val="%1.%2.%3.%4.%5."/>
+      <w:lvlJc w:val="left"/>
+      <w:pPr>
+        <w:ind w:left="2232" w:hanging="792"/>
+      </w:pPr>
+    </w:lvl>
+    <w:lvl w:ilvl="5">
+      <w:start w:val="1"/>
+      <w:numFmt w:val="decimal"/>
+      <w:lvlText w:val="%1.%2.%3.%4.%5.%6."/>
+      <w:lvlJc w:val="left"/>
+      <w:pPr>
+        <w:ind w:left="2736" w:hanging="936"/>
+      </w:pPr>
+    </w:lvl>
+    <w:lvl w:ilvl="6">
+      <w:start w:val="1"/>
+      <w:numFmt w:val="decimal"/>
+      <w:lvlText w:val="%1.%2.%3.%4.%5.%6.%7."/>
+      <w:lvlJc w:val="left"/>
+      <w:pPr>
+        <w:ind w:left="3240" w:hanging="1080"/>
+      </w:pPr>
+    </w:lvl>
+    <w:lvl w:ilvl="7">
+      <w:start w:val="1"/>
+      <w:numFmt w:val="decimal"/>
+      <w:lvlText w:val="%1.%2.%3.%4.%5.%6.%7.%8."/>
+      <w:lvlJc w:val="left"/>
+      <w:pPr>
+        <w:ind w:left="3744" w:hanging="1224"/>
+      </w:pPr>
+    </w:lvl>
+    <w:lvl w:ilvl="8">
+      <w:start w:val="1"/>
+      <w:numFmt w:val="decimal"/>
+      <w:lvlText w:val="%1.%2.%3.%4.%5.%6.%7.%8.%9."/>
+      <w:lvlJc w:val="left"/>
+      <w:pPr>
+        <w:ind w:left="4320" w:hanging="1440"/>
+      </w:pPr>
+    </w:lvl>
+  </w:abstractNum>
+  <w:abstractNum w:abstractNumId="22">
     <w:nsid w:val="67E04D40"/>
     <w:multiLevelType w:val="multilevel"/>
     <w:tmpl w:val="0415001F"/>
@@ -5923,7 +7272,7 @@
       </w:pPr>
     </w:lvl>
   </w:abstractNum>
-  <w:abstractNum w:abstractNumId="17">
+  <w:abstractNum w:abstractNumId="23">
     <w:nsid w:val="6A162F1C"/>
     <w:multiLevelType w:val="multilevel"/>
     <w:tmpl w:val="0415001F"/>
@@ -6009,7 +7358,7 @@
       </w:pPr>
     </w:lvl>
   </w:abstractNum>
-  <w:abstractNum w:abstractNumId="18">
+  <w:abstractNum w:abstractNumId="24">
     <w:nsid w:val="6DF173BB"/>
     <w:multiLevelType w:val="multilevel"/>
     <w:tmpl w:val="494A2550"/>
@@ -6101,7 +7450,7 @@
       </w:pPr>
     </w:lvl>
   </w:abstractNum>
-  <w:abstractNum w:abstractNumId="19">
+  <w:abstractNum w:abstractNumId="25">
     <w:nsid w:val="7AEB603D"/>
     <w:multiLevelType w:val="multilevel"/>
     <w:tmpl w:val="9DAA1CEC"/>
@@ -6197,70 +7546,88 @@
     </w:lvl>
   </w:abstractNum>
   <w:num w:numId="1">
-    <w:abstractNumId w:val="18"/>
+    <w:abstractNumId w:val="24"/>
   </w:num>
   <w:num w:numId="2">
-    <w:abstractNumId w:val="19"/>
+    <w:abstractNumId w:val="25"/>
   </w:num>
   <w:num w:numId="3">
-    <w:abstractNumId w:val="16"/>
+    <w:abstractNumId w:val="22"/>
   </w:num>
   <w:num w:numId="4">
-    <w:abstractNumId w:val="15"/>
+    <w:abstractNumId w:val="20"/>
   </w:num>
   <w:num w:numId="5">
     <w:abstractNumId w:val="1"/>
   </w:num>
   <w:num w:numId="6">
-    <w:abstractNumId w:val="4"/>
+    <w:abstractNumId w:val="5"/>
   </w:num>
   <w:num w:numId="7">
-    <w:abstractNumId w:val="8"/>
+    <w:abstractNumId w:val="11"/>
   </w:num>
   <w:num w:numId="8">
-    <w:abstractNumId w:val="3"/>
+    <w:abstractNumId w:val="4"/>
   </w:num>
   <w:num w:numId="9">
     <w:abstractNumId w:val="0"/>
   </w:num>
   <w:num w:numId="10">
-    <w:abstractNumId w:val="12"/>
+    <w:abstractNumId w:val="17"/>
   </w:num>
   <w:num w:numId="11">
-    <w:abstractNumId w:val="10"/>
+    <w:abstractNumId w:val="14"/>
   </w:num>
   <w:num w:numId="12">
-    <w:abstractNumId w:val="6"/>
+    <w:abstractNumId w:val="7"/>
   </w:num>
   <w:num w:numId="13">
-    <w:abstractNumId w:val="17"/>
+    <w:abstractNumId w:val="23"/>
   </w:num>
   <w:num w:numId="14">
     <w:abstractNumId w:val="2"/>
   </w:num>
   <w:num w:numId="15">
-    <w:abstractNumId w:val="5"/>
+    <w:abstractNumId w:val="6"/>
   </w:num>
   <w:num w:numId="16">
-    <w:abstractNumId w:val="14"/>
+    <w:abstractNumId w:val="19"/>
   </w:num>
   <w:num w:numId="17">
+    <w:abstractNumId w:val="13"/>
+  </w:num>
+  <w:num w:numId="18">
+    <w:abstractNumId w:val="15"/>
+  </w:num>
+  <w:num w:numId="19">
+    <w:abstractNumId w:val="10"/>
+  </w:num>
+  <w:num w:numId="20">
+    <w:abstractNumId w:val="18"/>
+  </w:num>
+  <w:num w:numId="21">
+    <w:abstractNumId w:val="8"/>
+  </w:num>
+  <w:num w:numId="22">
     <w:abstractNumId w:val="9"/>
   </w:num>
-  <w:num w:numId="18">
-    <w:abstractNumId w:val="11"/>
+  <w:num w:numId="23">
+    <w:abstractNumId w:val="12"/>
   </w:num>
-  <w:num w:numId="19">
-    <w:abstractNumId w:val="7"/>
+  <w:num w:numId="24">
+    <w:abstractNumId w:val="21"/>
   </w:num>
-  <w:num w:numId="20">
-    <w:abstractNumId w:val="13"/>
+  <w:num w:numId="25">
+    <w:abstractNumId w:val="16"/>
+  </w:num>
+  <w:num w:numId="26">
+    <w:abstractNumId w:val="3"/>
   </w:num>
 </w:numbering>
 </file>
 
 <file path=word/styles.xml><?xml version="1.0" encoding="utf-8"?>
-<w:styles xmlns:mc="http://schemas.openxmlformats.org/markup-compatibility/2006" xmlns:r="http://schemas.openxmlformats.org/officeDocument/2006/relationships" xmlns:w="http://schemas.openxmlformats.org/wordprocessingml/2006/main" xmlns:w14="http://schemas.microsoft.com/office/word/2010/wordml" mc:Ignorable="w14">
+<w:styles xmlns:r="http://schemas.openxmlformats.org/officeDocument/2006/relationships" xmlns:w="http://schemas.openxmlformats.org/wordprocessingml/2006/main">
   <w:docDefaults>
     <w:rPrDefault>
       <w:rPr>
@@ -6411,7 +7778,7 @@
     <w:lsdException w:name="Bibliography" w:uiPriority="37"/>
     <w:lsdException w:name="TOC Heading" w:uiPriority="39" w:qFormat="1"/>
   </w:latentStyles>
-  <w:style w:type="paragraph" w:default="1" w:styleId="Normal">
+  <w:style w:type="paragraph" w:default="1" w:styleId="Normalny">
     <w:name w:val="Normal"/>
     <w:qFormat/>
     <w:rsid w:val="009E30B4"/>
@@ -6420,11 +7787,11 @@
       <w:spacing w:after="200" w:line="360" w:lineRule="auto"/>
     </w:pPr>
   </w:style>
-  <w:style w:type="paragraph" w:styleId="Heading1">
+  <w:style w:type="paragraph" w:styleId="Nagwek1">
     <w:name w:val="heading 1"/>
-    <w:basedOn w:val="Normal"/>
-    <w:next w:val="Normal"/>
-    <w:link w:val="Heading1Char"/>
+    <w:basedOn w:val="Normalny"/>
+    <w:next w:val="Normalny"/>
+    <w:link w:val="Nagwek1Znak"/>
     <w:uiPriority w:val="9"/>
     <w:qFormat/>
     <w:rsid w:val="001C1C80"/>
@@ -6443,17 +7810,18 @@
       <w:szCs w:val="25"/>
     </w:rPr>
   </w:style>
-  <w:style w:type="character" w:default="1" w:styleId="DefaultParagraphFont">
+  <w:style w:type="character" w:default="1" w:styleId="Domylnaczcionkaakapitu">
     <w:name w:val="Default Paragraph Font"/>
     <w:uiPriority w:val="1"/>
     <w:semiHidden/>
     <w:unhideWhenUsed/>
   </w:style>
-  <w:style w:type="table" w:default="1" w:styleId="TableNormal">
+  <w:style w:type="table" w:default="1" w:styleId="Standardowy">
     <w:name w:val="Normal Table"/>
     <w:uiPriority w:val="99"/>
     <w:semiHidden/>
     <w:unhideWhenUsed/>
+    <w:qFormat/>
     <w:tblPr>
       <w:tblInd w:w="0" w:type="dxa"/>
       <w:tblCellMar>
@@ -6464,7 +7832,7 @@
       </w:tblCellMar>
     </w:tblPr>
   </w:style>
-  <w:style w:type="numbering" w:default="1" w:styleId="NoList">
+  <w:style w:type="numbering" w:default="1" w:styleId="Bezlisty">
     <w:name w:val="No List"/>
     <w:uiPriority w:val="99"/>
     <w:semiHidden/>
@@ -6610,10 +7978,10 @@
     <w:qFormat/>
     <w:rsid w:val="009E30B4"/>
   </w:style>
-  <w:style w:type="paragraph" w:styleId="Header">
+  <w:style w:type="paragraph" w:styleId="Nagwek">
     <w:name w:val="header"/>
-    <w:basedOn w:val="Normal"/>
-    <w:next w:val="BodyText"/>
+    <w:basedOn w:val="Normalny"/>
+    <w:next w:val="Tekstpodstawowy"/>
     <w:qFormat/>
     <w:rsid w:val="009E30B4"/>
     <w:pPr>
@@ -6626,9 +7994,9 @@
       <w:szCs w:val="28"/>
     </w:rPr>
   </w:style>
-  <w:style w:type="paragraph" w:styleId="BodyText">
+  <w:style w:type="paragraph" w:styleId="Tekstpodstawowy">
     <w:name w:val="Body Text"/>
-    <w:basedOn w:val="Normal"/>
+    <w:basedOn w:val="Normalny"/>
     <w:rsid w:val="009E30B4"/>
     <w:pPr>
       <w:spacing w:after="0"/>
@@ -6637,20 +8005,20 @@
       <w:rFonts w:ascii="Times New Roman" w:hAnsi="Times New Roman"/>
     </w:rPr>
   </w:style>
-  <w:style w:type="paragraph" w:styleId="List">
+  <w:style w:type="paragraph" w:styleId="Lista">
     <w:name w:val="List"/>
-    <w:basedOn w:val="BodyText"/>
+    <w:basedOn w:val="Tekstpodstawowy"/>
     <w:rsid w:val="009E30B4"/>
   </w:style>
   <w:style w:type="paragraph" w:customStyle="1" w:styleId="Caption1">
     <w:name w:val="Caption1"/>
-    <w:basedOn w:val="BodyText"/>
+    <w:basedOn w:val="Tekstpodstawowy"/>
     <w:qFormat/>
     <w:rsid w:val="001C1C80"/>
   </w:style>
   <w:style w:type="paragraph" w:customStyle="1" w:styleId="Indeks">
     <w:name w:val="Indeks"/>
-    <w:basedOn w:val="Normal"/>
+    <w:basedOn w:val="Normalny"/>
     <w:qFormat/>
     <w:rsid w:val="009E30B4"/>
     <w:pPr>
@@ -6662,7 +8030,7 @@
     <w:qFormat/>
     <w:rsid w:val="009E30B4"/>
   </w:style>
-  <w:style w:type="paragraph" w:styleId="Title">
+  <w:style w:type="paragraph" w:styleId="Tytu">
     <w:name w:val="Title"/>
     <w:basedOn w:val="LO-normal"/>
     <w:next w:val="LO-normal"/>
@@ -6681,7 +8049,7 @@
       <w:szCs w:val="52"/>
     </w:rPr>
   </w:style>
-  <w:style w:type="paragraph" w:styleId="Subtitle">
+  <w:style w:type="paragraph" w:styleId="Podtytu">
     <w:name w:val="Subtitle"/>
     <w:basedOn w:val="LO-normal"/>
     <w:next w:val="LO-normal"/>
@@ -6695,7 +8063,7 @@
   </w:style>
   <w:style w:type="paragraph" w:customStyle="1" w:styleId="Header1">
     <w:name w:val="Header1"/>
-    <w:basedOn w:val="Normal"/>
+    <w:basedOn w:val="Normalny"/>
     <w:rsid w:val="009E30B4"/>
   </w:style>
   <w:style w:type="table" w:customStyle="1" w:styleId="TableNormal1">
@@ -6710,10 +8078,10 @@
       </w:tblCellMar>
     </w:tblPr>
   </w:style>
-  <w:style w:type="character" w:customStyle="1" w:styleId="Heading1Char">
-    <w:name w:val="Heading 1 Char"/>
-    <w:basedOn w:val="DefaultParagraphFont"/>
-    <w:link w:val="Heading1"/>
+  <w:style w:type="character" w:customStyle="1" w:styleId="Nagwek1Znak">
+    <w:name w:val="Nagłówek 1 Znak"/>
+    <w:basedOn w:val="Domylnaczcionkaakapitu"/>
+    <w:link w:val="Nagwek1"/>
     <w:uiPriority w:val="9"/>
     <w:rsid w:val="001C1C80"/>
     <w:rPr>
@@ -6725,10 +8093,10 @@
       <w:szCs w:val="25"/>
     </w:rPr>
   </w:style>
-  <w:style w:type="paragraph" w:styleId="TOCHeading">
+  <w:style w:type="paragraph" w:styleId="Nagwekspisutreci">
     <w:name w:val="TOC Heading"/>
-    <w:basedOn w:val="Heading1"/>
-    <w:next w:val="Normal"/>
+    <w:basedOn w:val="Nagwek1"/>
+    <w:next w:val="Normalny"/>
     <w:uiPriority w:val="39"/>
     <w:semiHidden/>
     <w:unhideWhenUsed/>
@@ -6745,10 +8113,10 @@
       <w:lang w:eastAsia="en-US" w:bidi="ar-SA"/>
     </w:rPr>
   </w:style>
-  <w:style w:type="paragraph" w:styleId="BalloonText">
+  <w:style w:type="paragraph" w:styleId="Tekstdymka">
     <w:name w:val="Balloon Text"/>
-    <w:basedOn w:val="Normal"/>
-    <w:link w:val="BalloonTextChar"/>
+    <w:basedOn w:val="Normalny"/>
+    <w:link w:val="TekstdymkaZnak"/>
     <w:uiPriority w:val="99"/>
     <w:semiHidden/>
     <w:unhideWhenUsed/>
@@ -6762,10 +8130,10 @@
       <w:szCs w:val="14"/>
     </w:rPr>
   </w:style>
-  <w:style w:type="character" w:customStyle="1" w:styleId="BalloonTextChar">
-    <w:name w:val="Balloon Text Char"/>
-    <w:basedOn w:val="DefaultParagraphFont"/>
-    <w:link w:val="BalloonText"/>
+  <w:style w:type="character" w:customStyle="1" w:styleId="TekstdymkaZnak">
+    <w:name w:val="Tekst dymka Znak"/>
+    <w:basedOn w:val="Domylnaczcionkaakapitu"/>
+    <w:link w:val="Tekstdymka"/>
     <w:uiPriority w:val="99"/>
     <w:semiHidden/>
     <w:rsid w:val="001C1C80"/>
@@ -6775,10 +8143,10 @@
       <w:szCs w:val="14"/>
     </w:rPr>
   </w:style>
-  <w:style w:type="paragraph" w:styleId="TOC2">
+  <w:style w:type="paragraph" w:styleId="Spistreci2">
     <w:name w:val="toc 2"/>
-    <w:basedOn w:val="Normal"/>
-    <w:next w:val="Normal"/>
+    <w:basedOn w:val="Normalny"/>
+    <w:next w:val="Normalny"/>
     <w:autoRedefine/>
     <w:uiPriority w:val="39"/>
     <w:unhideWhenUsed/>
@@ -6796,10 +8164,10 @@
       <w:lang w:eastAsia="en-US" w:bidi="ar-SA"/>
     </w:rPr>
   </w:style>
-  <w:style w:type="paragraph" w:styleId="TOC1">
+  <w:style w:type="paragraph" w:styleId="Spistreci1">
     <w:name w:val="toc 1"/>
-    <w:basedOn w:val="Normal"/>
-    <w:next w:val="Normal"/>
+    <w:basedOn w:val="Normalny"/>
+    <w:next w:val="Normalny"/>
     <w:autoRedefine/>
     <w:uiPriority w:val="39"/>
     <w:unhideWhenUsed/>
@@ -6822,10 +8190,10 @@
       <w:lang w:eastAsia="en-US"/>
     </w:rPr>
   </w:style>
-  <w:style w:type="paragraph" w:styleId="TOC3">
+  <w:style w:type="paragraph" w:styleId="Spistreci3">
     <w:name w:val="toc 3"/>
-    <w:basedOn w:val="Normal"/>
-    <w:next w:val="Normal"/>
+    <w:basedOn w:val="Normalny"/>
+    <w:next w:val="Normalny"/>
     <w:autoRedefine/>
     <w:uiPriority w:val="39"/>
     <w:unhideWhenUsed/>
@@ -6846,9 +8214,9 @@
       <w:lang w:eastAsia="en-US"/>
     </w:rPr>
   </w:style>
-  <w:style w:type="character" w:styleId="Hyperlink">
+  <w:style w:type="character" w:styleId="Hipercze">
     <w:name w:val="Hyperlink"/>
-    <w:basedOn w:val="DefaultParagraphFont"/>
+    <w:basedOn w:val="Domylnaczcionkaakapitu"/>
     <w:uiPriority w:val="99"/>
     <w:unhideWhenUsed/>
     <w:rsid w:val="001C1C80"/>
@@ -6856,6 +8224,12 @@
       <w:color w:val="0000FF" w:themeColor="hyperlink"/>
       <w:u w:val="single"/>
     </w:rPr>
+  </w:style>
+  <w:style w:type="paragraph" w:customStyle="1" w:styleId="Caption">
+    <w:name w:val="Caption"/>
+    <w:basedOn w:val="Tekstpodstawowy"/>
+    <w:qFormat/>
+    <w:rsid w:val="00D01B9D"/>
   </w:style>
 </w:styles>
 </file>
@@ -7375,7 +8749,7 @@
 </file>
 
 <file path=customXml/itemProps1.xml><?xml version="1.0" encoding="utf-8"?>
-<ds:datastoreItem xmlns:ds="http://schemas.openxmlformats.org/officeDocument/2006/customXml" ds:itemID="{CF9C9D2F-13AF-4079-BD96-802AB24A421F}">
+<ds:datastoreItem xmlns:ds="http://schemas.openxmlformats.org/officeDocument/2006/customXml" ds:itemID="{5F6BEE5C-CEBF-4F5F-ABA7-DF1B04081EBB}">
   <ds:schemaRefs>
     <ds:schemaRef ds:uri="http://schemas.openxmlformats.org/officeDocument/2006/bibliography"/>
   </ds:schemaRefs>

</xml_diff>

<commit_message>
Nothing new to be honest
</commit_message>
<xml_diff>
--- a/Manualna metoda strojenia.docx
+++ b/Manualna metoda strojenia.docx
@@ -2447,7 +2447,7 @@
                     <a:blip r:embed="rId9" cstate="print">
                       <a:extLst>
                         <a:ext uri="{28A0092B-C50C-407E-A947-70E740481C1C}">
-                          <a14:useLocalDpi xmlns:a14="http://schemas.microsoft.com/office/drawing/2010/main" xmlns:wps="http://schemas.microsoft.com/office/word/2010/wordprocessingShape" xmlns:wpi="http://schemas.microsoft.com/office/word/2010/wordprocessingInk" xmlns:wpg="http://schemas.microsoft.com/office/word/2010/wordprocessingGroup" xmlns:w14="http://schemas.microsoft.com/office/word/2010/wordml" xmlns:w="http://schemas.openxmlformats.org/wordprocessingml/2006/main" xmlns:w10="urn:schemas-microsoft-com:office:word" xmlns:wp14="http://schemas.microsoft.com/office/word/2010/wordprocessingDrawing" xmlns:v="urn:schemas-microsoft-com:vml" xmlns:o="urn:schemas-microsoft-com:office:office" xmlns:mc="http://schemas.openxmlformats.org/markup-compatibility/2006" xmlns:wpc="http://schemas.microsoft.com/office/word/2010/wordprocessingCanvas" xmlns="" val="0"/>
+                          <a14:useLocalDpi xmlns="" xmlns:wpc="http://schemas.microsoft.com/office/word/2010/wordprocessingCanvas" xmlns:mc="http://schemas.openxmlformats.org/markup-compatibility/2006" xmlns:o="urn:schemas-microsoft-com:office:office" xmlns:v="urn:schemas-microsoft-com:vml" xmlns:wp14="http://schemas.microsoft.com/office/word/2010/wordprocessingDrawing" xmlns:w10="urn:schemas-microsoft-com:office:word" xmlns:w="http://schemas.openxmlformats.org/wordprocessingml/2006/main" xmlns:w14="http://schemas.microsoft.com/office/word/2010/wordml" xmlns:wpg="http://schemas.microsoft.com/office/word/2010/wordprocessingGroup" xmlns:wpi="http://schemas.microsoft.com/office/word/2010/wordprocessingInk" xmlns:wps="http://schemas.microsoft.com/office/word/2010/wordprocessingShape" xmlns:a14="http://schemas.microsoft.com/office/drawing/2010/main" val="0"/>
                         </a:ext>
                       </a:extLst>
                     </a:blip>
@@ -2816,7 +2816,7 @@
             <m:fPr>
               <m:ctrlPr>
                 <w:rPr>
-                  <w:rFonts w:ascii="Cambria Math" w:cs="Times New Roman"/>
+                  <w:rFonts w:ascii="Cambria Math" w:hAnsi="Cambria Math" w:cs="Times New Roman"/>
                   <w:i/>
                 </w:rPr>
               </m:ctrlPr>
@@ -4610,7 +4610,6 @@
     <w:p>
       <w:pPr>
         <w:pStyle w:val="Caption1"/>
-        <w:ind w:firstLine="720"/>
         <w:jc w:val="center"/>
         <w:rPr>
           <w:rFonts w:cs="Times New Roman"/>
@@ -4875,7 +4874,101 @@
         <w:rPr>
           <w:rFonts w:cs="Times New Roman"/>
         </w:rPr>
-        <w:t>(nastawę P) do momentu, w którym temperatura badanego układu nie wejdzie w stan regularnych oscylacji o zbliżonej sobie amplitudzie. Gdy zachowanie układu będzie zadowalające rozpoczyna się powolne zwiększanie składowej różniczkującej</w:t>
+        <w:t xml:space="preserve">(nastawę P) do momentu, w którym temperatura badanego układu nie wejdzie w stan regularnych oscylacji o zbliżonej sobie amplitudzie. </w:t>
+      </w:r>
+    </w:p>
+    <w:p>
+      <w:pPr>
+        <w:pStyle w:val="Caption"/>
+        <w:ind w:firstLine="505"/>
+        <w:rPr>
+          <w:rFonts w:cs="Times New Roman"/>
+        </w:rPr>
+      </w:pPr>
+    </w:p>
+    <w:p>
+      <w:pPr>
+        <w:pStyle w:val="Caption"/>
+        <w:rPr>
+          <w:rFonts w:cs="Times New Roman"/>
+        </w:rPr>
+      </w:pPr>
+      <w:r>
+        <w:rPr>
+          <w:rFonts w:cs="Times New Roman"/>
+          <w:noProof/>
+          <w:lang w:eastAsia="pl-PL" w:bidi="ar-SA"/>
+        </w:rPr>
+        <w:drawing>
+          <wp:inline distT="0" distB="0" distL="0" distR="0">
+            <wp:extent cx="5760720" cy="2252345"/>
+            <wp:effectExtent l="19050" t="0" r="0" b="0"/>
+            <wp:docPr id="11" name="Obraz 10" descr="oscillations.png"/>
+            <wp:cNvGraphicFramePr>
+              <a:graphicFrameLocks xmlns:a="http://schemas.openxmlformats.org/drawingml/2006/main" noChangeAspect="1"/>
+            </wp:cNvGraphicFramePr>
+            <a:graphic xmlns:a="http://schemas.openxmlformats.org/drawingml/2006/main">
+              <a:graphicData uri="http://schemas.openxmlformats.org/drawingml/2006/picture">
+                <pic:pic xmlns:pic="http://schemas.openxmlformats.org/drawingml/2006/picture">
+                  <pic:nvPicPr>
+                    <pic:cNvPr id="0" name="oscillations.png"/>
+                    <pic:cNvPicPr/>
+                  </pic:nvPicPr>
+                  <pic:blipFill>
+                    <a:blip r:embed="rId14" cstate="print">
+                      <a:clrChange>
+                        <a:clrFrom>
+                          <a:srgbClr val="000000"/>
+                        </a:clrFrom>
+                        <a:clrTo>
+                          <a:srgbClr val="000000">
+                            <a:alpha val="0"/>
+                          </a:srgbClr>
+                        </a:clrTo>
+                      </a:clrChange>
+                    </a:blip>
+                    <a:stretch>
+                      <a:fillRect/>
+                    </a:stretch>
+                  </pic:blipFill>
+                  <pic:spPr>
+                    <a:xfrm>
+                      <a:off x="0" y="0"/>
+                      <a:ext cx="5760720" cy="2252345"/>
+                    </a:xfrm>
+                    <a:prstGeom prst="rect">
+                      <a:avLst/>
+                    </a:prstGeom>
+                  </pic:spPr>
+                </pic:pic>
+              </a:graphicData>
+            </a:graphic>
+          </wp:inline>
+        </w:drawing>
+      </w:r>
+    </w:p>
+    <w:p>
+      <w:pPr>
+        <w:pStyle w:val="Caption"/>
+        <w:ind w:firstLine="505"/>
+        <w:rPr>
+          <w:rFonts w:cs="Times New Roman"/>
+        </w:rPr>
+      </w:pPr>
+    </w:p>
+    <w:p>
+      <w:pPr>
+        <w:pStyle w:val="Caption"/>
+        <w:ind w:firstLine="720"/>
+        <w:rPr>
+          <w:rFonts w:cs="Times New Roman"/>
+        </w:rPr>
+      </w:pPr>
+      <w:r>
+        <w:rPr>
+          <w:rFonts w:cs="Times New Roman"/>
+        </w:rPr>
+        <w:t>Gdy zachowanie układu będzie zadowalające rozpoczyna się powolne zwiększanie składowej różniczkującej</w:t>
       </w:r>
       <w:r>
         <w:rPr>
@@ -4901,39 +4994,91 @@
     <w:p>
       <w:pPr>
         <w:pStyle w:val="Caption"/>
-        <w:jc w:val="center"/>
-        <w:rPr>
-          <w:rFonts w:cs="Times New Roman"/>
-        </w:rPr>
-      </w:pPr>
-      <w:r>
-        <w:rPr>
-          <w:rFonts w:cs="Times New Roman"/>
-          <w:highlight w:val="red"/>
-        </w:rPr>
-        <w:t>[PLACEHOLDER FOR PLOT IMAGE]</w:t>
+        <w:rPr>
+          <w:rFonts w:eastAsia="Times New Roman" w:cs="Times New Roman"/>
+        </w:rPr>
+      </w:pPr>
+      <w:r>
+        <w:rPr>
+          <w:rFonts w:eastAsia="Times New Roman" w:cs="Times New Roman"/>
+          <w:noProof/>
+          <w:lang w:eastAsia="pl-PL" w:bidi="ar-SA"/>
+        </w:rPr>
+        <w:drawing>
+          <wp:inline distT="0" distB="0" distL="0" distR="0">
+            <wp:extent cx="5760720" cy="2249170"/>
+            <wp:effectExtent l="19050" t="0" r="0" b="0"/>
+            <wp:docPr id="1" name="Obraz 0" descr="dampedOscillations.png"/>
+            <wp:cNvGraphicFramePr>
+              <a:graphicFrameLocks xmlns:a="http://schemas.openxmlformats.org/drawingml/2006/main" noChangeAspect="1"/>
+            </wp:cNvGraphicFramePr>
+            <a:graphic xmlns:a="http://schemas.openxmlformats.org/drawingml/2006/main">
+              <a:graphicData uri="http://schemas.openxmlformats.org/drawingml/2006/picture">
+                <pic:pic xmlns:pic="http://schemas.openxmlformats.org/drawingml/2006/picture">
+                  <pic:nvPicPr>
+                    <pic:cNvPr id="0" name="dampedOscillations.png"/>
+                    <pic:cNvPicPr/>
+                  </pic:nvPicPr>
+                  <pic:blipFill>
+                    <a:blip r:embed="rId15" cstate="print">
+                      <a:clrChange>
+                        <a:clrFrom>
+                          <a:srgbClr val="000000"/>
+                        </a:clrFrom>
+                        <a:clrTo>
+                          <a:srgbClr val="000000">
+                            <a:alpha val="0"/>
+                          </a:srgbClr>
+                        </a:clrTo>
+                      </a:clrChange>
+                    </a:blip>
+                    <a:stretch>
+                      <a:fillRect/>
+                    </a:stretch>
+                  </pic:blipFill>
+                  <pic:spPr>
+                    <a:xfrm>
+                      <a:off x="0" y="0"/>
+                      <a:ext cx="5760720" cy="2249170"/>
+                    </a:xfrm>
+                    <a:prstGeom prst="rect">
+                      <a:avLst/>
+                    </a:prstGeom>
+                  </pic:spPr>
+                </pic:pic>
+              </a:graphicData>
+            </a:graphic>
+          </wp:inline>
+        </w:drawing>
       </w:r>
     </w:p>
     <w:p>
       <w:pPr>
         <w:pStyle w:val="Caption"/>
         <w:rPr>
+          <w:rFonts w:cs="Times New Roman"/>
+        </w:rPr>
+      </w:pPr>
+      <w:r>
+        <w:rPr>
+          <w:rFonts w:cs="Times New Roman"/>
+        </w:rPr>
+        <w:lastRenderedPageBreak/>
+        <w:tab/>
+      </w:r>
+    </w:p>
+    <w:p>
+      <w:pPr>
+        <w:pStyle w:val="Caption"/>
+        <w:ind w:firstLine="720"/>
+        <w:rPr>
           <w:rFonts w:eastAsia="Times New Roman" w:cs="Times New Roman"/>
         </w:rPr>
       </w:pPr>
-    </w:p>
-    <w:p>
-      <w:pPr>
-        <w:pStyle w:val="Caption"/>
-        <w:rPr>
-          <w:rFonts w:eastAsia="Times New Roman" w:cs="Times New Roman"/>
-        </w:rPr>
-      </w:pPr>
-      <w:r>
-        <w:rPr>
-          <w:rFonts w:cs="Times New Roman"/>
-        </w:rPr>
-        <w:tab/>
+      <w:r>
+        <w:rPr>
+          <w:rFonts w:cs="Times New Roman"/>
+        </w:rPr>
         <w:t xml:space="preserve">Sposób w jaki zachowuje się układ przy takich parametrach jest zbliżony do końcowego efektu jaki należy osiągnąć, jednak czas w jakim układ będzie reagował na zmianę temperatury niekoniecznie jest </w:t>
       </w:r>
       <w:r>
@@ -5091,7 +5236,6 @@
         <w:rPr>
           <w:rFonts w:cs="Times New Roman"/>
         </w:rPr>
-        <w:lastRenderedPageBreak/>
         <w:t>Przykładowe ćwiczenia</w:t>
       </w:r>
     </w:p>
@@ -5143,8 +5287,8 @@
       </w:pPr>
     </w:p>
     <w:sectPr>
-      <w:headerReference w:type="default" r:id="rId14"/>
-      <w:headerReference w:type="first" r:id="rId15"/>
+      <w:headerReference w:type="default" r:id="rId16"/>
+      <w:headerReference w:type="first" r:id="rId17"/>
       <w:pgSz w:w="11906" w:h="16838"/>
       <w:pgMar w:top="1417" w:right="1417" w:bottom="1417" w:left="1417" w:header="708" w:footer="0" w:gutter="0"/>
       <w:pgNumType w:start="1"/>
@@ -8749,7 +8893,7 @@
 </file>
 
 <file path=customXml/itemProps1.xml><?xml version="1.0" encoding="utf-8"?>
-<ds:datastoreItem xmlns:ds="http://schemas.openxmlformats.org/officeDocument/2006/customXml" ds:itemID="{5F6BEE5C-CEBF-4F5F-ABA7-DF1B04081EBB}">
+<ds:datastoreItem xmlns:ds="http://schemas.openxmlformats.org/officeDocument/2006/customXml" ds:itemID="{844D4FC1-7CB4-4484-8D19-F6647421BF2F}">
   <ds:schemaRefs>
     <ds:schemaRef ds:uri="http://schemas.openxmlformats.org/officeDocument/2006/bibliography"/>
   </ds:schemaRefs>

</xml_diff>